<commit_message>
[add] Se crea archivo pdf
</commit_message>
<xml_diff>
--- a/6 - Colecciones/PROGRAMACIÓN II - Trabajo Práctico 6 - Colecciones.docx
+++ b/6 - Colecciones/PROGRAMACIÓN II - Trabajo Práctico 6 - Colecciones.docx
@@ -168,24 +168,22 @@
         <w:spacing w:before="46"/>
         <w:rPr>
           <w:szCs w:val="20"/>
-          <w:lang w:val="es-AR"/>
-        </w:rPr>
-      </w:pPr>
-      <w:proofErr w:type="spellStart"/>
-      <w:r>
-        <w:rPr>
-          <w:b/>
-          <w:bCs/>
-          <w:szCs w:val="20"/>
-          <w:lang w:val="es-AR"/>
+          <w:lang w:val="en-US"/>
+        </w:rPr>
+      </w:pPr>
+      <w:r>
+        <w:rPr>
+          <w:b/>
+          <w:bCs/>
+          <w:szCs w:val="20"/>
+          <w:lang w:val="en-US"/>
         </w:rPr>
         <w:t>Github</w:t>
       </w:r>
-      <w:proofErr w:type="spellEnd"/>
-      <w:r>
-        <w:rPr>
-          <w:szCs w:val="20"/>
-          <w:lang w:val="es-AR"/>
+      <w:r>
+        <w:rPr>
+          <w:szCs w:val="20"/>
+          <w:lang w:val="en-US"/>
         </w:rPr>
         <w:t>: https://github.com/Farvon/UTN-TUPaD-P2.git</w:t>
       </w:r>
@@ -196,7 +194,7 @@
         <w:spacing w:before="46"/>
         <w:rPr>
           <w:sz w:val="24"/>
-          <w:lang w:val="es-AR"/>
+          <w:lang w:val="en-US"/>
         </w:rPr>
       </w:pPr>
     </w:p>
@@ -314,23 +312,8 @@
           <w:sz w:val="20"/>
           <w:szCs w:val="20"/>
         </w:rPr>
-        <w:t xml:space="preserve">Clase </w:t>
-      </w:r>
-      <w:proofErr w:type="spellStart"/>
-      <w:r>
-        <w:rPr>
-          <w:rStyle w:val="nfasisintenso"/>
-          <w:b/>
-          <w:bCs/>
-          <w:i w:val="0"/>
-          <w:iCs w:val="0"/>
-          <w:color w:val="auto"/>
-          <w:sz w:val="20"/>
-          <w:szCs w:val="20"/>
-        </w:rPr>
-        <w:t>Main</w:t>
-      </w:r>
-      <w:proofErr w:type="spellEnd"/>
+        <w:t>Clase Main</w:t>
+      </w:r>
     </w:p>
     <w:p>
       <w:pPr>
@@ -576,49 +559,19 @@
           <w:szCs w:val="20"/>
         </w:rPr>
       </w:pPr>
-      <w:proofErr w:type="spellStart"/>
-      <w:r>
-        <w:rPr>
-          <w:rStyle w:val="nfasisintenso"/>
-          <w:b/>
-          <w:bCs/>
-          <w:i w:val="0"/>
-          <w:iCs w:val="0"/>
-          <w:color w:val="auto"/>
-          <w:sz w:val="20"/>
-          <w:szCs w:val="20"/>
-        </w:rPr>
-        <w:t>Enum</w:t>
-      </w:r>
-      <w:proofErr w:type="spellEnd"/>
-      <w:r>
-        <w:rPr>
-          <w:rStyle w:val="nfasisintenso"/>
-          <w:b/>
-          <w:bCs/>
-          <w:i w:val="0"/>
-          <w:iCs w:val="0"/>
-          <w:color w:val="auto"/>
-          <w:sz w:val="20"/>
-          <w:szCs w:val="20"/>
-        </w:rPr>
-        <w:t xml:space="preserve"> </w:t>
-      </w:r>
-      <w:proofErr w:type="spellStart"/>
-      <w:r>
-        <w:rPr>
-          <w:rStyle w:val="nfasisintenso"/>
-          <w:b/>
-          <w:bCs/>
-          <w:i w:val="0"/>
-          <w:iCs w:val="0"/>
-          <w:color w:val="auto"/>
-          <w:sz w:val="20"/>
-          <w:szCs w:val="20"/>
-        </w:rPr>
-        <w:t>CategoriaProductos</w:t>
-      </w:r>
-      <w:proofErr w:type="spellEnd"/>
+      <w:r>
+        <w:rPr>
+          <w:rStyle w:val="nfasisintenso"/>
+          <w:b/>
+          <w:bCs/>
+          <w:i w:val="0"/>
+          <w:iCs w:val="0"/>
+          <w:color w:val="auto"/>
+          <w:sz w:val="20"/>
+          <w:szCs w:val="20"/>
+        </w:rPr>
+        <w:t>Enum CategoriaProductos</w:t>
+      </w:r>
     </w:p>
     <w:p>
       <w:pPr>
@@ -910,9 +863,9 @@
           <w:noProof/>
         </w:rPr>
         <w:drawing>
-          <wp:inline distT="0" distB="0" distL="0" distR="0" wp14:anchorId="648F7AC3" wp14:editId="4CC89F08">
-            <wp:extent cx="5146158" cy="6333693"/>
-            <wp:effectExtent l="0" t="0" r="0" b="0"/>
+          <wp:inline distT="0" distB="0" distL="0" distR="0" wp14:anchorId="648F7AC3" wp14:editId="3939961D">
+            <wp:extent cx="4986670" cy="6137400"/>
+            <wp:effectExtent l="0" t="0" r="4445" b="0"/>
             <wp:docPr id="1422239671" name="Imagen 1"/>
             <wp:cNvGraphicFramePr>
               <a:graphicFrameLocks xmlns:a="http://schemas.openxmlformats.org/drawingml/2006/main" noChangeAspect="1"/>
@@ -933,7 +886,7 @@
                   <pic:spPr>
                     <a:xfrm>
                       <a:off x="0" y="0"/>
-                      <a:ext cx="5150759" cy="6339355"/>
+                      <a:ext cx="4994668" cy="6147244"/>
                     </a:xfrm>
                     <a:prstGeom prst="rect">
                       <a:avLst/>
@@ -946,9 +899,1534 @@
         </w:drawing>
       </w:r>
     </w:p>
+    <w:p>
+      <w:pPr>
+        <w:rPr>
+          <w:rStyle w:val="nfasisintenso"/>
+          <w:b/>
+          <w:bCs/>
+          <w:i w:val="0"/>
+          <w:iCs w:val="0"/>
+          <w:color w:val="auto"/>
+          <w:sz w:val="20"/>
+          <w:szCs w:val="20"/>
+        </w:rPr>
+      </w:pPr>
+      <w:r>
+        <w:rPr>
+          <w:rStyle w:val="nfasisintenso"/>
+          <w:b/>
+          <w:bCs/>
+          <w:i w:val="0"/>
+          <w:iCs w:val="0"/>
+          <w:color w:val="auto"/>
+          <w:sz w:val="20"/>
+          <w:szCs w:val="20"/>
+        </w:rPr>
+        <w:br w:type="page"/>
+      </w:r>
+    </w:p>
+    <w:p>
+      <w:pPr>
+        <w:pStyle w:val="Textoindependiente"/>
+        <w:spacing w:line="259" w:lineRule="auto"/>
+        <w:ind w:right="978"/>
+        <w:rPr>
+          <w:rStyle w:val="nfasisintenso"/>
+          <w:b/>
+          <w:bCs/>
+        </w:rPr>
+      </w:pPr>
+      <w:r>
+        <w:rPr>
+          <w:rStyle w:val="nfasisintenso"/>
+          <w:b/>
+          <w:bCs/>
+        </w:rPr>
+        <w:lastRenderedPageBreak/>
+        <w:t>Caso</w:t>
+      </w:r>
+      <w:r>
+        <w:rPr>
+          <w:rStyle w:val="nfasisintenso"/>
+        </w:rPr>
+        <w:t xml:space="preserve"> </w:t>
+      </w:r>
+      <w:r>
+        <w:rPr>
+          <w:rStyle w:val="nfasisintenso"/>
+          <w:b/>
+          <w:bCs/>
+        </w:rPr>
+        <w:t>Práctico</w:t>
+      </w:r>
+      <w:r>
+        <w:rPr>
+          <w:rStyle w:val="nfasisintenso"/>
+          <w:b/>
+          <w:bCs/>
+        </w:rPr>
+        <w:t xml:space="preserve"> </w:t>
+      </w:r>
+      <w:r>
+        <w:rPr>
+          <w:rStyle w:val="nfasisintenso"/>
+          <w:b/>
+          <w:bCs/>
+        </w:rPr>
+        <w:t>2</w:t>
+      </w:r>
+    </w:p>
+    <w:p>
+      <w:pPr>
+        <w:pStyle w:val="Textoindependiente"/>
+        <w:spacing w:line="259" w:lineRule="auto"/>
+        <w:ind w:left="720" w:right="978"/>
+        <w:rPr>
+          <w:rStyle w:val="nfasisintenso"/>
+          <w:b/>
+          <w:bCs/>
+          <w:i w:val="0"/>
+          <w:iCs w:val="0"/>
+          <w:color w:val="auto"/>
+          <w:sz w:val="20"/>
+          <w:szCs w:val="20"/>
+        </w:rPr>
+      </w:pPr>
+      <w:r>
+        <w:rPr>
+          <w:noProof/>
+          <w:sz w:val="20"/>
+          <w:szCs w:val="20"/>
+        </w:rPr>
+        <w:t>Se debe desarrollar un sistema para gestionar una biblioteca, en la cual se registren los libros disponibles y sus autores. La relación central es de composición 1 a N: una Biblioteca contiene múltiples Libros, y cada Libro pertenece obligatoriamente a una Biblioteca. Si la Biblioteca se elimina, también se eliminan sus Libros.</w:t>
+      </w:r>
+      <w:r>
+        <w:rPr>
+          <w:noProof/>
+          <w:sz w:val="20"/>
+          <w:szCs w:val="20"/>
+        </w:rPr>
+        <w:t>.</w:t>
+      </w:r>
+      <w:r>
+        <w:rPr>
+          <w:noProof/>
+        </w:rPr>
+        <w:tab/>
+      </w:r>
+    </w:p>
+    <w:p>
+      <w:pPr>
+        <w:pStyle w:val="Textoindependiente"/>
+        <w:spacing w:line="259" w:lineRule="auto"/>
+        <w:ind w:right="978"/>
+        <w:rPr>
+          <w:rStyle w:val="nfasisintenso"/>
+          <w:b/>
+          <w:bCs/>
+          <w:i w:val="0"/>
+          <w:iCs w:val="0"/>
+          <w:color w:val="auto"/>
+          <w:sz w:val="20"/>
+          <w:szCs w:val="20"/>
+        </w:rPr>
+      </w:pPr>
+    </w:p>
+    <w:p>
+      <w:pPr>
+        <w:rPr>
+          <w:rStyle w:val="nfasisintenso"/>
+          <w:b/>
+          <w:bCs/>
+          <w:i w:val="0"/>
+          <w:iCs w:val="0"/>
+          <w:color w:val="auto"/>
+          <w:sz w:val="20"/>
+          <w:szCs w:val="20"/>
+        </w:rPr>
+      </w:pPr>
+      <w:r>
+        <w:rPr>
+          <w:rStyle w:val="nfasisintenso"/>
+          <w:b/>
+          <w:bCs/>
+          <w:i w:val="0"/>
+          <w:iCs w:val="0"/>
+          <w:color w:val="auto"/>
+          <w:sz w:val="20"/>
+          <w:szCs w:val="20"/>
+        </w:rPr>
+        <w:t>Clase Main</w:t>
+      </w:r>
+    </w:p>
+    <w:p>
+      <w:pPr>
+        <w:rPr>
+          <w:rStyle w:val="nfasisintenso"/>
+          <w:b/>
+          <w:bCs/>
+          <w:i w:val="0"/>
+          <w:iCs w:val="0"/>
+          <w:color w:val="auto"/>
+          <w:sz w:val="20"/>
+          <w:szCs w:val="20"/>
+        </w:rPr>
+      </w:pPr>
+      <w:r>
+        <w:rPr>
+          <w:noProof/>
+        </w:rPr>
+        <w:drawing>
+          <wp:inline distT="0" distB="0" distL="0" distR="0" wp14:anchorId="0AC019D3" wp14:editId="44E46855">
+            <wp:extent cx="6213475" cy="7204710"/>
+            <wp:effectExtent l="0" t="0" r="0" b="0"/>
+            <wp:docPr id="598330655" name="Imagen 1"/>
+            <wp:cNvGraphicFramePr>
+              <a:graphicFrameLocks xmlns:a="http://schemas.openxmlformats.org/drawingml/2006/main" noChangeAspect="1"/>
+            </wp:cNvGraphicFramePr>
+            <a:graphic xmlns:a="http://schemas.openxmlformats.org/drawingml/2006/main">
+              <a:graphicData uri="http://schemas.openxmlformats.org/drawingml/2006/picture">
+                <pic:pic xmlns:pic="http://schemas.openxmlformats.org/drawingml/2006/picture">
+                  <pic:nvPicPr>
+                    <pic:cNvPr id="598330655" name=""/>
+                    <pic:cNvPicPr/>
+                  </pic:nvPicPr>
+                  <pic:blipFill>
+                    <a:blip r:embed="rId16"/>
+                    <a:stretch>
+                      <a:fillRect/>
+                    </a:stretch>
+                  </pic:blipFill>
+                  <pic:spPr>
+                    <a:xfrm>
+                      <a:off x="0" y="0"/>
+                      <a:ext cx="6213475" cy="7204710"/>
+                    </a:xfrm>
+                    <a:prstGeom prst="rect">
+                      <a:avLst/>
+                    </a:prstGeom>
+                  </pic:spPr>
+                </pic:pic>
+              </a:graphicData>
+            </a:graphic>
+          </wp:inline>
+        </w:drawing>
+      </w:r>
+    </w:p>
+    <w:p>
+      <w:pPr>
+        <w:rPr>
+          <w:rStyle w:val="nfasisintenso"/>
+          <w:b/>
+          <w:bCs/>
+          <w:i w:val="0"/>
+          <w:iCs w:val="0"/>
+          <w:color w:val="auto"/>
+          <w:sz w:val="20"/>
+          <w:szCs w:val="20"/>
+        </w:rPr>
+      </w:pPr>
+      <w:r>
+        <w:rPr>
+          <w:rStyle w:val="nfasisintenso"/>
+          <w:b/>
+          <w:bCs/>
+          <w:i w:val="0"/>
+          <w:iCs w:val="0"/>
+          <w:color w:val="auto"/>
+          <w:sz w:val="20"/>
+          <w:szCs w:val="20"/>
+        </w:rPr>
+        <w:br w:type="page"/>
+      </w:r>
+    </w:p>
+    <w:p>
+      <w:pPr>
+        <w:rPr>
+          <w:rStyle w:val="nfasisintenso"/>
+          <w:b/>
+          <w:bCs/>
+          <w:i w:val="0"/>
+          <w:iCs w:val="0"/>
+          <w:color w:val="auto"/>
+          <w:sz w:val="20"/>
+          <w:szCs w:val="20"/>
+        </w:rPr>
+      </w:pPr>
+      <w:r>
+        <w:rPr>
+          <w:rStyle w:val="nfasisintenso"/>
+          <w:b/>
+          <w:bCs/>
+          <w:i w:val="0"/>
+          <w:iCs w:val="0"/>
+          <w:color w:val="auto"/>
+          <w:sz w:val="20"/>
+          <w:szCs w:val="20"/>
+        </w:rPr>
+        <w:lastRenderedPageBreak/>
+        <w:t>Clase Autor</w:t>
+      </w:r>
+    </w:p>
+    <w:p>
+      <w:pPr>
+        <w:rPr>
+          <w:rStyle w:val="nfasisintenso"/>
+          <w:b/>
+          <w:bCs/>
+          <w:i w:val="0"/>
+          <w:iCs w:val="0"/>
+          <w:color w:val="auto"/>
+          <w:sz w:val="20"/>
+          <w:szCs w:val="20"/>
+        </w:rPr>
+      </w:pPr>
+      <w:r>
+        <w:rPr>
+          <w:noProof/>
+        </w:rPr>
+        <w:drawing>
+          <wp:inline distT="0" distB="0" distL="0" distR="0" wp14:anchorId="68BFF765" wp14:editId="5356F8A8">
+            <wp:extent cx="5241851" cy="3142432"/>
+            <wp:effectExtent l="0" t="0" r="0" b="1270"/>
+            <wp:docPr id="1444712491" name="Imagen 1"/>
+            <wp:cNvGraphicFramePr>
+              <a:graphicFrameLocks xmlns:a="http://schemas.openxmlformats.org/drawingml/2006/main" noChangeAspect="1"/>
+            </wp:cNvGraphicFramePr>
+            <a:graphic xmlns:a="http://schemas.openxmlformats.org/drawingml/2006/main">
+              <a:graphicData uri="http://schemas.openxmlformats.org/drawingml/2006/picture">
+                <pic:pic xmlns:pic="http://schemas.openxmlformats.org/drawingml/2006/picture">
+                  <pic:nvPicPr>
+                    <pic:cNvPr id="1444712491" name=""/>
+                    <pic:cNvPicPr/>
+                  </pic:nvPicPr>
+                  <pic:blipFill>
+                    <a:blip r:embed="rId17"/>
+                    <a:stretch>
+                      <a:fillRect/>
+                    </a:stretch>
+                  </pic:blipFill>
+                  <pic:spPr>
+                    <a:xfrm>
+                      <a:off x="0" y="0"/>
+                      <a:ext cx="5247377" cy="3145744"/>
+                    </a:xfrm>
+                    <a:prstGeom prst="rect">
+                      <a:avLst/>
+                    </a:prstGeom>
+                  </pic:spPr>
+                </pic:pic>
+              </a:graphicData>
+            </a:graphic>
+          </wp:inline>
+        </w:drawing>
+      </w:r>
+    </w:p>
+    <w:p>
+      <w:pPr>
+        <w:rPr>
+          <w:rStyle w:val="nfasisintenso"/>
+          <w:b/>
+          <w:bCs/>
+          <w:i w:val="0"/>
+          <w:iCs w:val="0"/>
+          <w:color w:val="auto"/>
+          <w:sz w:val="20"/>
+          <w:szCs w:val="20"/>
+        </w:rPr>
+      </w:pPr>
+    </w:p>
+    <w:p>
+      <w:pPr>
+        <w:rPr>
+          <w:rStyle w:val="nfasisintenso"/>
+          <w:b/>
+          <w:bCs/>
+          <w:i w:val="0"/>
+          <w:iCs w:val="0"/>
+          <w:color w:val="auto"/>
+          <w:sz w:val="20"/>
+          <w:szCs w:val="20"/>
+        </w:rPr>
+      </w:pPr>
+    </w:p>
+    <w:p>
+      <w:pPr>
+        <w:rPr>
+          <w:rStyle w:val="nfasisintenso"/>
+          <w:b/>
+          <w:bCs/>
+          <w:i w:val="0"/>
+          <w:iCs w:val="0"/>
+          <w:color w:val="auto"/>
+          <w:sz w:val="20"/>
+          <w:szCs w:val="20"/>
+        </w:rPr>
+      </w:pPr>
+      <w:r>
+        <w:rPr>
+          <w:rStyle w:val="nfasisintenso"/>
+          <w:b/>
+          <w:bCs/>
+          <w:i w:val="0"/>
+          <w:iCs w:val="0"/>
+          <w:color w:val="auto"/>
+          <w:sz w:val="20"/>
+          <w:szCs w:val="20"/>
+        </w:rPr>
+        <w:t>Clase Libro</w:t>
+      </w:r>
+    </w:p>
+    <w:p>
+      <w:pPr>
+        <w:rPr>
+          <w:rStyle w:val="nfasisintenso"/>
+          <w:b/>
+          <w:bCs/>
+          <w:i w:val="0"/>
+          <w:iCs w:val="0"/>
+          <w:color w:val="auto"/>
+          <w:sz w:val="20"/>
+          <w:szCs w:val="20"/>
+        </w:rPr>
+      </w:pPr>
+      <w:r>
+        <w:rPr>
+          <w:noProof/>
+        </w:rPr>
+        <w:drawing>
+          <wp:inline distT="0" distB="0" distL="0" distR="0" wp14:anchorId="476C3141" wp14:editId="6C13E5F7">
+            <wp:extent cx="6213475" cy="3582035"/>
+            <wp:effectExtent l="0" t="0" r="0" b="0"/>
+            <wp:docPr id="1837774540" name="Imagen 1"/>
+            <wp:cNvGraphicFramePr>
+              <a:graphicFrameLocks xmlns:a="http://schemas.openxmlformats.org/drawingml/2006/main" noChangeAspect="1"/>
+            </wp:cNvGraphicFramePr>
+            <a:graphic xmlns:a="http://schemas.openxmlformats.org/drawingml/2006/main">
+              <a:graphicData uri="http://schemas.openxmlformats.org/drawingml/2006/picture">
+                <pic:pic xmlns:pic="http://schemas.openxmlformats.org/drawingml/2006/picture">
+                  <pic:nvPicPr>
+                    <pic:cNvPr id="1837774540" name=""/>
+                    <pic:cNvPicPr/>
+                  </pic:nvPicPr>
+                  <pic:blipFill>
+                    <a:blip r:embed="rId18"/>
+                    <a:stretch>
+                      <a:fillRect/>
+                    </a:stretch>
+                  </pic:blipFill>
+                  <pic:spPr>
+                    <a:xfrm>
+                      <a:off x="0" y="0"/>
+                      <a:ext cx="6213475" cy="3582035"/>
+                    </a:xfrm>
+                    <a:prstGeom prst="rect">
+                      <a:avLst/>
+                    </a:prstGeom>
+                  </pic:spPr>
+                </pic:pic>
+              </a:graphicData>
+            </a:graphic>
+          </wp:inline>
+        </w:drawing>
+      </w:r>
+    </w:p>
+    <w:p>
+      <w:pPr>
+        <w:rPr>
+          <w:rStyle w:val="nfasisintenso"/>
+          <w:b/>
+          <w:bCs/>
+          <w:i w:val="0"/>
+          <w:iCs w:val="0"/>
+          <w:color w:val="auto"/>
+          <w:sz w:val="20"/>
+          <w:szCs w:val="20"/>
+        </w:rPr>
+      </w:pPr>
+    </w:p>
+    <w:p>
+      <w:pPr>
+        <w:rPr>
+          <w:rStyle w:val="nfasisintenso"/>
+          <w:b/>
+          <w:bCs/>
+          <w:i w:val="0"/>
+          <w:iCs w:val="0"/>
+          <w:color w:val="auto"/>
+          <w:sz w:val="20"/>
+          <w:szCs w:val="20"/>
+        </w:rPr>
+      </w:pPr>
+    </w:p>
+    <w:p>
+      <w:pPr>
+        <w:rPr>
+          <w:rStyle w:val="nfasisintenso"/>
+          <w:b/>
+          <w:bCs/>
+          <w:i w:val="0"/>
+          <w:iCs w:val="0"/>
+          <w:color w:val="auto"/>
+          <w:sz w:val="20"/>
+          <w:szCs w:val="20"/>
+        </w:rPr>
+      </w:pPr>
+      <w:r>
+        <w:rPr>
+          <w:rStyle w:val="nfasisintenso"/>
+          <w:b/>
+          <w:bCs/>
+          <w:i w:val="0"/>
+          <w:iCs w:val="0"/>
+          <w:color w:val="auto"/>
+          <w:sz w:val="20"/>
+          <w:szCs w:val="20"/>
+        </w:rPr>
+        <w:br w:type="page"/>
+      </w:r>
+    </w:p>
+    <w:p>
+      <w:pPr>
+        <w:rPr>
+          <w:rStyle w:val="nfasisintenso"/>
+          <w:b/>
+          <w:bCs/>
+          <w:i w:val="0"/>
+          <w:iCs w:val="0"/>
+          <w:color w:val="auto"/>
+          <w:sz w:val="20"/>
+          <w:szCs w:val="20"/>
+        </w:rPr>
+      </w:pPr>
+      <w:r>
+        <w:rPr>
+          <w:rStyle w:val="nfasisintenso"/>
+          <w:b/>
+          <w:bCs/>
+          <w:i w:val="0"/>
+          <w:iCs w:val="0"/>
+          <w:color w:val="auto"/>
+          <w:sz w:val="20"/>
+          <w:szCs w:val="20"/>
+        </w:rPr>
+        <w:lastRenderedPageBreak/>
+        <w:t>Clase Biblioteca</w:t>
+      </w:r>
+    </w:p>
+    <w:p>
+      <w:pPr>
+        <w:rPr>
+          <w:rStyle w:val="nfasisintenso"/>
+          <w:b/>
+          <w:bCs/>
+          <w:i w:val="0"/>
+          <w:iCs w:val="0"/>
+          <w:color w:val="auto"/>
+          <w:sz w:val="20"/>
+          <w:szCs w:val="20"/>
+        </w:rPr>
+      </w:pPr>
+      <w:r>
+        <w:rPr>
+          <w:noProof/>
+        </w:rPr>
+        <w:drawing>
+          <wp:inline distT="0" distB="0" distL="0" distR="0" wp14:anchorId="1A9B47C9" wp14:editId="5004219C">
+            <wp:extent cx="4136065" cy="4367701"/>
+            <wp:effectExtent l="0" t="0" r="0" b="0"/>
+            <wp:docPr id="1759220203" name="Imagen 1"/>
+            <wp:cNvGraphicFramePr>
+              <a:graphicFrameLocks xmlns:a="http://schemas.openxmlformats.org/drawingml/2006/main" noChangeAspect="1"/>
+            </wp:cNvGraphicFramePr>
+            <a:graphic xmlns:a="http://schemas.openxmlformats.org/drawingml/2006/main">
+              <a:graphicData uri="http://schemas.openxmlformats.org/drawingml/2006/picture">
+                <pic:pic xmlns:pic="http://schemas.openxmlformats.org/drawingml/2006/picture">
+                  <pic:nvPicPr>
+                    <pic:cNvPr id="1759220203" name=""/>
+                    <pic:cNvPicPr/>
+                  </pic:nvPicPr>
+                  <pic:blipFill>
+                    <a:blip r:embed="rId19"/>
+                    <a:stretch>
+                      <a:fillRect/>
+                    </a:stretch>
+                  </pic:blipFill>
+                  <pic:spPr>
+                    <a:xfrm>
+                      <a:off x="0" y="0"/>
+                      <a:ext cx="4143920" cy="4375995"/>
+                    </a:xfrm>
+                    <a:prstGeom prst="rect">
+                      <a:avLst/>
+                    </a:prstGeom>
+                  </pic:spPr>
+                </pic:pic>
+              </a:graphicData>
+            </a:graphic>
+          </wp:inline>
+        </w:drawing>
+      </w:r>
+    </w:p>
+    <w:p>
+      <w:pPr>
+        <w:rPr>
+          <w:rStyle w:val="nfasisintenso"/>
+          <w:b/>
+          <w:bCs/>
+          <w:i w:val="0"/>
+          <w:iCs w:val="0"/>
+          <w:color w:val="auto"/>
+          <w:sz w:val="20"/>
+          <w:szCs w:val="20"/>
+        </w:rPr>
+      </w:pPr>
+      <w:r>
+        <w:rPr>
+          <w:noProof/>
+        </w:rPr>
+        <w:drawing>
+          <wp:inline distT="0" distB="0" distL="0" distR="0" wp14:anchorId="63B80D5F" wp14:editId="74828822">
+            <wp:extent cx="4135755" cy="4278601"/>
+            <wp:effectExtent l="0" t="0" r="0" b="8255"/>
+            <wp:docPr id="633621126" name="Imagen 1"/>
+            <wp:cNvGraphicFramePr>
+              <a:graphicFrameLocks xmlns:a="http://schemas.openxmlformats.org/drawingml/2006/main" noChangeAspect="1"/>
+            </wp:cNvGraphicFramePr>
+            <a:graphic xmlns:a="http://schemas.openxmlformats.org/drawingml/2006/main">
+              <a:graphicData uri="http://schemas.openxmlformats.org/drawingml/2006/picture">
+                <pic:pic xmlns:pic="http://schemas.openxmlformats.org/drawingml/2006/picture">
+                  <pic:nvPicPr>
+                    <pic:cNvPr id="633621126" name=""/>
+                    <pic:cNvPicPr/>
+                  </pic:nvPicPr>
+                  <pic:blipFill>
+                    <a:blip r:embed="rId20"/>
+                    <a:stretch>
+                      <a:fillRect/>
+                    </a:stretch>
+                  </pic:blipFill>
+                  <pic:spPr>
+                    <a:xfrm>
+                      <a:off x="0" y="0"/>
+                      <a:ext cx="4150023" cy="4293362"/>
+                    </a:xfrm>
+                    <a:prstGeom prst="rect">
+                      <a:avLst/>
+                    </a:prstGeom>
+                  </pic:spPr>
+                </pic:pic>
+              </a:graphicData>
+            </a:graphic>
+          </wp:inline>
+        </w:drawing>
+      </w:r>
+      <w:r>
+        <w:rPr>
+          <w:rStyle w:val="nfasisintenso"/>
+          <w:b/>
+          <w:bCs/>
+          <w:i w:val="0"/>
+          <w:iCs w:val="0"/>
+          <w:color w:val="auto"/>
+          <w:sz w:val="20"/>
+          <w:szCs w:val="20"/>
+        </w:rPr>
+        <w:br w:type="page"/>
+      </w:r>
+    </w:p>
+    <w:p>
+      <w:pPr>
+        <w:rPr>
+          <w:rStyle w:val="nfasisintenso"/>
+          <w:b/>
+          <w:bCs/>
+          <w:i w:val="0"/>
+          <w:iCs w:val="0"/>
+          <w:color w:val="auto"/>
+          <w:sz w:val="20"/>
+          <w:szCs w:val="20"/>
+        </w:rPr>
+      </w:pPr>
+      <w:r>
+        <w:rPr>
+          <w:rStyle w:val="nfasisintenso"/>
+          <w:b/>
+          <w:bCs/>
+          <w:i w:val="0"/>
+          <w:iCs w:val="0"/>
+          <w:color w:val="auto"/>
+          <w:sz w:val="20"/>
+          <w:szCs w:val="20"/>
+        </w:rPr>
+        <w:lastRenderedPageBreak/>
+        <w:t>Resultados</w:t>
+      </w:r>
+    </w:p>
+    <w:p>
+      <w:pPr>
+        <w:rPr>
+          <w:rStyle w:val="nfasisintenso"/>
+          <w:b/>
+          <w:bCs/>
+          <w:i w:val="0"/>
+          <w:iCs w:val="0"/>
+          <w:color w:val="auto"/>
+          <w:sz w:val="20"/>
+          <w:szCs w:val="20"/>
+        </w:rPr>
+      </w:pPr>
+      <w:r>
+        <w:rPr>
+          <w:noProof/>
+        </w:rPr>
+        <w:drawing>
+          <wp:inline distT="0" distB="0" distL="0" distR="0" wp14:anchorId="639F19E9" wp14:editId="7CBBE226">
+            <wp:extent cx="6213475" cy="2892425"/>
+            <wp:effectExtent l="0" t="0" r="0" b="3175"/>
+            <wp:docPr id="1883575357" name="Imagen 1"/>
+            <wp:cNvGraphicFramePr>
+              <a:graphicFrameLocks xmlns:a="http://schemas.openxmlformats.org/drawingml/2006/main" noChangeAspect="1"/>
+            </wp:cNvGraphicFramePr>
+            <a:graphic xmlns:a="http://schemas.openxmlformats.org/drawingml/2006/main">
+              <a:graphicData uri="http://schemas.openxmlformats.org/drawingml/2006/picture">
+                <pic:pic xmlns:pic="http://schemas.openxmlformats.org/drawingml/2006/picture">
+                  <pic:nvPicPr>
+                    <pic:cNvPr id="1883575357" name=""/>
+                    <pic:cNvPicPr/>
+                  </pic:nvPicPr>
+                  <pic:blipFill>
+                    <a:blip r:embed="rId21"/>
+                    <a:stretch>
+                      <a:fillRect/>
+                    </a:stretch>
+                  </pic:blipFill>
+                  <pic:spPr>
+                    <a:xfrm>
+                      <a:off x="0" y="0"/>
+                      <a:ext cx="6213475" cy="2892425"/>
+                    </a:xfrm>
+                    <a:prstGeom prst="rect">
+                      <a:avLst/>
+                    </a:prstGeom>
+                  </pic:spPr>
+                </pic:pic>
+              </a:graphicData>
+            </a:graphic>
+          </wp:inline>
+        </w:drawing>
+      </w:r>
+    </w:p>
+    <w:p>
+      <w:pPr>
+        <w:rPr>
+          <w:rStyle w:val="nfasisintenso"/>
+          <w:b/>
+          <w:bCs/>
+          <w:i w:val="0"/>
+          <w:iCs w:val="0"/>
+          <w:color w:val="auto"/>
+          <w:sz w:val="20"/>
+          <w:szCs w:val="20"/>
+        </w:rPr>
+      </w:pPr>
+      <w:r>
+        <w:rPr>
+          <w:rStyle w:val="nfasisintenso"/>
+          <w:b/>
+          <w:bCs/>
+          <w:i w:val="0"/>
+          <w:iCs w:val="0"/>
+          <w:color w:val="auto"/>
+          <w:sz w:val="20"/>
+          <w:szCs w:val="20"/>
+        </w:rPr>
+        <w:br w:type="page"/>
+      </w:r>
+    </w:p>
+    <w:p>
+      <w:pPr>
+        <w:pStyle w:val="Textoindependiente"/>
+        <w:spacing w:line="259" w:lineRule="auto"/>
+        <w:ind w:right="978"/>
+        <w:rPr>
+          <w:rStyle w:val="nfasisintenso"/>
+          <w:b/>
+          <w:bCs/>
+        </w:rPr>
+      </w:pPr>
+      <w:r>
+        <w:rPr>
+          <w:rStyle w:val="nfasisintenso"/>
+          <w:b/>
+          <w:bCs/>
+        </w:rPr>
+        <w:lastRenderedPageBreak/>
+        <w:t>Caso</w:t>
+      </w:r>
+      <w:r>
+        <w:rPr>
+          <w:rStyle w:val="nfasisintenso"/>
+        </w:rPr>
+        <w:t xml:space="preserve"> </w:t>
+      </w:r>
+      <w:r>
+        <w:rPr>
+          <w:rStyle w:val="nfasisintenso"/>
+          <w:b/>
+          <w:bCs/>
+        </w:rPr>
+        <w:t>Práctico</w:t>
+      </w:r>
+      <w:r>
+        <w:rPr>
+          <w:rStyle w:val="nfasisintenso"/>
+          <w:b/>
+          <w:bCs/>
+        </w:rPr>
+        <w:t xml:space="preserve"> </w:t>
+      </w:r>
+      <w:r>
+        <w:rPr>
+          <w:rStyle w:val="nfasisintenso"/>
+          <w:b/>
+          <w:bCs/>
+        </w:rPr>
+        <w:t>3</w:t>
+      </w:r>
+    </w:p>
+    <w:p>
+      <w:pPr>
+        <w:pStyle w:val="Textoindependiente"/>
+        <w:spacing w:line="259" w:lineRule="auto"/>
+        <w:ind w:left="720" w:right="978"/>
+        <w:rPr>
+          <w:rStyle w:val="nfasisintenso"/>
+          <w:b/>
+          <w:bCs/>
+          <w:i w:val="0"/>
+          <w:iCs w:val="0"/>
+          <w:color w:val="auto"/>
+          <w:sz w:val="20"/>
+          <w:szCs w:val="20"/>
+        </w:rPr>
+      </w:pPr>
+      <w:r>
+        <w:rPr>
+          <w:noProof/>
+          <w:sz w:val="20"/>
+          <w:szCs w:val="20"/>
+        </w:rPr>
+        <w:t>Se debe modelar un sistema académico donde un Profesor dicta muchos Cursos y cada Curso tiene exactamente un Profesor responsable.</w:t>
+      </w:r>
+      <w:r>
+        <w:rPr>
+          <w:noProof/>
+        </w:rPr>
+        <w:tab/>
+      </w:r>
+    </w:p>
+    <w:p>
+      <w:pPr>
+        <w:pStyle w:val="Textoindependiente"/>
+        <w:spacing w:line="259" w:lineRule="auto"/>
+        <w:ind w:right="978"/>
+        <w:rPr>
+          <w:rStyle w:val="nfasisintenso"/>
+          <w:b/>
+          <w:bCs/>
+          <w:i w:val="0"/>
+          <w:iCs w:val="0"/>
+          <w:color w:val="auto"/>
+          <w:sz w:val="20"/>
+          <w:szCs w:val="20"/>
+        </w:rPr>
+      </w:pPr>
+    </w:p>
+    <w:p>
+      <w:pPr>
+        <w:rPr>
+          <w:rStyle w:val="nfasisintenso"/>
+          <w:b/>
+          <w:bCs/>
+          <w:i w:val="0"/>
+          <w:iCs w:val="0"/>
+          <w:color w:val="auto"/>
+          <w:sz w:val="20"/>
+          <w:szCs w:val="20"/>
+        </w:rPr>
+      </w:pPr>
+      <w:r>
+        <w:rPr>
+          <w:rStyle w:val="nfasisintenso"/>
+          <w:b/>
+          <w:bCs/>
+          <w:i w:val="0"/>
+          <w:iCs w:val="0"/>
+          <w:color w:val="auto"/>
+          <w:sz w:val="20"/>
+          <w:szCs w:val="20"/>
+        </w:rPr>
+        <w:t>Clase Main</w:t>
+      </w:r>
+    </w:p>
+    <w:p>
+      <w:pPr>
+        <w:rPr>
+          <w:rStyle w:val="nfasisintenso"/>
+          <w:b/>
+          <w:bCs/>
+          <w:i w:val="0"/>
+          <w:iCs w:val="0"/>
+          <w:color w:val="auto"/>
+          <w:sz w:val="20"/>
+          <w:szCs w:val="20"/>
+        </w:rPr>
+      </w:pPr>
+      <w:r>
+        <w:rPr>
+          <w:noProof/>
+        </w:rPr>
+        <w:drawing>
+          <wp:inline distT="0" distB="0" distL="0" distR="0" wp14:anchorId="54B7EF01" wp14:editId="467E16BC">
+            <wp:extent cx="3838353" cy="4771560"/>
+            <wp:effectExtent l="0" t="0" r="0" b="0"/>
+            <wp:docPr id="1041985513" name="Imagen 1"/>
+            <wp:cNvGraphicFramePr>
+              <a:graphicFrameLocks xmlns:a="http://schemas.openxmlformats.org/drawingml/2006/main" noChangeAspect="1"/>
+            </wp:cNvGraphicFramePr>
+            <a:graphic xmlns:a="http://schemas.openxmlformats.org/drawingml/2006/main">
+              <a:graphicData uri="http://schemas.openxmlformats.org/drawingml/2006/picture">
+                <pic:pic xmlns:pic="http://schemas.openxmlformats.org/drawingml/2006/picture">
+                  <pic:nvPicPr>
+                    <pic:cNvPr id="1041985513" name=""/>
+                    <pic:cNvPicPr/>
+                  </pic:nvPicPr>
+                  <pic:blipFill>
+                    <a:blip r:embed="rId22"/>
+                    <a:stretch>
+                      <a:fillRect/>
+                    </a:stretch>
+                  </pic:blipFill>
+                  <pic:spPr>
+                    <a:xfrm>
+                      <a:off x="0" y="0"/>
+                      <a:ext cx="3849999" cy="4786038"/>
+                    </a:xfrm>
+                    <a:prstGeom prst="rect">
+                      <a:avLst/>
+                    </a:prstGeom>
+                  </pic:spPr>
+                </pic:pic>
+              </a:graphicData>
+            </a:graphic>
+          </wp:inline>
+        </w:drawing>
+      </w:r>
+    </w:p>
+    <w:p>
+      <w:pPr>
+        <w:rPr>
+          <w:rStyle w:val="nfasisintenso"/>
+          <w:b/>
+          <w:bCs/>
+          <w:i w:val="0"/>
+          <w:iCs w:val="0"/>
+          <w:color w:val="auto"/>
+          <w:sz w:val="20"/>
+          <w:szCs w:val="20"/>
+        </w:rPr>
+      </w:pPr>
+      <w:r>
+        <w:rPr>
+          <w:noProof/>
+        </w:rPr>
+        <w:drawing>
+          <wp:inline distT="0" distB="0" distL="0" distR="0" wp14:anchorId="714EA31B" wp14:editId="61CBED7E">
+            <wp:extent cx="3837940" cy="2713033"/>
+            <wp:effectExtent l="0" t="0" r="0" b="0"/>
+            <wp:docPr id="753279516" name="Imagen 1"/>
+            <wp:cNvGraphicFramePr>
+              <a:graphicFrameLocks xmlns:a="http://schemas.openxmlformats.org/drawingml/2006/main" noChangeAspect="1"/>
+            </wp:cNvGraphicFramePr>
+            <a:graphic xmlns:a="http://schemas.openxmlformats.org/drawingml/2006/main">
+              <a:graphicData uri="http://schemas.openxmlformats.org/drawingml/2006/picture">
+                <pic:pic xmlns:pic="http://schemas.openxmlformats.org/drawingml/2006/picture">
+                  <pic:nvPicPr>
+                    <pic:cNvPr id="753279516" name=""/>
+                    <pic:cNvPicPr/>
+                  </pic:nvPicPr>
+                  <pic:blipFill>
+                    <a:blip r:embed="rId23"/>
+                    <a:stretch>
+                      <a:fillRect/>
+                    </a:stretch>
+                  </pic:blipFill>
+                  <pic:spPr>
+                    <a:xfrm>
+                      <a:off x="0" y="0"/>
+                      <a:ext cx="3905274" cy="2760631"/>
+                    </a:xfrm>
+                    <a:prstGeom prst="rect">
+                      <a:avLst/>
+                    </a:prstGeom>
+                  </pic:spPr>
+                </pic:pic>
+              </a:graphicData>
+            </a:graphic>
+          </wp:inline>
+        </w:drawing>
+      </w:r>
+    </w:p>
+    <w:p>
+      <w:pPr>
+        <w:rPr>
+          <w:rStyle w:val="nfasisintenso"/>
+          <w:b/>
+          <w:bCs/>
+          <w:i w:val="0"/>
+          <w:iCs w:val="0"/>
+          <w:color w:val="auto"/>
+          <w:sz w:val="20"/>
+          <w:szCs w:val="20"/>
+        </w:rPr>
+      </w:pPr>
+      <w:r>
+        <w:rPr>
+          <w:rStyle w:val="nfasisintenso"/>
+          <w:b/>
+          <w:bCs/>
+          <w:i w:val="0"/>
+          <w:iCs w:val="0"/>
+          <w:color w:val="auto"/>
+          <w:sz w:val="20"/>
+          <w:szCs w:val="20"/>
+        </w:rPr>
+        <w:br w:type="page"/>
+      </w:r>
+    </w:p>
+    <w:p>
+      <w:pPr>
+        <w:rPr>
+          <w:rStyle w:val="nfasisintenso"/>
+          <w:b/>
+          <w:bCs/>
+          <w:i w:val="0"/>
+          <w:iCs w:val="0"/>
+          <w:color w:val="auto"/>
+          <w:sz w:val="20"/>
+          <w:szCs w:val="20"/>
+        </w:rPr>
+      </w:pPr>
+      <w:r>
+        <w:rPr>
+          <w:rStyle w:val="nfasisintenso"/>
+          <w:b/>
+          <w:bCs/>
+          <w:i w:val="0"/>
+          <w:iCs w:val="0"/>
+          <w:color w:val="auto"/>
+          <w:sz w:val="20"/>
+          <w:szCs w:val="20"/>
+        </w:rPr>
+        <w:lastRenderedPageBreak/>
+        <w:t>Clase Universidad</w:t>
+      </w:r>
+    </w:p>
+    <w:p>
+      <w:pPr>
+        <w:rPr>
+          <w:rStyle w:val="nfasisintenso"/>
+          <w:b/>
+          <w:bCs/>
+          <w:i w:val="0"/>
+          <w:iCs w:val="0"/>
+          <w:color w:val="auto"/>
+          <w:sz w:val="20"/>
+          <w:szCs w:val="20"/>
+        </w:rPr>
+      </w:pPr>
+    </w:p>
+    <w:p>
+      <w:pPr>
+        <w:rPr>
+          <w:rStyle w:val="nfasisintenso"/>
+          <w:b/>
+          <w:bCs/>
+          <w:i w:val="0"/>
+          <w:iCs w:val="0"/>
+          <w:color w:val="auto"/>
+          <w:sz w:val="20"/>
+          <w:szCs w:val="20"/>
+        </w:rPr>
+      </w:pPr>
+      <w:r>
+        <w:rPr>
+          <w:noProof/>
+        </w:rPr>
+        <w:drawing>
+          <wp:inline distT="0" distB="0" distL="0" distR="0" wp14:anchorId="3BC470BA" wp14:editId="7A255D1E">
+            <wp:extent cx="5676900" cy="8143875"/>
+            <wp:effectExtent l="0" t="0" r="0" b="9525"/>
+            <wp:docPr id="1868036416" name="Imagen 1"/>
+            <wp:cNvGraphicFramePr>
+              <a:graphicFrameLocks xmlns:a="http://schemas.openxmlformats.org/drawingml/2006/main" noChangeAspect="1"/>
+            </wp:cNvGraphicFramePr>
+            <a:graphic xmlns:a="http://schemas.openxmlformats.org/drawingml/2006/main">
+              <a:graphicData uri="http://schemas.openxmlformats.org/drawingml/2006/picture">
+                <pic:pic xmlns:pic="http://schemas.openxmlformats.org/drawingml/2006/picture">
+                  <pic:nvPicPr>
+                    <pic:cNvPr id="1868036416" name=""/>
+                    <pic:cNvPicPr/>
+                  </pic:nvPicPr>
+                  <pic:blipFill>
+                    <a:blip r:embed="rId24"/>
+                    <a:stretch>
+                      <a:fillRect/>
+                    </a:stretch>
+                  </pic:blipFill>
+                  <pic:spPr>
+                    <a:xfrm>
+                      <a:off x="0" y="0"/>
+                      <a:ext cx="5676900" cy="8143875"/>
+                    </a:xfrm>
+                    <a:prstGeom prst="rect">
+                      <a:avLst/>
+                    </a:prstGeom>
+                  </pic:spPr>
+                </pic:pic>
+              </a:graphicData>
+            </a:graphic>
+          </wp:inline>
+        </w:drawing>
+      </w:r>
+    </w:p>
+    <w:p>
+      <w:pPr>
+        <w:rPr>
+          <w:rStyle w:val="nfasisintenso"/>
+          <w:b/>
+          <w:bCs/>
+          <w:i w:val="0"/>
+          <w:iCs w:val="0"/>
+          <w:color w:val="auto"/>
+          <w:sz w:val="20"/>
+          <w:szCs w:val="20"/>
+        </w:rPr>
+      </w:pPr>
+      <w:r>
+        <w:rPr>
+          <w:noProof/>
+        </w:rPr>
+        <w:lastRenderedPageBreak/>
+        <w:drawing>
+          <wp:inline distT="0" distB="0" distL="0" distR="0" wp14:anchorId="59DE52D7" wp14:editId="411CE7EF">
+            <wp:extent cx="5619750" cy="7372350"/>
+            <wp:effectExtent l="0" t="0" r="0" b="0"/>
+            <wp:docPr id="1481769616" name="Imagen 1"/>
+            <wp:cNvGraphicFramePr>
+              <a:graphicFrameLocks xmlns:a="http://schemas.openxmlformats.org/drawingml/2006/main" noChangeAspect="1"/>
+            </wp:cNvGraphicFramePr>
+            <a:graphic xmlns:a="http://schemas.openxmlformats.org/drawingml/2006/main">
+              <a:graphicData uri="http://schemas.openxmlformats.org/drawingml/2006/picture">
+                <pic:pic xmlns:pic="http://schemas.openxmlformats.org/drawingml/2006/picture">
+                  <pic:nvPicPr>
+                    <pic:cNvPr id="1481769616" name=""/>
+                    <pic:cNvPicPr/>
+                  </pic:nvPicPr>
+                  <pic:blipFill>
+                    <a:blip r:embed="rId25"/>
+                    <a:stretch>
+                      <a:fillRect/>
+                    </a:stretch>
+                  </pic:blipFill>
+                  <pic:spPr>
+                    <a:xfrm>
+                      <a:off x="0" y="0"/>
+                      <a:ext cx="5619750" cy="7372350"/>
+                    </a:xfrm>
+                    <a:prstGeom prst="rect">
+                      <a:avLst/>
+                    </a:prstGeom>
+                  </pic:spPr>
+                </pic:pic>
+              </a:graphicData>
+            </a:graphic>
+          </wp:inline>
+        </w:drawing>
+      </w:r>
+      <w:r>
+        <w:rPr>
+          <w:rStyle w:val="nfasisintenso"/>
+          <w:b/>
+          <w:bCs/>
+          <w:i w:val="0"/>
+          <w:iCs w:val="0"/>
+          <w:color w:val="auto"/>
+          <w:sz w:val="20"/>
+          <w:szCs w:val="20"/>
+        </w:rPr>
+        <w:br w:type="page"/>
+      </w:r>
+    </w:p>
+    <w:p>
+      <w:pPr>
+        <w:rPr>
+          <w:rStyle w:val="nfasisintenso"/>
+          <w:b/>
+          <w:bCs/>
+          <w:i w:val="0"/>
+          <w:iCs w:val="0"/>
+          <w:color w:val="auto"/>
+          <w:sz w:val="20"/>
+          <w:szCs w:val="20"/>
+        </w:rPr>
+      </w:pPr>
+      <w:r>
+        <w:rPr>
+          <w:rStyle w:val="nfasisintenso"/>
+          <w:b/>
+          <w:bCs/>
+          <w:i w:val="0"/>
+          <w:iCs w:val="0"/>
+          <w:color w:val="auto"/>
+          <w:sz w:val="20"/>
+          <w:szCs w:val="20"/>
+        </w:rPr>
+        <w:lastRenderedPageBreak/>
+        <w:t>Clase Profesor</w:t>
+      </w:r>
+    </w:p>
+    <w:p>
+      <w:pPr>
+        <w:rPr>
+          <w:rStyle w:val="nfasisintenso"/>
+          <w:b/>
+          <w:bCs/>
+          <w:i w:val="0"/>
+          <w:iCs w:val="0"/>
+          <w:color w:val="auto"/>
+          <w:sz w:val="20"/>
+          <w:szCs w:val="20"/>
+        </w:rPr>
+      </w:pPr>
+      <w:r>
+        <w:rPr>
+          <w:noProof/>
+        </w:rPr>
+        <w:drawing>
+          <wp:inline distT="0" distB="0" distL="0" distR="0" wp14:anchorId="153E7EBE" wp14:editId="0CCCFD14">
+            <wp:extent cx="3966073" cy="5522976"/>
+            <wp:effectExtent l="0" t="0" r="0" b="1905"/>
+            <wp:docPr id="1807823569" name="Imagen 1"/>
+            <wp:cNvGraphicFramePr>
+              <a:graphicFrameLocks xmlns:a="http://schemas.openxmlformats.org/drawingml/2006/main" noChangeAspect="1"/>
+            </wp:cNvGraphicFramePr>
+            <a:graphic xmlns:a="http://schemas.openxmlformats.org/drawingml/2006/main">
+              <a:graphicData uri="http://schemas.openxmlformats.org/drawingml/2006/picture">
+                <pic:pic xmlns:pic="http://schemas.openxmlformats.org/drawingml/2006/picture">
+                  <pic:nvPicPr>
+                    <pic:cNvPr id="1807823569" name=""/>
+                    <pic:cNvPicPr/>
+                  </pic:nvPicPr>
+                  <pic:blipFill>
+                    <a:blip r:embed="rId26"/>
+                    <a:stretch>
+                      <a:fillRect/>
+                    </a:stretch>
+                  </pic:blipFill>
+                  <pic:spPr>
+                    <a:xfrm>
+                      <a:off x="0" y="0"/>
+                      <a:ext cx="4017542" cy="5594650"/>
+                    </a:xfrm>
+                    <a:prstGeom prst="rect">
+                      <a:avLst/>
+                    </a:prstGeom>
+                  </pic:spPr>
+                </pic:pic>
+              </a:graphicData>
+            </a:graphic>
+          </wp:inline>
+        </w:drawing>
+      </w:r>
+    </w:p>
+    <w:p>
+      <w:pPr>
+        <w:rPr>
+          <w:rStyle w:val="nfasisintenso"/>
+          <w:b/>
+          <w:bCs/>
+          <w:i w:val="0"/>
+          <w:iCs w:val="0"/>
+          <w:color w:val="auto"/>
+          <w:sz w:val="20"/>
+          <w:szCs w:val="20"/>
+        </w:rPr>
+      </w:pPr>
+      <w:r>
+        <w:rPr>
+          <w:noProof/>
+        </w:rPr>
+        <w:drawing>
+          <wp:inline distT="0" distB="0" distL="0" distR="0" wp14:anchorId="12398832" wp14:editId="4D6E05E3">
+            <wp:extent cx="6211918" cy="3035808"/>
+            <wp:effectExtent l="0" t="0" r="0" b="0"/>
+            <wp:docPr id="1583264862" name="Imagen 1"/>
+            <wp:cNvGraphicFramePr>
+              <a:graphicFrameLocks xmlns:a="http://schemas.openxmlformats.org/drawingml/2006/main" noChangeAspect="1"/>
+            </wp:cNvGraphicFramePr>
+            <a:graphic xmlns:a="http://schemas.openxmlformats.org/drawingml/2006/main">
+              <a:graphicData uri="http://schemas.openxmlformats.org/drawingml/2006/picture">
+                <pic:pic xmlns:pic="http://schemas.openxmlformats.org/drawingml/2006/picture">
+                  <pic:nvPicPr>
+                    <pic:cNvPr id="1583264862" name=""/>
+                    <pic:cNvPicPr/>
+                  </pic:nvPicPr>
+                  <pic:blipFill>
+                    <a:blip r:embed="rId27"/>
+                    <a:stretch>
+                      <a:fillRect/>
+                    </a:stretch>
+                  </pic:blipFill>
+                  <pic:spPr>
+                    <a:xfrm>
+                      <a:off x="0" y="0"/>
+                      <a:ext cx="6281331" cy="3069731"/>
+                    </a:xfrm>
+                    <a:prstGeom prst="rect">
+                      <a:avLst/>
+                    </a:prstGeom>
+                  </pic:spPr>
+                </pic:pic>
+              </a:graphicData>
+            </a:graphic>
+          </wp:inline>
+        </w:drawing>
+      </w:r>
+    </w:p>
+    <w:p>
+      <w:pPr>
+        <w:rPr>
+          <w:rStyle w:val="nfasisintenso"/>
+          <w:b/>
+          <w:bCs/>
+          <w:i w:val="0"/>
+          <w:iCs w:val="0"/>
+          <w:color w:val="auto"/>
+          <w:sz w:val="20"/>
+          <w:szCs w:val="20"/>
+        </w:rPr>
+      </w:pPr>
+    </w:p>
+    <w:p>
+      <w:pPr>
+        <w:rPr>
+          <w:rStyle w:val="nfasisintenso"/>
+          <w:b/>
+          <w:bCs/>
+          <w:i w:val="0"/>
+          <w:iCs w:val="0"/>
+          <w:color w:val="auto"/>
+          <w:sz w:val="20"/>
+          <w:szCs w:val="20"/>
+        </w:rPr>
+      </w:pPr>
+      <w:r>
+        <w:rPr>
+          <w:rStyle w:val="nfasisintenso"/>
+          <w:b/>
+          <w:bCs/>
+          <w:i w:val="0"/>
+          <w:iCs w:val="0"/>
+          <w:color w:val="auto"/>
+          <w:sz w:val="20"/>
+          <w:szCs w:val="20"/>
+        </w:rPr>
+        <w:br w:type="page"/>
+      </w:r>
+      <w:r>
+        <w:rPr>
+          <w:rStyle w:val="nfasisintenso"/>
+          <w:b/>
+          <w:bCs/>
+          <w:i w:val="0"/>
+          <w:iCs w:val="0"/>
+          <w:color w:val="auto"/>
+          <w:sz w:val="20"/>
+          <w:szCs w:val="20"/>
+        </w:rPr>
+        <w:lastRenderedPageBreak/>
+        <w:t>Clase Curso</w:t>
+      </w:r>
+    </w:p>
+    <w:p>
+      <w:pPr>
+        <w:rPr>
+          <w:rStyle w:val="nfasisintenso"/>
+          <w:b/>
+          <w:bCs/>
+          <w:i w:val="0"/>
+          <w:iCs w:val="0"/>
+          <w:color w:val="auto"/>
+          <w:sz w:val="20"/>
+          <w:szCs w:val="20"/>
+        </w:rPr>
+      </w:pPr>
+      <w:r>
+        <w:rPr>
+          <w:noProof/>
+        </w:rPr>
+        <w:drawing>
+          <wp:inline distT="0" distB="0" distL="0" distR="0" wp14:anchorId="60D55758" wp14:editId="7384C553">
+            <wp:extent cx="4933950" cy="7296150"/>
+            <wp:effectExtent l="0" t="0" r="0" b="0"/>
+            <wp:docPr id="202709308" name="Imagen 1"/>
+            <wp:cNvGraphicFramePr>
+              <a:graphicFrameLocks xmlns:a="http://schemas.openxmlformats.org/drawingml/2006/main" noChangeAspect="1"/>
+            </wp:cNvGraphicFramePr>
+            <a:graphic xmlns:a="http://schemas.openxmlformats.org/drawingml/2006/main">
+              <a:graphicData uri="http://schemas.openxmlformats.org/drawingml/2006/picture">
+                <pic:pic xmlns:pic="http://schemas.openxmlformats.org/drawingml/2006/picture">
+                  <pic:nvPicPr>
+                    <pic:cNvPr id="202709308" name=""/>
+                    <pic:cNvPicPr/>
+                  </pic:nvPicPr>
+                  <pic:blipFill>
+                    <a:blip r:embed="rId28"/>
+                    <a:stretch>
+                      <a:fillRect/>
+                    </a:stretch>
+                  </pic:blipFill>
+                  <pic:spPr>
+                    <a:xfrm>
+                      <a:off x="0" y="0"/>
+                      <a:ext cx="4933950" cy="7296150"/>
+                    </a:xfrm>
+                    <a:prstGeom prst="rect">
+                      <a:avLst/>
+                    </a:prstGeom>
+                  </pic:spPr>
+                </pic:pic>
+              </a:graphicData>
+            </a:graphic>
+          </wp:inline>
+        </w:drawing>
+      </w:r>
+    </w:p>
+    <w:p>
+      <w:pPr>
+        <w:rPr>
+          <w:rStyle w:val="nfasisintenso"/>
+          <w:b/>
+          <w:bCs/>
+          <w:i w:val="0"/>
+          <w:iCs w:val="0"/>
+          <w:color w:val="auto"/>
+          <w:sz w:val="20"/>
+          <w:szCs w:val="20"/>
+        </w:rPr>
+      </w:pPr>
+      <w:r>
+        <w:rPr>
+          <w:rStyle w:val="nfasisintenso"/>
+          <w:b/>
+          <w:bCs/>
+          <w:i w:val="0"/>
+          <w:iCs w:val="0"/>
+          <w:color w:val="auto"/>
+          <w:sz w:val="20"/>
+          <w:szCs w:val="20"/>
+        </w:rPr>
+        <w:br w:type="page"/>
+      </w:r>
+    </w:p>
+    <w:p>
+      <w:pPr>
+        <w:rPr>
+          <w:rStyle w:val="nfasisintenso"/>
+          <w:b/>
+          <w:bCs/>
+          <w:i w:val="0"/>
+          <w:iCs w:val="0"/>
+          <w:color w:val="auto"/>
+          <w:sz w:val="20"/>
+          <w:szCs w:val="20"/>
+        </w:rPr>
+      </w:pPr>
+      <w:r>
+        <w:rPr>
+          <w:rStyle w:val="nfasisintenso"/>
+          <w:b/>
+          <w:bCs/>
+          <w:i w:val="0"/>
+          <w:iCs w:val="0"/>
+          <w:color w:val="auto"/>
+          <w:sz w:val="20"/>
+          <w:szCs w:val="20"/>
+        </w:rPr>
+        <w:lastRenderedPageBreak/>
+        <w:t>Resultados</w:t>
+      </w:r>
+    </w:p>
+    <w:p>
+      <w:pPr>
+        <w:rPr>
+          <w:rStyle w:val="nfasisintenso"/>
+          <w:b/>
+          <w:bCs/>
+          <w:i w:val="0"/>
+          <w:iCs w:val="0"/>
+          <w:color w:val="auto"/>
+          <w:sz w:val="20"/>
+          <w:szCs w:val="20"/>
+        </w:rPr>
+      </w:pPr>
+      <w:r>
+        <w:rPr>
+          <w:noProof/>
+        </w:rPr>
+        <w:drawing>
+          <wp:inline distT="0" distB="0" distL="0" distR="0" wp14:anchorId="3D807388" wp14:editId="03DCF9B5">
+            <wp:extent cx="5324475" cy="8134350"/>
+            <wp:effectExtent l="0" t="0" r="9525" b="0"/>
+            <wp:docPr id="2144533150" name="Imagen 1"/>
+            <wp:cNvGraphicFramePr>
+              <a:graphicFrameLocks xmlns:a="http://schemas.openxmlformats.org/drawingml/2006/main" noChangeAspect="1"/>
+            </wp:cNvGraphicFramePr>
+            <a:graphic xmlns:a="http://schemas.openxmlformats.org/drawingml/2006/main">
+              <a:graphicData uri="http://schemas.openxmlformats.org/drawingml/2006/picture">
+                <pic:pic xmlns:pic="http://schemas.openxmlformats.org/drawingml/2006/picture">
+                  <pic:nvPicPr>
+                    <pic:cNvPr id="2144533150" name=""/>
+                    <pic:cNvPicPr/>
+                  </pic:nvPicPr>
+                  <pic:blipFill>
+                    <a:blip r:embed="rId29"/>
+                    <a:stretch>
+                      <a:fillRect/>
+                    </a:stretch>
+                  </pic:blipFill>
+                  <pic:spPr>
+                    <a:xfrm>
+                      <a:off x="0" y="0"/>
+                      <a:ext cx="5324475" cy="8134350"/>
+                    </a:xfrm>
+                    <a:prstGeom prst="rect">
+                      <a:avLst/>
+                    </a:prstGeom>
+                  </pic:spPr>
+                </pic:pic>
+              </a:graphicData>
+            </a:graphic>
+          </wp:inline>
+        </w:drawing>
+      </w:r>
+    </w:p>
     <w:sectPr>
-      <w:headerReference w:type="default" r:id="rId16"/>
-      <w:footerReference w:type="default" r:id="rId17"/>
+      <w:headerReference w:type="default" r:id="rId30"/>
+      <w:footerReference w:type="default" r:id="rId31"/>
       <w:pgSz w:w="11910" w:h="16840"/>
       <w:pgMar w:top="1760" w:right="566" w:bottom="1134" w:left="1559" w:header="108" w:footer="1045" w:gutter="0"/>
       <w:cols w:space="720"/>
@@ -1270,7 +2748,7 @@
         </mc:Choice>
         <mc:Fallback>
           <w:pict>
-            <v:group w14:anchorId="589CB108" id="Group 1" o:spid="_x0000_s1026" style="position:absolute;margin-left:0;margin-top:5.4pt;width:595.35pt;height:83.25pt;z-index:-251660288;mso-wrap-distance-left:0;mso-wrap-distance-right:0;mso-position-horizontal-relative:page;mso-position-vertical-relative:page" coordsize="75609,10572" o:gfxdata="UEsDBBQABgAIAAAAIQDQ4HPPFAEAAEcCAAATAAAAW0NvbnRlbnRfVHlwZXNdLnhtbJSSQU7DMBBF&#10;90jcwfIWJQ5dIISSdEHKEhAqB7DsSWKIx5bHhPb2OGkrQdVWYumZef/Pt10uN3ZgIwQyDit+mxec&#10;ASqnDXYVf18/ZfecUZSo5eAQKr4F4sv6+qpcbz0QSzRSxfsY/YMQpHqwknLnAVOndcHKmI6hE16q&#10;T9mBWBTFnVAOI2DM4qTB67KBVn4Nka02qbzb5MNDx9njbnDyqrixk8DcECcZj6eRqX6aCDDQkYv0&#10;fjBKxnQfYkR9lCXb58gTOc9QbzzdpLBnHKbO3xi/DfbcS3qAYDSwVxnis7QprNCBBCxc41R+WWNa&#10;0lLm2tYoyJtAq5k67HROW7tvDDD+V7xJ2BuMB3Uxf4P6BwAA//8DAFBLAwQUAAYACAAAACEAOP0h&#10;/9YAAACUAQAACwAAAF9yZWxzLy5yZWxzpJDBasMwDIbvg72D0X1xmsMYo04vo9Br6R7A2IpjGltG&#10;Mtn69jODwTJ621G/0PeJf3/4TItakSVSNrDrelCYHfmYg4H3y/HpBZRUm71dKKOBGwocxseH/RkX&#10;W9uRzLGIapQsBuZay6vW4mZMVjoqmNtmIk62tpGDLtZdbUA99P2z5t8MGDdMdfIG+OQHUJdbaeY/&#10;7BQdk9BUO0dJ0zRFd4+qPX3kM66NYjlgNeBZvkPGtWvPgb7v3f3TG9iWOboj24Rv5LZ+HKhlP3q9&#10;6XL8AgAA//8DAFBLAwQUAAYACAAAACEAcJqJNFYCAAAaBwAADgAAAGRycy9lMm9Eb2MueG1s1FXb&#10;jtowEH2v1H+w/L4kBAJsRNgXumilVYt6+QDjOIm18UW2IfD3HTvZLIVKu1q1UvsQa5yxx2fOHI+X&#10;d0fRoAMzliuZ4/EoxohJqgouqxz/+H5/s8DIOiIL0ijJcnxiFt+tPn5YtjpjiapVUzCDIIi0Watz&#10;XDunsyiytGaC2JHSTIKzVEYQB1NTRYUhLUQXTZTE8SxqlSm0UZRZC3/XnROvQvyyZNR9KUvLHGpy&#10;DNhcGE0Yd36MVkuSVYbomtMeBnkHCkG4hEOHUGviCNobfhVKcGqUVaUbUSUiVZacspADZDOOL7LZ&#10;GLXXIZcqays90ATUXvD07rD082Fj9De9NR16MB8VfbLAS9TqKjv3+3n1svhYGuE3QRLoGBg9DYyy&#10;o0MUfs7TWXw7TTGi4BvH6TyZpx3ntIbCXO2j9adXdkYk6w4O8AY4mtMMvp4isK4oel1KsMvtDcN9&#10;EPGmGIKYp72+gWpq4viON9ydgjKhbh6UPGw59ez6CbC5NYgXOU4wkkTAhXgQpGIo8aQ8r/DrPf9X&#10;23cN1/e8aTzr3u6Bgpwv5PCbXDuprRXdCyZdd3cMawCzkrbm2mJkMiZ2DMCZh2IMJYN76wChNly6&#10;rmjWGeZo7c8vAcdXuF4eKMkGRwD9gtOnYHtxvVUv6Wza6SWZLMZJkMtQdJJpY92GKYG8AVABAjBN&#10;MnJ4tD2Y5yU9hd35ARjA6WgG47+RyuRXqUz+NamAlP+yVNI4mUwXoIrrBpMkt2ma9II5azB/VDGh&#10;1UADDlLvHwvf4c/nYJ8/aaufAAAA//8DAFBLAwQKAAAAAAAAACEAizUTSfUAAAD1AAAAFAAAAGRy&#10;cy9tZWRpYS9pbWFnZTEucG5niVBORw0KGgoAAAANSUhEUgAAAxoAAAATCAYAAAAXp3sHAAAABmJL&#10;R0QA/wD/AP+gvaeTAAAACXBIWXMAAA7EAAAOxAGVKw4bAAAAlUlEQVR4nO3XQQ3DMADAwKYqjmHp&#10;s6DKbWOWkbAUKbpD4K/H53m/BwAAQOgaY9yrIwAAgL2cqwMAAID9GA0AACBnNAAAgJzRAAAAckYD&#10;AADIGQ0AACBnNAAAgJzRAAAAckYDAADIGQ0AACBnNAAAgJzRAAAAckYDAADIGQ0AACBnNAAAgJzR&#10;AAAActec87c6AgAA2MsfQv0Fy2l9IuYAAAAASUVORK5CYIJQSwMECgAAAAAAAAAhAA0sogfNVwAA&#10;zVcAABUAAABkcnMvbWVkaWEvaW1hZ2UyLmpwZWf/2P/gABBKRklGAAEBAQBgAGAAAP/bAEMAAwIC&#10;AwICAwMDAwQDAwQFCAUFBAQFCgcHBggMCgwMCwoLCw0OEhANDhEOCwsQFhARExQVFRUMDxcYFhQY&#10;EhQVFP/bAEMBAwQEBQQFCQUFCRQNCw0UFBQUFBQUFBQUFBQUFBQUFBQUFBQUFBQUFBQUFBQUFBQU&#10;FBQUFBQUFBQUFBQUFBQUFP/AABEIAHgCfwMBIgACEQEDEQH/xAAfAAABBQEBAQEBAQAAAAAAAAAA&#10;AQIDBAUGBwgJCgv/xAC1EAACAQMDAgQDBQUEBAAAAX0BAgMABBEFEiExQQYTUWEHInEUMoGRoQgj&#10;QrHBFVLR8CQzYnKCCQoWFxgZGiUmJygpKjQ1Njc4OTpDREVGR0hJSlNUVVZXWFlaY2RlZmdoaWpz&#10;dHV2d3h5eoOEhYaHiImKkpOUlZaXmJmaoqOkpaanqKmqsrO0tba3uLm6wsPExcbHyMnK0tPU1dbX&#10;2Nna4eLj5OXm5+jp6vHy8/T19vf4+fr/xAAfAQADAQEBAQEBAQEBAAAAAAAAAQIDBAUGBwgJCgv/&#10;xAC1EQACAQIEBAMEBwUEBAABAncAAQIDEQQFITEGEkFRB2FxEyIygQgUQpGhscEJIzNS8BVictEK&#10;FiQ04SXxFxgZGiYnKCkqNTY3ODk6Q0RFRkdISUpTVFVWV1hZWmNkZWZnaGlqc3R1dnd4eXqCg4SF&#10;hoeIiYqSk5SVlpeYmZqio6Slpqeoqaqys7S1tre4ubrCw8TFxsfIycrS09TV1tfY2dri4+Tl5ufo&#10;6ery8/T19vf4+fr/2gAMAwEAAhEDEQA/APzP2Uyvtn/god+xjL8CfEkvjXwjbNJ4C1ac77eNf+QT&#10;dN/B/wBcpf4f++f7m74mr9Qw2JhiI80DzZR5AooortEFFFFABRRRQAUUUUAFFFFABRRQnz0udAFF&#10;P+Xf92uo8N/Cvxn4zT/in/Bmv63u+7/ZmmT3G7/vhKx9vSh9sfIcpRXuug/sL/H3xJt+x/C7X4d3&#10;/P8AQJZf+jXSu70r/glz+0PqWzz/AAnZad/196xa/wDsjvXNLH4ePxTHyyPk+ivtiw/4JEfHK8X9&#10;7d+ErP8A67anK3/oMT1sQ/8ABHH4yOvzeJfBKf8Ab5ef/Itc8s0w0ftFezkfB9Ffe3/DnP4s/wDQ&#10;3eCf/Aq6/wDkekb/AII3fGBF3L4r8Et/29Xn/wAi0v7Xwf8AMHs5HwVRX29c/wDBIP422y7l1Xwh&#10;ef8AXHUbhf8A0K3SuZ1X/gll+0LYLug8OabqX/XprEH/ALO6Vt/aeF/nHyyPkeivoDXv2Bv2gvDa&#10;N9p+F2rTbf8AnxeK9/8ARTvXnHiD4G/EbwkXGueAvE2lKv8AHeaPdRJ/6BVxx2Hn9sXKcNRQ+5G+&#10;ZaH2J/HXZGrCZAUUUVp8Ij6U/Yq/a21f9mL4hie4M134L1NvK1jT0b7v/TxF/wBNU/8AQflr9yPC&#10;vi/TvGGiadrukX0GpaPqMSz2t3bt8kqN93b/AJ/vV/NSlzKn3Gr7j/4J1ftsL8F/EMXgHxjdt/wg&#10;+qT7bO7lb/kE3Df+0n/i/wBr5v79fI5tl/NH29I6qcj9avHHw18N/EnRm0rxHpFtq9i3Oy5X7r/3&#10;lb7ytXyN8Rf+CZHhzWJpbnwd4mv/AA9v+f7JfQfbYl/2Eb5WX/ge6vttZxJCrq+4Nt2lfm3VaKLl&#10;ePufdr5vC5ji8DK9Kpym8oxmflLr3/BMv4t2ErtpupeHtVi/g2XUsT/98NF/7PXOTf8ABOn46Ftv&#10;9kaX/wCDOKv1+aJJPvIrf7wzTttfRw4qzGEbe79xj7CB+RWm/wDBMv406qy+fJ4d0pf793qL/wDt&#10;KJ69a8Ff8ElgJYp/Gfjx51/itNEs/K/8jy7/AP0VX6NhF2/LRtFc1fiPMq32yo0Yo8g+DX7NXw9+&#10;BVq6+EvD0FteOu2TUbgefdt/21f7q/7K/LXrRhWP7q0/yldNjLvX/aqTHvXzNWcqsuefvG0fdHUU&#10;UUwCiiigAooooAKKKKACiiigAooooAKKKKACiiigAooooAKKKKACiiigAooooAKKKKACiiigAooo&#10;oAKKZRUAfjZ/wUg/bH8V+Lfix4i+Fmh6ncaJ4Q0Kc2V4lpLtfUZcL5vmt/dX5vlr4t0f7iL/AAV+&#10;mv7ff/BPLWPiP4v1D4lfDVF1DWb399q+hvmPzpVXZ58H+1hfufxfwbmr837/AMMar4P1e40rXNKu&#10;9E1O3f8Ae2moQPFLF/sOj19fk04QkYzOg0r7u3+D+5XYab9yuP0rd/la7DTfuV+35S4ch5sokV4/&#10;yVz94/8AvV0F59yufvP4/l/74X/2Stsc4fbCPMV9B8T6v4G1631rw/qt3o+q2rb4ruxnZHWv2a/Y&#10;f/aP1L9pD4Lx6zq0UCa/pt02mXz264SeVUVhLs/h3q+7FflP8IP2YfiL8fb+KPwxoM39mSttfWbt&#10;WitIk/v+b/F/uIjN/sV+wX7MfwA0v9m34Y2nhXT5Zr+4MrXmoagW2m6uWVFdx/s/Itfi3EdXCzn7&#10;nxHpUT0Pxd4L0Xx74Z1PQde02HUtH1GJ4Lq0nHySq3+fvV+FP7Y/7Jms/st/EOSy8uS/8J6k7vou&#10;quPvp/zwl/6ap/4996v38IzXl3xq+CPhz4+fDrVvCXiO1aWzvVLwXa/621l2/JcRf7S//Y/dr5jA&#10;YuWEq/3S5R5z+c2ivUPjz8CPEP7PHxJ1Hwf4kgxLExazvkX91eW/8Eqf+zf3W/3a8vr9FpVY1o88&#10;DglEKKKP9ytxBRVhLCWb/Y/360LbRIv+WrM9F4AY9PS2nm+7Ez7v7i19IfA79jr4ifG94Z/DXhZ4&#10;dHZvm1jU/wDR7RP+2rf63/gCNX358IP+CVng/wAMJDfeOtXu/FV2q/PY2jfYrT/vpf3rf99rXmV8&#10;1w2H+I0jSkfkjoHgTXvFN/DZ6PpF3qV3K2yK3tIvNldv9lF+avov4ef8Ez/jl8Qlink0G28K2L/8&#10;vGvXP2f/AMhbN/8A47X7UeCfhh4S+G2nmz8LeHdN0K24VksbdYt3+838VbGoarZ6PZTXl9cw2NrE&#10;uZZbh1VVX+81fMV88rz/AIUTf2cT81fAP/BF+3TbL41+Is839600Gz8r/wAmJd3/AKKr6L8E/wDB&#10;Mn4AeDfKkn8JXPiS6T/l51u+nl/8hLsi/wDHK6b4gft6/B/4emSM+Jv+EhvUHNtokX2hT/21/wBV&#10;/wCRK+ZPiF/wVtZEli8K+EbS2/55XGrXXm/+Qov/AIuuLnx2I1k+UrlifdXhL4IfD7wCqDw54F8P&#10;aC6/xafpcUT/APfSpXbTTRIn3lTbX57fs5/FH4l/toWupOvxlj8HtYSf6V4f0nToluIk/vb/AO7/&#10;AMCr3WH9hbwxqzibxd4v8Y+M5P401bVW8o/8B27v/Hq5KlOMf4tQ0PaNd+MXgfwrv/tXxnoGm7Pv&#10;Ld6jFE3/AI81cRqn7ZfwW0cfv/HWnuV/59I5bj/0UjVLoX7HXwb8PfNbeA9Nmf8AvXvm3X/o13ru&#10;9J+EfgnQh/xLfCGh2H/Xvp8Kf+y1n+4j/ML3jxK//wCChfwUsPlTxHd3jr95IdMuN/8A48iVlP8A&#10;8FJvhI/+oi1+8/699M3/APs9fk5+0yiw/tFfEuKL5Ik8RX6KifcX/SHrzWtfa4T+WRcacj9p3/4K&#10;U/DFP+YH4vm/3NMi/wDjtUZ/+CoXwktx/pWkeMLb6aVFL/6BK1fjNTt+/wC98/8Av1zynQ/lNvZy&#10;P2csv+Co3wEmb/Sde1bTV3fM9xodx8v/AHwjV1Gjf8FE/wBnrXgqW3xLsoZf+nq0urf/ANGxV89/&#10;8EebaObwb8SFZVfZfWe1/wC78ktfdWt/CLwL4jD/ANseDNA1Xd/z+6XBL/6ElPmo/wApic/4e/aT&#10;+FPi2VItK+JPhK/lf/l3h1q387/v1v3V6Cl5BeWvmxNHcxP91k+dWrxvxL+w38BfFSMt18LPDsAb&#10;r/Ztv9g/9EbK8rvP+CZvwr0qVrrwdrPjH4dXf8Mvh7X5Ytv/AH93VNqZJ9KeLPhj4M8bp5fiPwro&#10;Wu/9hPTorj/0Ja8P8bf8E4/2f/GG+WTwTHot12m0a8ltdv8A2y3+V/45X58fEj9rH4m/s/fFDU/D&#10;/wAOfjhq/jzw/YN5X2vxDBFdJLKv+tiR5d7Mqf30r0XwB/wWC8caU0UXjbwHpGvRfd+0aPO9lN/v&#10;7G81X/4BW0ZVYfwqouU7Xx9/wRr8PXatP4K+IOp6Wzfdtdbs0ukf/trF5W3/AL5r5j+JX/BLz46e&#10;BBLcadpVh4zsV+fzdBvNz7f+uUux2/4Dur9Bvhd/wVB+B3jnybTUtTvvA9+3yeVr9qY4N3/XaPfG&#10;v/A9tfUuheKNG8XaPDquiaraa1pcqbo7uxnSeKVf95a9GGZY3D/ERyxP5uvFPgnxD4D1V9M8S6Lq&#10;Hh/UF+9banatbv8A+P7axkmdPuN97/gdf0veLfBHh7x3pb6f4i0XT9e09/vW2oWyzp/49Xxn8aP+&#10;CTvwu8drcX3hO7vvAOpv8wSJvtVizf7UUvzf98vXpUM6pz0rIn2J5n/wTS/bdOorY/Cbx3ff6av7&#10;nw/qty//AB8D/n1lb+//AHf87v0vSViOnzLtr8I/jv8AsG/GL4ATPq7aa/iDRbVklj1vw273Hkf7&#10;cqf62Jv9rbt/2q/Qr/gn5+2enx+8Np4P8TXqx+PdGgy7S/L/AGpb/wDPdP8Apon8f/oP93ycfRpT&#10;ftcOVGX8x9wUUUV5JsFFFFABRRRQAUUUUAFFFFABRVH7S3/fP+zVjc1AE1FVElb+Jv8Adpn2lnX5&#10;aAL1FVPOb59v/Aasb6AH0VDuaovtP3925P8AgNAFuiqDyybvlB/z96r9ABRVFJm3btzbP92pt7bP&#10;9ugCxRRRQAUUVRd5Xd9jUAXqKo+cyfxfLQ8zbtqts20AXqKh3t/do3t/doAmoqH5qPmoAmoqHe39&#10;2ot7Ju+b/wAdoAt0VX3t8+2mPMyfMzfJQBy3xI+IOnfC7wXq3irWHkTSNLga4naGPe+2vzz8Yf8A&#10;BV7xpf6jKnhDwBpmm6ejbIpdelluJZf+AxeUq/7u9q/SbXvDem+J9Iu9K1W0ivtPuovKnt5l3I61&#10;8f8Ajb/gmr4K1q9e58Oa/q/hjzfu2jbLhE/3d/z/APfTV6+WSwPP/thjLmPFdE/4Kb/ESzaKXV/D&#10;Xhm5t/7los9u/wD335stfUHwR+Nvw7/bb8P39tq/hC0ub7SEie80nWbaK9SPzd+xopf4v9U9eQ6Z&#10;/wAEq9FkvEfV/H+rXlp/EllZxW7/APf12lr6p+C/wC8G/AXw9PpnhPTWtRdHfdXdxJ501y3/AE1f&#10;/wBlWvUzSrlcqf8AsEfeJp832jzjxH/wT2+B2tM88XhKXSLhv49MvpYv/HGbbWH/AMO0PhSn+qv/&#10;ABJCv9xL6L/41X1p/BUPzO77WWvCp5ljaXwVZGvKfK1j/wAE2vhJBJm4Otakn924vsf+ilSvR/CP&#10;7Hvwd8DSLLpvgDSZp0+7NqEbXjr/AN/d1e0eSj/fTd/vVJtXtU18wxmIjadWQRjErpZwQxJGkSpE&#10;v8G2pEtotvyrUm3NSV595P4ixKpO/l/99VaB+Sviz/go58V/HPw6+Hmg6f4TubnRLfWJZYtQ1m0+&#10;R4kVE2RK3/LLfuf/AL5rpwlGWLqRpQ+0RKXIaX7eHw++Ffxa+Hk2jeMPGnh3wn4usVa40a+1C7ii&#10;uI5fveU6H5nib+Jdv+1X4sSeEtSS4ljSFH8t9m6KVdrf7vzV6N/wjE9zPLPeSy3NxK2+WW4bzZZX&#10;+987/wAVbFno8Vmv3l/3K/Y8m4cr0I8tV+6cFWqeOzeFdVtl3T6fOkX99It9V7ZNn8Pz/wC3XuFz&#10;fqibV2olT/DX4TL8cfip4a8IwebbS6teLFLd2kG/yIv+Wsuz/c/9ArpzLKqWEpSq8/wkRkcb8I/g&#10;74u+N3iqHw/4M0afV71/mlct+5gi/vSv/Dt/z/dr9Tf2bP8Agmn4M+F0VlrnjhoPHPihPn8l4v8A&#10;iWQN/sRN/rf99/8Avmvpf4M/BDwn8BvBUHhrwjpqWdoqq89xt3XF1L/FLK/8TV6M8MTt9371fk2L&#10;zKrW9yHuxPSjEhhs4LaJI4o1RIl2qifw1y3jn4keGvhxoE2ueKtastB06If8fF3Ls/4Cv95v9hfm&#10;rwT9rP8Abn0D9neI6BpEUfiHx7cRoYtLRvkst33HuP8A2WJfnf8A2fvV4h8If2OfHn7SWswfEn9o&#10;HWdQFrK3nWfhvzPJbyv7rr/ywi/6Zff/ANta8+OH5o+0qhzfynT/ABC/4KC+KfG0Gr23wL8B6p4h&#10;g06B5brXr6xldI1X7zLAv/s3/fNfnV8Uf2ivHnxa1J5/FHiPUNVfdvVLiXZFF/u26/Kv/fC1+9Xh&#10;DwN4f8B6HbaN4c0iz0XSrdf3VpZReUiflXzV+0r/AME9fh/8d2uta03Pg3xbKfNbUNPi3W91L/03&#10;g/ib/bXa9a/WYU48tCPL/wClFxj/ADH4w3N/Pef62VnqD7n+/wD3696+N37EvxW+BElxPq/h6XWN&#10;Ei/5jej/AL+02/33/ji/4HXgv/7NcdSrOfxG0eQ2vBvjXXvh/wCJLLxB4d1W70jV7Nt0F1aybWX/&#10;AOw/2K/Rj4Bf8FYbae0t9H+LOjS21wq7P7e0aDdE/wDtywfwf8A3f7tfmbRWHNI292Z/RB8OPjV4&#10;H+Ltl9p8G+LdL8QLjc0VpOvnRf78X30/4Etdr9pbZu+Wv5r7a5ns7qKeCeSG4i+7LC2x1r2PwT+2&#10;l8bvAGxNI+I2tvEv/LHU5ftqf+R99XzHNymJ+0//AMnHfE3/ALGS/wD/AEoevMq1fFvifUPG3ijV&#10;fEOqzrNquqXUt7dSouz96z73f5ayqyOmIUUUUDP1C/4I5v8A8Uf8S/8Ar+sv/RUtfolNdJbw+bM+&#10;xF+87/LX8/Xwm/aY+IvwI0TV9N8EeIE0KLVpVmu9tnFK42/c/wBaj/36xfHPxv8AiD8TvNXxV4z1&#10;vXopfvW93fSvb/8Afr7tVzGHKfs38YP28vhB8GoZYtQ8Twa7qsY/5Bmgut1MG/2n3eVF/wADevze&#10;/aY/4KIeOvjva3Wh6HA3grwlL8ktvZS77i6X+5cS/wB3/cr5QT5Pu0ff/wBv/fphyBvpmynv/vVo&#10;aDoOp+LdXi0rQ9Ku9Y1C4bZFaadE8srt/uLSjIozHRZvvKr16X+zh4c+KWs/Ei00/wCDt9q1h4in&#10;bcz6ZO0UKJ/fuG+55X+//wB8fw19QfAP/gld408ay2+pfEi8/wCEK0X7zafDtl1CVf8A0GLp95v+&#10;+K/S74QfA/wd8DPDKaH4O0WHTbc/NPKPnmn/ANp3+81dlOvKmZSjE+M1/bN+O/7Ll/Fpvx/8Af8A&#10;CQeHPM8pPGPhkRfN/t7F/df8Bbyq+u/hB+0F4E+PPh1ta8HeIbTV1Qfv4Ufyrq1/66xN80f+fvV6&#10;JqWh6frOnXFhf2UN/ZXCeVPBdJ5qOn91lb+GvgX4/f8ABO698N6//wALF/Z61O48H+KbPfL/AMI/&#10;az+VDL/16t/B/wBcn/dN/wBMqr93iPdl7pj8J+hPkrsr5n+MX7E3g/xz4ks/HHhCRvh98R7Cf7VZ&#10;+INEhXa0v/TxB9yXtu/iavJP2RP+CijeP9dX4d/Fu1Xwt4+gl+xx3ksf2e3vZf7kiN/qpf8AZ+7/&#10;AHf7tfdu9X3/AC/991HLKh7ofEcz4E1XxJeeHbZPE1lbW2uQAR3L2TlrWX+7LF/sv/47XaVD5Maf&#10;w1NWRYUUUUAFFFFABRRRQAUUUUAc14g0AeINE1DT/tM1n9qtpbf7TbSbZovM/iX+7X42ftFaJ+0j&#10;+zf4juLbXvHXjq50LzW+x69aa7evaXSf7+/91L/sfe/3/vV+wvxG1vVPDnw+8R65pFst3qdjps93&#10;bW7R+b5sqRMyJ8v+1X5yXv7fH7S2p2k1rd/BCwu7e4XY0UvhnVHRk/2/3tQXEp/sl/8ABTC28F+G&#10;bXwh8VRqurQW8hFr4nhka7mZd27bOm7c/wDvJub/AGKp/wDBQX9ryDxhrPgW8+EHxN1KHT/sd19u&#10;/sS+urB925P9anyN93f/AA14j8R9R8TeOGur6/8A2ZtL0K4+ZpbvR9C1ayRV/wBzz/K/8cr591KF&#10;ob2X/Q2sH/it9rpUc0jblPpT9lD9p7xbpH7QXhCbx18UvEX/AAiUc7tfJq2u3Utvt8p9m9Hb5vn2&#10;V9jfHv8A4KpeCPC+kX2nfDgXHizxE8WyC9ktnt7KBv7371VeX/dC7f8Abr8m0/gX+CvYvhvYarps&#10;MV9Z/AiDxkn8M13Z6pcRf+QLhImo5pBymh8O/iH+0F8X/ESaN4R8Y+P/ABDqcv3kstdumSJf70r7&#10;9sS/7T/LX7E/sy/DLxH8JvhFpWh+MfE174q8SszXGoX19dS3G2V/m8pHb+Ba+APCP7a3x68BaWul&#10;eHf2ftD0OyV9/wBk0/wpqNum7+9s82vuf9kf4r+N/jP8Lpte8feHo/CuvJqU1qmnxWUtriJFTa/l&#10;yszfxNVmMjqP2hrq4074dpNZzyWkv9taSm+GTY+1tQt1avVa8p/aW/5JlH/2HdG/9OVvXq1WQfi7&#10;/wAFBfiZ4y8K/taeNdL0fxdrulafEtgVtLHU54YlP2KLJVEb/brqP+CZXxH8X+L/ANplbDXPFet6&#10;1Zf2LeP9l1HUZbiIP+6/gdv9qvMf+Ckf/J5HjtW/u2H/AKRW9dV/wSpdU/aqi3N876Le7f8AyFWX&#10;vG3LHlP2eooorUxEPSvzw/4Ky+MfEPgvS/hxJ4f1/VNCkuJ78SnTLyW33fJF9/Y3+3X6G1+a/wDw&#10;WMf/AIlPwsRm+fz7/wD9At6C4nxf8HPjN8Qbz4v+B4Lnx14mubeXXbCKWGbWJ3R0+0J9/wCev0x/&#10;au/ZP+Knxs+JNr4g8F/E2XwZpUWnRWr2KXl1FulVpfn/AHXy/dlr8m/gn/yWbwF/f/t+w/8AShK/&#10;oo8mN027flqAkfm9/wAO7f2hf+i+3P8A4M7/AP8Aiq53x/8AsRfHv4e+BvEHie5+O99c2ujWMt/L&#10;DDqd/vlSJHd1X56/UmvMf2lk/wCMePiX/wBi3f8A/pO9HKLmPwl/4Xl8SP8AooPiv/wd3X/xdfV/&#10;7Ov7Mnxy/aJ+GVp420r42alo9pPPPb/ZLvVb93/dfJ/fr4Y/gr9ov+CXaL/wyToi/wAH9p3/AP6N&#10;qIyLPFv+Hdv7Qv8A0X25/wDBnf8A/wAVXXfBP9h740/Dv4p+GvEmv/GOXXtG0u5+0XWmG8vJftCf&#10;3Pn+WvvmmbVq+UjmPyI/4KZ/Efxf4R/aZlsNC8V63otl/Y9m/wBl0/UZbeLd8/8AAjV85+A/2tPi&#10;78Otei1XTfH+tzSxfet9Wvpb23lX+BHilf8A4DXtP/BVX/k62X/sCWf/ALPXB/sCeD9F8fftP+Gt&#10;B8R6Vba3o95BerPY3cXmwt/osv8A8RUmkT7U+AP/AAVc8L+L5LXS/ibYL4P1P7r6rZK82nP/ALT/&#10;AMUX/kVf9ta+4fDWvad4n0SLVNKvrbVdMuU3wXFlKssUqf7G2vz6+Pf/AASks9Smu9W+FOqrpV19&#10;9dB1ad3t/wDtlP8AfX/ge7/er46sNe+OH7Eni/7Mv9s+Cbh2+e0uF83T73/2lL/wD56COU/eXyV/&#10;u18mf8FNPEGreFf2ZZdR0PUr3R9RGsWafa9PuWt5h97+Na8y+AX/AAVe8NeKxbad8TtOPhHUG+T+&#10;2LFWl05/9p1+/F/5FX/bWul/4KW+J9N8Yfsepquh6haavpt1rFm0V3ZT+bE/3/46XKEYn5a/8Ly+&#10;JG7/AJKD4r/8HV1/8XX76/BxmufhP4KuLhzNPNodjJK8jbmZ/ITNfzq/x1/RX8Ff+SPeBP8AsAWH&#10;/pOlES6h3FFFFbGIUUUUAMr4d/4KVftQaR8HPhlJ4Ris7LU/GHiS3dbWzuwjpZwfc+1Ov97d8qf7&#10;St/CjbvuKv5xf2q/jJcfHn47+LvGBmaWyuLx4tPV/wDlnZxfLbqn/Afm/wCBVdLmhPngBzlh8WtV&#10;hX/SVjuf9v7r1a/4Wi03/Lt8/wD11rz1KtI7b0r7/CZ7joQ+M5pUYnpfhW51n4ieLdH8OaJY/adV&#10;1S8isrWHd96Vm21+6H7O/wCzD4P+AXha1tNK0y2uNdeBU1DW3T/SLxv4vm/hX/YX5a/Ln/gk/wCD&#10;LTxV+1ZDfXC7zoOi3WoQb1/5a/uoF/8ARr/98V+2flLXz2cZpicXLknIunEZ5Kv/AA7/APfr5m/b&#10;h/ajH7NvwwLaa0c3i7Wd9vpUEi/6vavz3H/ANyf8CdP9qvp+vxn/AG//ABDefFf9tSXwv5uy3sHs&#10;NAtUf7ivLsZ3/wC+pX/74rxsFTjVqe8bHtn/AATw/ZUm8aXbfG34irJrF7dXT3GkRX373zZd3z3s&#10;u77391P+Bt/cr9H5vvfKtUPDfhrT/Cnh/TdD063S20/TrZLW2hT7ixKuxVr5/wD+Ch+rX3hn9k/x&#10;dqGkX15puoRS2Wy7tLhopU/0qL+L/gVZYmtKpLmCMT6cpnkrtK7fvfer+df/AIXN8Qf+h68Tf+Di&#10;f/4uj/hdPxC/6HrxJ/4OJ/8A4useYvlP6KsV4H8Vv2LPg/8AGLzZtc8H2lnqcq/8hHSv9CuN3/AP&#10;lk/4Hur8Uf8Ahc3xB/6HrxN/4OJ//i6P+FzeP/8AoePEn/g4uP8A4ujmiHsj77+In/BHyPfNP4F8&#10;eMifwWPiG2/9uIv/AI1Xzj42/wCCbXx58GPM0XhiDxDaJ/y8aJeRS/8AkJ3Rv/HK8S/4XV8Qf+h4&#10;8Sf+DWf/AOLo/wCFy+P/APoefEn/AINrj/4uo5jX3g8SfBn4g+Cmb/hIPA/iLR9v8d9pMsSf+gVx&#10;+z7/AMrV13/C5vH/AP0PXiT/AMHFx/8AF1iax4q1rxIztqur6hqu7/n+unl/9CqQMqiiig1Ciiig&#10;A2f72/8A77qxpulX2sTpBp9nPeXH/PG3Xe9Qo7Qv8rbP9yumsPip420q18ix8Y6/YW//ADyt9TuI&#10;k/8AHXoA7Xwl+yL8afG0qJpXw18SOsv3Zbuxa1i/7+z+Ute7+BP+CT/xf8Ruja/faF4St/4kuLn7&#10;XcL/AMBi+T/x+vlv/hc3j/8A6HjxJ/4OLj/4unf8Lm+IP/Q9eJH/AO4xcf8AxdWZ+8fp58Nv+CTH&#10;wz8Lsl54u1vV/Gl2v34U/wBAtH/4BFul/wDItfXnw/8AhH4N+Fmmf2f4R8M6d4dt3++LKDY8n++/&#10;3n/4FX4C/wDC4/H/AP0PHiTf/f8A7YuP/i6d/wALm+IP/Q9eJv8AwcT/APxdLmI5ZH9FXlrR5a+t&#10;fzq/8Lm+IP8A0PXib/wcT/8AxdH/AAun4hf9D14k/wDBxP8A/F0cwuSR/RB53ybt1TfZotm3auyv&#10;wr/ZP+KfjXWv2l/hrZX/AIx1+8tLjXLVJbe41OeVJU3/AMabq/dmrJkfBv8AwUY/Y5tfjH4QuPH/&#10;AIRsRD490aAyz+QuH1S3Vd2xv+mifeT/AHWX+7VL/gmh+13c/GbwxJ8O/FV483jHQ7bfZ30r/Pf2&#10;a9m/6aRN/wCOsn+1X3s9pHs+4tfiZrbf8Muf8FKymlf6Hplr4oifYh2p9jvNnmxf7qpPL+Vezhv9&#10;qozpT+z8JzS92R+39FFFeSbDKcTXzd+0F+03a/s5/Ez4cJ4iYx+DvFr3dheX2P8AkH3Efk/Z5f8A&#10;dfzZQy/7rfwPu93tdUS/gS5gkWaCVd8UqfMrL/s/3v71EoyjHmA26KKKACiiigAooooAxb64trO2&#10;uJ7qRbe3gVpXllb7qL82/d/DX5i/tKf8FTtf1HWb3w98JY4NL0q3byn8Q30Xm3F1/txI3yxJ/vrv&#10;/wCuVfqBquhWWvaZdadfQJc2V1A9vPC3KyRMu1lryL/hir4Gf9Ew8P8A9/8A496go/K34UfAT46/&#10;tvXsur3OtaheaFFP5Ta34mv5Xt1ZfvpEn3t3+4n/AHxWT+17+yR/wyjf+FLGfxH/AMJJd6zaz3E8&#10;y2H2dIvKdP8Abfd9+v208I+A9A8A+H7LQ/D+l22j6PZLtt7G0TZFF8275awviF8CPh98WLqxn8Ye&#10;EdN8QzWCsts99Fv8rd97bRyj5j8I/wBnv4VxfGz4w+HPBM+q/wBiRatLLF/aHleb5X7p3+5vTd9z&#10;+/X0T8X/APgnn8Wv2dra58V+ENe/4SPT7JWllvtGnlstQjX++0X93/ddq/Tnwr+yt8JPBHiC113Q&#10;fAGjaVrVq26C+tbfbLF/utXqrQq+dw+8u2jlL5z8YPgb/wAFL/ip8Mb23tvEd5/wn/h9P9bFqbf6&#10;Wqf9Mrj+9/113V+r/wAIviroHxo8A6P4x8NTtc6ZqMXyb/vxOv34nX+8vzVy/wDwxX8C3fd/wq/w&#10;7u3bv+PWvQfAvw18LfDHRP7I8K6HZ6DpnnG4+yWSbU8xurURMzkv2ln/AOLYpub/AJjujf8Apyt6&#10;9brG17w7p/iexFjqVsl1arPFceU4/wCWkUqyo3/faqa4T46/tD+DP2dfC1n4h8aahNYaZeXn2CCW&#10;3tJJ2Mux2+6n+41BJ8u/t8fsOal8ddSi8c+CbiGTxbFAsF5plw/lJfxL/qmif+GUf7Xyt/wGvzn0&#10;Sb4lfsn/ABQ0nXpND1Lwr4j0ydvI/taxl8mf5Nsqf9NVf/Yr9Qv+HqH7N8zbm8Q6k+5drf8AEjuP&#10;/iKTUf8Agp5+zVrlq1tqGs3l9A33op9AnlT/ANAo5JF8xwHw7/4K/eEL+xij8ceEtY0TUNvzPpPl&#10;XVu3/fToy/8Aj1elp/wVM+BTxb/7T1tP+4U9eV6v+1D+wv4hLNe+FtGZ927fF4PeNv8Ax2Ksb/hc&#10;f7Ajtu/4RWD/AMEt5W3sa/8AKHNE7/xh/wAFcPhdpVvKnh7w/wCIvEF7/wAskliisrd/+Bu+7/xy&#10;vz8+Ovxw8fftk/Eq0vZNInuZYF8jTNB0e2luPIX+79z963+1X27pP7QH7C2jFWtvCWlyFe9z4Wlu&#10;P/RqNXpfhz/goj+zT4VsRZ6JcyaPa/8APvp/h6WBP++UStfqtf8AkDmieB/sQf8ABPXxVonjTR/i&#10;H8SrNNHi0uVLvTtDdt9w8u/dE8v/ADyVP7n3v761+omK+TU/4KWfAL+HXtR/2f8AiT3X/wARVof8&#10;FK/gW/8AzHtS/wDBRcf/ABFVHBYn+Rkcx9UfjXlf7SDt/wAM8/Ev5v8AmW9R/wDSd68s/wCHlPwL&#10;f/mYL/8A8FVx/wDEVT1b/goB8APEOl3emX+rXd9p91E1vcW8ukzukqMu0o3yVp/Z+M/59SI5oH4o&#10;7/8Adr9ov+CXM2f2SNFbd8v9p3v/AKNrgv8AhcH7Er/8yVoP/hLP/wDGq7/wZ+2t+zp4A0ZNH8NS&#10;toulRMzraWWjzxRb2+/8mynHKcd/z6kXKrA+vKX8a+aE/wCCh3wZf/mN3/8A4LLj/wCIp3/Dwb4N&#10;/wDQcvf/AAXzf/EVr/Y+Y/8APiX3Ec8T8+P+Cqb7/wBqx/vf8gW1/wDZ65r/AIJsvs/bA8Gf33iv&#10;f/SeWvubxl+0H+yf8RNZ/tXxRoOn6/qXlrF9r1HQHlfav3PnZKi8NfHf9knwVrNvq+geHdM0bVrf&#10;d5V3Y+HZYpU3Ltf5li/2qj+x8w5v4Ui/aR5T7b8pff8AOsLxZ4D8O+PdEn0bxFotlrWlTjbLaXsC&#10;yIfwrwj/AIeIfBf/AKD93/4LLj/4imf8PFPgon/Mevf/AAWXH/xFV/ZeO/59SI9rE+f/AI9f8Ep9&#10;M1Vp9V+FernRLs/P/YesytLbt/1yl/1qf8D3V8BfEv4a/Er4Ftd+E/Fmm6xoVjdSq32Rnb7DdOn3&#10;WT+Fv+AV+u7/APBRT4Jbf+Rhvf8AwWXX/wARWT4p/bl/Z08baRNpHiG4/tvSZR+8tL7QppYm/wCA&#10;vFWf9l4z/n1Iv2sT8Vv9uv6JfgtL/wAWc8CfN/zArD+L/p3Svjr/AIXP+xJ/0JOg/wDhLP8A/Gq9&#10;Q0z/AIKGfAPR7G3s7TWry3tbVViiiTS59qIq7R/BUf2Xi4/8upBKrGR9YfjS/jXyx/w8o+Bq/wDM&#10;ev8A/wAFk/8A8RQ3/BSv4Fj/AJmC/wD/AAVXH/xFP+z8Z/z6kRzRPqjNGfWvlT/h5f8AAn/oYr//&#10;AMFVx/8AEV618GPj/wCDfj7od7rHg/Ubm4srO5+y3D3Fq8GyTaG2/Ov+1XPUw1elG84BzI9D1VJJ&#10;dNulhPztE22v5eH3bnVl2Om/dX9SeyvwI/b/APgBP8BP2ifEaxRbPDviKWXWdIbb8m2Vt8sS/wDX&#10;KX5f93bU0iz5eSrqffqklXofv17dAg+3f+CS/iq10H9qr7DctsfWdFurKD/blXypdn/fMT1+1/Sv&#10;5oPhx471X4Y+O9C8V6O6Q6ro95FdQCT7jtE33Hr+hT4LfGXRvjl8NtD8aeH5/MstRh3NAW+eCX+O&#10;J/8AaVvl/wD2q4sbTlzc4RPSOwr8Zf29tHufhX+3DL4lniZ7e8nsNctf+mqRIiS/+PRNX7NGvkz9&#10;vj9l6b9ob4axX2iw+Z4y8OK9xY/9PUX/AC1t/wDefb8v+1WOBqRpVveGfTWhaxbeINIstTsrhZ7K&#10;9gS6gl/vRN8yN/3yy14X+3r4I1/4j/sweK9B8M6Vc63rN1Ja+RaWi7nfZdxO3/jqV89f8E4/2rIG&#10;0qH4OeMZ2sNb0xmi0ea7+TzU+81q+7/lrF/9j/DX6C79+z/0OufE0/ZVOWQoyPwd/wCGJ/jp/wBE&#10;x8Qf9+P/ALOj/hif46f9Ex8Qf9+P/s6/fLApuBWPKdHtD8D/APhif47/APRMPEH/AH4/+zo/4Yn+&#10;O/8A0TDxB/34/wDs6/dvUtdsdEsJb7Ub62sLSBf3txdyrEkX+8zV8r/Ff/gpz8Hfh551npd7d+Nd&#10;VT5PJ0aL/R9/93zpdit/wDdQP2kj8zP+GJvjp/0TDxB/34/+zo/4Yq+OX8fww1//AIBa17/8RP8A&#10;grj8Stdlli8JeHNE8JW7fce533tyn/fexf8AyFXzh4z/AGuvjN4/dzq/xI111f8A5d7S6+xRf9+o&#10;ti1HMXzSIdb/AGTvi74bt/P1fwLqWlQ/xPfeVEn/AI89edax4evNB+W8a23/ANy3vILj/wBFO9Ur&#10;y/udSuHnvJ5Lm4f/AJazNveoqkPeCiiig0CiiigARN77a63w98KPFHi2VItFtLbUpf8Anjb6jau/&#10;/fHm7q5Kj7/3vuf3KAPaIf2MPjhMvmxfDTXXib+NIPk/9Dp3/DFXx1/h+GXiD/wFrzLwx4/8T+CZ&#10;0n8OeI9X0GVf49Mvpbd//HXr3XwH/wAFEfjv4G8lV8Yt4ksk/wCXfW7WK4R/+2uzzf8Ax+q5jP3j&#10;mv8Ahif47/8ARMPEH/fj/wCzo/4Yn+O//RMPEH/fj/7OvsX4af8ABYWN3htviD4DaH/nrfeHp/8A&#10;23l/+O19gfCH9rj4W/HA+T4V8YWU+psvyaTdN9nu/wDgMTrub/gO6rI5pH49f8MTfHT/AKJh4g/7&#10;8f8A2dH/AAxP8d/+iYeIP+/H/wBnX7xw3LP95qv5FHKHtZH4sfswfsl/GDwl+0P8Oda1r4fazpum&#10;WGsQXF1dzRfJFEr/AH3r9qKreUuzb/D/ALVS7qjmM5EG5tv3q/Ef4iyf8NH/APBSOWLRV+02l54r&#10;tbRZU+ffb2vlRSyp/s7beV/92vu3/goB+2Pp/wABPh9deF9BvFf4ga3A8VrFE+XsIGb57hv7rf3V&#10;/wDia85/4JdfsjXvgHT7j4seLrFrbW9WtvJ0W0uF+eCzb79wy/3pf4f9j/fr28L/ALJSnWl9owl7&#10;x+jY6UtMrlvFPizT/BWianr2r3kFjo+nQPcXV3cPtSJF+9/n/dWvJj78uVGp+a//AAWV8WwJqPw0&#10;8KwS/wCnRRX+pTp/cileJIv/AEVL/wB8U3/gmr+20bE2Pwl8dX7CFwkPhzU7iX7v/Tk/+z/zyb+H&#10;7tfF37VHxzuf2jfjX4g8aSq8On3T/Z9Ot3+9b2sXyxL/AL38bf8AXWvJkvJ4WRopWR0bero3zrX3&#10;FLL+fA+zmcnN7x/Tp5rH7v8A+zVvqK+Df+CdX7bA+Omgw+A/GN4q+O9Lg/cXDt/yFrVf4/8Arqn8&#10;af3fm/vbfvCvi69KVGfJI6Iy5h9FFUfNl+7UFl6iqO+X+JqPOl2p/wDE0AXqKyftku2VVbfL/ClW&#10;PtEn3dv+9QBeoqj9p3/MrfJTftk+7/VUAaFFUfNbdjd93b92hLlpUXb0/wC+t1AF6iqPnN9379Ml&#10;um37dyId38X/AI7QBo1+fn/BZW2V/wBnbwpu+/8A8JPF/wCkt1X3g9zIn8TP839yqOs6Np+v2iQa&#10;nZWuoxK3mrFdQb1+X/foh8QH8yqWdaENhX9Iv/CvfCaXDr/wiuibP+vGL/4in/8ACtvCW59vhfRP&#10;k/6h0H/xFepHFxh9gg/nEhsP9n/x2rcOm/8ATL/x2v6Nf+FdeE0/5lXRv/BdF/8AEVC/w/8ACXlf&#10;L4X0Teq7v+PGD/4mu2OaU4f8uiPZn88ENhs/h/8AHaupYf7Nf0K/8K/8K7v+Ra0VPvf8w+L/AOJo&#10;fwF4YRWdfDWj/L/04xbq9COfxh/y6I9mfz8Q2Cp/DVqGw2fw/wDjtfv7/wAIF4ShT5vDmj/3/wDj&#10;xi/+Jp3/AAgPhjft/wCEa0f/AMAYv8/errjxNGH/AC5D2Z+BaWf+zWglhX7yP4C8ObPl8OaTu/68&#10;YqP+EC8OedtXw9pO37v/AB4xV1R4vUP+XJj7A/CaGwX+7V2GGJP4a/ceHwX4c2J5nh/Sd/8AF/oM&#10;VWP+EE8NO3y+GtL/ANr/AEOL/wCJrujxwof8w4/qx+GfyQ/xUx7lq/c9Ph/4X/6F7S//AABi/wDi&#10;aYngTwy6/N4d0n/wBi/+Jp/69P8A58h9WPwue8/2qqPeNX7vv8PvDf3v+Ed0nZ/14xf/ABFJ/wAI&#10;D4Xf5f8AhGNL/wDAGL/4ms/9d3/z5L9ifgy81V3ua/er/hBfC+zd/wAI1pOz+D/QYv8A4mn/APCB&#10;eF9u7/hGtJ/8AYv/AImsf9c3/wA+RfVj8DXmqo9zX7+P4D8KorM3hrRv977DFt/9BqL/AIQLwu7/&#10;APIq6O//AG4xf99fcrP/AFv/AOnX/kwexPwDe5qu9zX9A8fw88Mv97w1o/8A4L4v/iaangLwv/F4&#10;X0f7v/QPi/8AiK5v9an/AM+g9ifz5Pc1Xeb/AGa/oX/4V54S3f8AIr6Ps/v/ANnxf/E1Enw/8Kur&#10;/wDFMaJvRv8Anxi+X/xyolxQ/wDn0X7E/nneb/ar9Tv+CRbLD8GvGQbbb48Rbfu/9OsVfaX/AArn&#10;wh/0K+if7P8AxL4v/iK1tJ8NaZoVq9tpem2mmQO25o7SBYlb8FrxMfnEsbT9nyFxp8hsV8//ALVv&#10;7NOhftRfDG78O6o32DUrcmfStVWNC9nP07/8s2+7ItfQFQvbxP8AeX7tfPmx/Nb8YPg54l+BPji7&#10;8KeLdKmsNUtPm3gborqL/ntE/wDFG/8Ae/8A2V4qH79f0VftA/s6eBv2j/CR0Hxnpa3DRbms9Qt/&#10;3N1av/fif/2Vvlavx7/ac/4J6/EP9na5utVs7WTxl4KTcy63p0D77Zf+nqL70X+98yf7X8Nelhqs&#10;SD5mh+/X0f8Ase/tea5+y34wb93Lqng2/ZP7T0n/AMd+0Rf7S/8A2NfOEP36uwu+771fQeyhWhym&#10;R/Rx8N/ihoHxb8IWPiTwrq9tqukXq7knhfds/wBlv7jc/dauyESH+Gv58PgF+0b44/Zy8R/2r4R1&#10;Pbbyt/pmmXC+baXX/XVP73+2nzV+sn7On/BQfwB8d4bXTbyZPB/jGUKn9k6pJtiuJfS3l+6//oX+&#10;y1fOYnA1aUrx+E15jmv2t/2FbL4x3svjbwPcr4b+IVr+9/uW9+y/c3uv+ql/6a//ALVcf8CP26dZ&#10;+G+rp8Ofj9pl34e1qz2QRa9dxffX+D7R/wDHU+T/ANCr7y3I38P/AADb/wCP/wD2VcX8VfgX4I+N&#10;Wif2b4t0C21VUH7i4ZdtxA38Ril+8tZ063u+zq+9EOU6uy8S2WqaZFqdlf2tzp0sXmpdwTq8TL/e&#10;3/d2/wC1XxD+0r/wVJ8OeAZ7rw/8NLaHxhr8PyS6sx/4l0H+7/FL/wAB+X/aauO+L3/BPv4keC/C&#10;etaP8KfG+oav4PvxvufC1zefZ5m/75/dS/8Ajlfn94z+EviPwBqz6Z4g0W70rUIv+XS+g8qX/f8A&#10;9r/fo+pe196hLmLpl34tfHvx78b9S+2eM/Et7raffW0dtlpEv+xEv7r/AMcrgv8AxxP7iVK8MsP+&#10;vXZ833Pv1X3/AN1q4p0pw+M6fdH0f3//AGT+BK7L4R/B3xZ8cfF9v4a8H6U2q6hL8zP9yKCL+9K/&#10;8K/7X/7Ffp78Cf8Agl74F+Hkdnqnj8r4713PmfZJd0WnxPj+GL70v/A/+/VYmdz8svBnw98UfEXU&#10;vsPhXw5qniG7/wCeOmWbXGz/AH9v3f8AgdfRHgn/AIJnfHfxgqSXmg6f4Yif+PWdRVP/AB2LzW/8&#10;dr9m9A8O6T4a0uHT9G0u10rT4B+6tLGBYYk/3UX5a03hVv4av3R+0kfziePPB958PfG/iDwrqE8F&#10;zqGjXkunzy2/+qaWJ3V3T/ZrCr039p//AJOO+Jv/AGMl/wD+lD15lQbcwUUUUe8M9y/Z7/Y/8bft&#10;M+HvEGq+Dr7Rk/saeK3nt9TneJ5d3z/JtR1/g/jdal8f/sP/ABw+G6PLqfw+1K/t1/5eNG2Xqf8A&#10;fEW//wAf219nf8Edv33g/wCJe75/9Psv/RUtforsoMOY/mqubaeznlgnglhli/1sTrsdf9+oq/oN&#10;+K/7O3w8+Nth9m8aeE9O1qXZhL17fZcx/wC5Kv7xf++q/N79p/8A4Ji654At73xD8MLm58VaLB+9&#10;n0SVN+oW8X/TLb/r/wDd+9/sPSL5z4T2bPu/J/uUd/8Ab/v0508mV4v40+8j/fX/AD/cpvy1ETQ+&#10;pfgJ/wAFDvif8GXhs9Tvm8c+Gom2NY6tLvliT/plcfe/773LX6h/s8ftZeCf2kdJEnhrUTbarBGs&#10;t5ol98l3Av8Ae2/xr/tr8v8A6DX4KecsPlM7f8Det34b+IfFGl+NNMu/AH9pTeKoJd9n/YkTvL5v&#10;+4v367KdCrV+Ewlyn9GU18LaJ2lYIipu3O1fEH7T/wDwUh0zwdqD+BPhBEPHnxBun+ypNZx/aLW1&#10;l/uLt/18v+yvy/7X8NcSvwJ/am/a90u1X4s+KIPhf4MdV83Q9Mi23F523SxK/wA27/prL/2yr6z+&#10;Af7Jvw2/Z40n7P4T0NH1Rk2z6xeFZb24/wCB/wAC/wCwm1a1jTpYf3pe9I5viPlb9lX/AIJ7avqv&#10;i2P4qftAXDeIfFF1L9ti0K6k83ZK38d1/eb/AKZfcX/x2v0R+zRJ91aieGL5FeJXevAf2i/22fhv&#10;+zdZ3EGs6udU8S7T5Xh7Sis13/21/hi/3n/8eqKkquMlaIfCe2+I/E1l4R0G+1fWb6DT9Ns4mlnu&#10;7htkUSf3mavx3/bu/bm/4aG1O58H+EZJbT4e2ku5p3+VtWlT+Jv7kS/wr/wL73yV5Z+09+2l48/a&#10;d1B4NZddH8KxPvtdBsZf3X+/K/8Ay1b/AG/u/wCzXzxvr63Lcq9l+9qnNKoFFFFfVmBreGPFWr+C&#10;/EOn69omoT6brGnTrcWt3F9+KVa/dP8AYu/a2079qj4eCeWWKx8ZaUqRaxp6f3/+esf/AEzf/wAd&#10;avwWr0D4LfGbxF8BfiJpPi/w3ceTqFhJ80L58q5i/jib/eXb/wB8rXhZll8cVC6+I6IS5T+kauU8&#10;bfDLwr8SLGKz8UeH7DXrWKTzY4tQt1lVG+lcR+zx8f8AQP2ivhrYeK/Dc+fO/d3lnL/rrC4/jil/&#10;3f4f7y16+XzX5/OLhLkkdZ8IfsWfsf3vgjU/iTdfFPwFZHzdfe68OPqEtve+Va/P9zY7eV/B97bX&#10;CeMP2WviNf8A7XXxM8Y33gi91vwVqiJ/ZT28WkX6u+233/6PeXsXlL8ktfpR5KUz7NH/AHaAPir4&#10;3fBT4p+K/wBnLwh4d+F4uvB9zZ3jTax4cM0GjXV/b+b/AKpJbWV4ov7+3zfut/wCuu+Hvw08N2Gt&#10;+H3i/Zr1rw1qVvPE7atNfaXL5Dr/ABvKt60sq/7y7v8AZr6mWzgRtyxqCtP8lf7lAHwDe/sfeMPH&#10;37WHxa8V6le634KsrlrW48JeKdJ1GLfFdJEqP+5835l+/uRkWk1r4ZftEeOP2ifgvqfjTwrZ3Gne&#10;BdQuPt3i/Q9Rt4rTVLd/K2TNauyyRMvlfOn/AHzX6ApEsf3VryH9pn4wXPwE+B/ifx5Z6bFq82iw&#10;RSrZTStEj7pYovvqrf36APFfCPwe8fWn/BRjxt8RrvR50+Ht/oMVpZ6i99EyNcfZ7VPli83ev3Jf&#10;4a5D4f8AwF8deGfGXjC5+M/w81b46Peah9o0zXrLVbWW3t4P+eS2V5dRLF/wDdXonwG/ae8b/GG3&#10;8K6heeGINJ03XIlupJl0XWUSKLZu/wCPprX7K3+/v21y1x+3P45t/jJ8SPD9n8Mz4n8JeA9QS11i&#10;70W736lFbvu/0hLXb+927PmXdQB1vjw/EPwz8Co9B+CXwrufCuu63ePboNQ1GwEOjxPt33r7biVH&#10;3bvlRHf/ANlbw2x/ZN+NX7P0/hDxb8OI9I13xZoqm31uyh1qff4nikl3N5puVSMMu7+/937te2L+&#10;2/pHij42fCLwr4It9O8R+GvHcF1NLrCTtFcWcsSO7RNF/eXb8yvXu/xm8ay/DX4U+MvF8FpFfTaH&#10;pN1qS28rbEl8qJn+agD50/bE/Z1uvjj8AdZ1nwx8OYLb4taillLGGa1i1CBvNi82J7jzdnyqv3t9&#10;dN4T/Zm0/R/2Xp9B0zwxp3hf4i6z4L/sfUdQSJPtBvHtPK/eyxfe/e/xfNXkHhT/AIKDfEHxJ8Mt&#10;B8XaT8NbTxNeanI0S+FdGh1R735ZXi+W4Fk8H8G/71eg/tFftj+IvhB44+FvhaDwfafafGlt5t1F&#10;qrSyzWEvyfufKtkdpWVm/gVqAM/9nDTfin8EP2aLP4ba18J/EOveJNPiv4ItV03V9LayuvNuJZUP&#10;my3iSj/Wr/yy/hrhvCv7JnxV8If8E9vGvw2u4YtU+IWs3/2y00+31FWaFGlt18rz5GVN2yJ3+9t+&#10;evWf2dP2tNd+OHxZ8ReDx4VtbzStDT/SfFmkz3EVvHP/AM+72t1FFKrf/E/3ai+EH7W/jD9pfXvF&#10;0Xw58IaFZ6L4fvv7Plu/FOryw3M7fN832WK3fZ/wJ/8A7EA8Db9jL4qaH4D+FV5bafbR3umw2r69&#10;a+CJItF8Sq2wfKb17iWK52Nnd/qunyV67+074L+NX7RfiXQPBHh/QZfB/wANVWO/1zV9V1GGKbU5&#10;F2f6Ftt5ZZUH8O/+8G/hT5+28F/tY6wf2l5fgf428L2Wn+J2shf2upeHdTa/tJU2ebslWWKJom2f&#10;733v91m5bwD+2jr/AMbh421LwJ4O07TfCvhK8+xXl94hvLp7uVt/8FhZ28rf+P8A/s20Ayvgj8Jf&#10;jF+zV8aru207w/pmvfCPxVP9ou9J0fVPN/4Rq4+T97F9q8pmif8AuLu/8c+f6C/aW+Hms/FT4FeL&#10;/COgXMdprWq6c1vZvKzRJ5v+9/DXBfDj9p+Lx34D+JOoR3Ph7WtY8FW8s1zp2jpfxeU0aSt5VxFd&#10;W8TxPugddvzfd/hr590b/gp34jn+GOneMrjwroDzX981hZ+HUl1GKW8l83b+6uvsrwf7XzNQB6P4&#10;Hg+KvhT9lT/hUt78IfEmo+KLfQLjRV1KPWNJeyZ5UliSfzXvVl2/P/zyrz7Xv2Vvirpf/BOiP4V2&#10;cH9tfEFtRW/a3stRT5Fa637PNlZE+7/tf7u6vpb4yftTaZ8B/ghY+OvGuntomq31vF9m8MyTxvdS&#10;Xjpu+z7/ALvyfxy/dXbXkXwU/wCCglv4m+JeieDPHX/CJ2F14h06C70rUPDOvxalaJdP/wAuV0y7&#10;vKn/AM/N96gBYfgR8WP2fNLjb4WT3HjLwtqVmian8Ptb1Da9hLKn72XTrqV9vy/88nf/AIFXBaV+&#10;zL8XrX/gmvrHw3l8PXP/AAsi41T7RFpranB5vlfa4n/1/m7PuBv467344/tweKfhb+0F4l8GaZ4D&#10;tvEmi+GdKg1zVrtLxkvVsN8XnSxRbdjMnmq3+6lb/wAZf25bXw7pNgnws0u0+IOrT6LP4nuQbryL&#10;TTtJii817idv77/dVf73/jwBj+Pf2WPF2u/AT4Uaz4cuX8N/HHwDoWmrZ3H2hdk8scEazWU7q22V&#10;Wbf833dzN82x2pvhz4U/FL9pD4y6H4t+NPhw+CfB/hSCJtM8FrfxXaalqOxPNuJfKd18pX+6v+yn&#10;+3XaeEv2yNIP7JelfG/xnFB4ftrqGWR9OtJfNdp/PliSKLdt+Ztn/of+9Xlnww/4KSW2q+LvBVj4&#10;+s/Cmg6J4sgY213ofiNL+XSZ9/7qC/iT/Vb1dP8Ad3/Pt2vsAOK8W/su/Ea5/ay+J3jHUfAt9rng&#10;3Vto0d7eLSNSV/ki3/6PeXsXlL8tdd+1r+z18RPiR+yb4G8J+BPCNxaaxYawlxc6UZLDTXt4sXG5&#10;mWK4aBfvxfKkrV678WP2rL3wp+0L4c+DPhTwxb634v1qyN79r1nVPsGnxRfvf4lilllb903yqn93&#10;/gPqXhS6+I66rIPFth4Vj01IGdbjRtRuWm8z5fk2SxKv/A/N/wCA0AfK8P7Lvj34cftF+E/Fljpd&#10;vqPhCwH7+H4bNFoL+b/0/wBrPcOs8X/XJ93+zTPjV+z14n174r+J/Fui+C/GPiC+undYLXxCujav&#10;oT7fuNbxS6hbz2qtXUfBb9vhvHP7LPjf4x+KfCj6ZB4Xv5LT+z9HkMr3HyQ7Pvfc+aX5v7u3dWn4&#10;X8ffHT9o7wBoHjjwp/wjngTQr2L7bBp8WsfaLq6i/wCeU8r2EqRf8A+ZaAPLv2hPgP8AGj4ofsa+&#10;GvCtj4D0vSPGsGvpdXWjeGdTWKGK32XG5/Nnl/vOv7re1e1/tZfs223xR+BfiZtF8Gafq3xPn0qK&#10;3sb5kiS781XT/l4fbt/j/irnfh5+3M/jz4CfFLxrD4SbTtf+H8Eq3enz3wurSeVEb5o7iJfnX5Pm&#10;qv8ACz9vC4uLXwzqPxY8I/8ACu9D8UwRXWheKIp2m0eXf/ywuJdv7iX/AH/l/wC+d1AG38CPg7df&#10;Av8AZ50DV7X4ZWt/8XbPQ0iuYbee1W9vLr+411v27f7z7/u/drwmP9jb45/ETSNb8a+K9X0fSvip&#10;q19b6rp2ovrM6zaD5T7orWJYoni27fl+XfX09+zH+0Zd/tF6n8TLW80S20xfCXiGXRYJred5ftUS&#10;u+yX/wAcr6F+zLv3UAfBn7RvhD47/tF/sc2Xh7UfAVzpfxTtdYt1vbO0v7VYrpI0ctcRSebt2/d+&#10;Xf8AerDuP2TviR4Q+J3ww8TWelQX/h3S0gbUbb4cSRaDqHnqkTf6V59w0V1F8mz5JU+/X6H/AGSP&#10;+7R9kj/u0AfHMvwh+IL/APBRGL4m/wBi3P8Awr9fDn2X7X9rg2/aPK+55Xm793+1triPFf7P/wAZ&#10;v2o/ilrnif4g+HtP8N+ELOO40vw54U1bWHR4llT/AI/Xez81fN/4H97/AHPm/QDyV27ai+zx/wB0&#10;/wDfTVAHzF+yDpXxk+HWn33w7+J+njUNO0M7dF8Y217FOl/a/wDPKWL/AFqsn991X/4r6nqs9tG/&#10;3l+Tb93+GrNWAUUUUAM2rUP2aLbjb/s1ZoqAPkL9oH/gnD8J/jb9o1Cz05/A/iWX/mI6IiLFK395&#10;4Put/wAB2tX58/GD/gmj8YPhe9xdaRpkfjzR4vu3Gif8fCJ/tW7fvd3+5ur9vPJjx90Uvkj/AGv+&#10;+q9GhjauH+EiUT+ae/0e80TUZbHU7G5sNQg/dS2l3F5UsT/7aNsZafC/ybfuJ/cr+iT4g/B/wT8V&#10;bL7H4u8LaV4giC7V+3Wqu6/7r/eX8K+T/iL/AMEqvhT4keW58OahrPgy4/hSKX7bb/8AkX5//Ite&#10;1QzaP/L5EezPiX4F/t1/FT4Irb6eupr4m8Oxf8wrW98vlL/cib70X/fWyvvj4Qf8FM/hd8Qhb23i&#10;X7T4E1P7rf2mvm2m/wD2Lhf/AGdVr5X8Z/8ABJ74l6I3m+Gte0LxJbp91Jmlsrhv+AMjr/4/XiXi&#10;f9jn4zeB5W/tD4c62+3/AJbadB9t/wDRG+uz2OXY3afKT7x+3Wh6/pXifSYb7SNQstU0+X/UXFpK&#10;ksTL/sslQ+KPBOg+M9NbT/EGkWWt2b/8u99AkqL/ALqtX4PeHvEnjP4Ra28mlalrfhLUl/1v2dpb&#10;KWX/AH0/+Lr6V+HX/BSj4seElig1n+zfGForbH+3W3lXG3/YaLZ/4+lc0shr/wATCz5he0/mPrX4&#10;lf8ABNn4T+M/Ol0hNQ8K3cvzL9hn823d/wDbil3/APjm2vmLx/8A8Em/GOmu8vhrWdL16L+FHZrK&#10;4b/gLb1/8fr3fwV/wVK8F6wsUfiXwtrGgyv/AMtbRluov/ZG/wDHK938IfthfBzxjEv2Lx7pNm39&#10;zU2ayb/yLsrlqUswwj/fw5v8S5i+Y+YP2a9Q8Tfsd+C28Na58DPEUryyPcanr2jNFfy3T7vk3+V8&#10;i7E/6a171on7d3wi1aX7NqOp33hu9cfNaaxp8qbP97ZuWvc9K8RaRr1ol1puoWmpWrfdms5/PT/x&#10;2jWPDWj+JbT7Pqml2WoxN/yyu4FlT/vmvLnVoy1qUuX/AAmhy2jftCfDjxJ/yDPHXh66Zh8sY1OJ&#10;HP8AwDdu/wDHa7G11iC8RZLW7guYP78TK27/AMerzjWP2V/hJr3/AB9+A9GRm/jtLX7L/wCitlcb&#10;f/sE/B1382x0i90SX+/Y6rcJ/wChO1Y/uf5g94/Jf9pbwT4jvP2h/iXPBoOqTW8viK/dZUs5XTb9&#10;ofY+/Z81edJ4A8UP93w1q/8A4By//EV+03/DDXh+22/2Z8Q/iHo/+xa6/j/2So/+GOdWQf6J8cvi&#10;dD/v63vrTlpfZka+0Pxg/wCFceLP+hY1n/wXS/8AxFJ/wrnxb/0K+s/+CyX/AOIr9ov+GQvFH/Rf&#10;fiN/4Mai/wCGOdclT/Sfj38T3/3NY8qs+Sn/ADD9pI8R/wCCR/h/UvDfhD4ipqum3umyS31qUS7g&#10;eLf8kv8AeRK+/HvEtovNnniSL++7V81v+wnpF+m3VPil8TtY/vLd+Ivvf+QqIP8Agnd8HpGR9V07&#10;WfED/wB7UdYnf/0DbU+zo/8APww5pHrviL48fDzwqsv9q/EDwzpzIOUuNWgR/wD0P/2WvKvFn/BQ&#10;j4E+GGdV8X/2xd/wRaZZy3G7/dfZs/8AHq67Qf2M/gp4eCfZfhzo023/AJ/onvf/AEaz16P4f8B+&#10;GvCCbdD8P6Vo+3/nxsYrfb/3wtTGNP7JZ+PH7Q3wx1z9pb4wXHib4PfCPxnbafqkay3j6hpf2K3e&#10;6V/mlild9i1reAP+CUPxm8UpFceI9Q0DwTbt99JZ/ttwv/AIv3X/AJFr9gdW1TT9Ks2ub+6trW1X&#10;7z3EixJ/49Xj/jT9tD4H+Aw76p8TPD3moMNDp9x9vn/74g3tXRzS/wCXVMjmPAPhj/wSJ+FvhZob&#10;rxjrmt+ObtfvRO32C0f/ALZRfvf/ACLX2D8PvhH4M+FWnGx8IeF9L8N2m35l0+1SJ5f99vvN/wAC&#10;r4+8ff8ABXv4WaAZbbwroOv+KbtfuOYUsrd/xfdL/wCQq+X/AIl/8Fefiz4qWWDwnpGj+CbVv9VK&#10;kX2+7T/trL+6/wDIVdMMJjMR8SI5on6+ahqdjpVlLdXk8djawJvkluJfKVV/2q+XfjP/AMFK/g58&#10;KfNtbLWG8c6svyfZPD2yeH/gdxu8r/vne3+zX44/Ej42ePPi5def4z8Xat4k+fckN7dM8Sf7kX3V&#10;/wC+a4nez/e+f/fr2KGRP/l6Y+0PsT46f8FP/iz8YY7jTPDksfgDw/K+xbfSZd17Kv8At3H3v+/S&#10;pXx9eXM9/PLPcytcyytvZ5W3O1Q7/m3UV9DQwNLD/CZSmPd2mfczfN/f/jplFFegSFFFFABRRRQB&#10;7x+yR+1Frf7LfxJh1eyEt/4dvGSDWNIRztuIh/Ev/TRPmZW/2mr92vA3jzSfiN4S0jxP4dvY77Rd&#10;TiSe2uIz8rK3/s38O3+Gv5sPOevsD9gb9s6+/Z98XQ+GvEd5I/w/1iT98zsf+JZL/wA90/2Wb/W/&#10;99fw18tmmX+1/e0viN6dTlP3DorHsNVj1G2t57SeO5trhd8M0TbkdW+Zf/Ha1a+L2OwfRRRQAVzn&#10;jPwLoXxE8OX3h7xJpcGsaJertnsbtNyS/Nuro6KAPL/Cv7N3w18D3un3fh/wnaaXLYHfa/Z5ZQkX&#10;+6m7bW/4b+FfhLwl4r17xLougWWm67rsiy6nqFumJbp1/v12NFAHl9n+zl8M9K8fDxxa+CdHtfF/&#10;mvcHWILbypvMZdrvlf4mrt9e8Nab4o0G/wBF1Sziv9LvongubWb7kkb/AHlrZooA8507T/AvwG+H&#10;0Nqp0nwN4Q0vds8+5SytbfezP95m2/eZv4qw7DSvhd8ctU0XxzYR6B45vfD87Jp2t6dcpe/ZZV+Z&#10;1R0+Xd/9jXl37QP7MPjj9o34o6SuueLNP8P/AAo0bZdQaTZL9quNRvF/juklRIvK/wBj979z/a+S&#10;h4D/AGW/Hfwa+P8AL418FeNtN1Hw/wCJX3eLdD1aH7Gsz/wT28UEWxZfm/2fv/7VAHtnjDwZ8NfD&#10;XiWX4neILHSdB1axgWKfxPcyrZ7Ivu7JZdy7k/2XrzXVLv8AZT8eeIZdXk1n4Z3+v3h2y6haatZR&#10;3Fy3+3LE+5v+BV3f7T/wq1X42fAzxb4H0ae0ttS12z+zxXd8zpFF+9ib59qu38NeMWn7NfxYuf2b&#10;NK+DmpwfD6Oxg0r+ypNZlnutQlCf89Ut2t4l83/gdAHsOneHfg/+zlpMuupa+EPh9ZX7KkusSi3s&#10;hdN/dedtvm7vmasb4oeC/wBn3SdZXxH4707wT4f1XUn3rq2oT2+ny3n+15u9Hl/h+b/drxX4tfsG&#10;a1r37HfhP4LeGPFkN3daJqy37av4geWJJFzLuRNiuV2tNtRPavS/jp+zZqHxH8T+GNdsvDvh681X&#10;QbBYLPXm1+/0jU7SX+LbLaxOrR/e+/8A33oAveCNS/Zt8IeE/Etx4T1T4d6f4b1T/Rdau7LU7Xyp&#10;9+/YlxLv/i3y7d1VdL8Z/sraZ8PpfAVt4q+GP/CISu0r6I+tWUtvud/7nmt826t/9nX4WfEz4ejX&#10;R8RPHUPiy3vJIm0y1EHmzWCLv/1t35UTz/w/61f4K5X4C/s06/8ACn9pj4x/EfVNS0u60fxpPusL&#10;W3eT7RF+93fvd6Kv/fLNQB2OtfDT4JfDy28KeJ/EFp4b0LT/AA7si0DU9cvkS3sNzbkS3eWXYv8A&#10;s7a2ta8O/DH9pLw7YHULPQPH/h3z2ns7qCWO8t/NX5d6yxfLu+Vv4q8c+JP7L3jz43/H2x8W+LvG&#10;lhpfg/w5KsvhbQdKg+1bZ/47i6ini2NL/wB9bf8AgLbp/gP+y946/Z3+Ld/ceHfE+na18LNd33uo&#10;6LqKfZ5rK9Zt3m2aRReUqfd+T91/45QB6N4Eufgh41+JOoa54T1bwn4g8cHTvsF5NpOpxXt0bVdq&#10;bH2v/s7ab4P+F/wL8Hav4n+HfhjRvCunarq9nu1rw5YtEtxcWrLt/exfe8r97/4/XgPwh/4JzroP&#10;w51Sz8TazBpXj1fEd1rWjeMfC7PFe6cGSLYjOyruXdF80X3Pm+V66n4A/szfFPwt+0xrfxY+IPiT&#10;w34lnv8AQf7Da40eKWCWfY8WyV4tmxGZYvmVG27qAO/8WeGP2bvA0Hhbw54suPAmg2/hyV7jRtH1&#10;nUreBbNmfc7JFK/9+ug+I3iT4L/En4XSXvi3XvB2v+AJZ0ie9vtRt30/z1bcn737m6vJfgX+y18Q&#10;v2YtT8VJ4QuvCfjXTteu/tX9o+JnnstTT/plLLFFL5v/AI7Wx+1b+zn49/aV/Z0fwSZfC+g+I5dV&#10;ivWe3ef7CsUf+35W/d/wGgD0vxf8MPhf4j8F6bN4n0Dw7qPhrQrVGtLvU1iZLG12ffWV/miXZ/tV&#10;mfBbR/g3cX9/rPwyn8LarNEv2W5vtBvkvJYl/uNKr/Kv3Pkrzn4+fsz/ABA+Ouk+CvAq+KdP8O/D&#10;Ows4E1w2TStqOpyRoNqBdnleVxn7/wDFWX/wyF4++HPxj0f4ifDPxxpy36xxabrWjatYrZ2Oo2cS&#10;bYk/0WL/AFqf3tv/AKA28A+lPAnwa8EfC7wxfeH/AAn4Z0/Q9EvpXlurC2hHlTs6KjllP3tyKq1y&#10;9x+yR8HbjzQfh3oMEU2fOt7S18i3k/vbokwn6V7ElFQBxcHwf8F2fge78GWnhbSbTwreRNBPo1pa&#10;pBbyo33gyqKkj+E3g5fACeCP+EbsH8HpbfY10aaAPb+V/c2NXYUVYHD/AA1+DPgr4O6fe2Pgvw1Y&#10;+G7S9m865h09Niyvt27mru6ZQ5zUcwD6KKKsAooooAKKKKACiiigAooooAKKKKACmbKKKgA2rR8t&#10;FFVYoxtf8MaT4q0i403V9PttQ0+dGSW1uIt6Ov8Au1+If7bn7KesfsuePjc6TPcz+BdZld9KuJZN&#10;/wBlb/n1l/2v7r/xJ/wOiivoMjr1I4iKTOaqj5tTxnq9t/y8/wDkJavw+P8AWk+75b/78VFFfpGL&#10;rzpfCcUTQ034wa9o86T2fl20qf8ALWFpUf8A9Dr0PQf24vjH4c2Gx8X6oir/AATXk8qf98s+2iiu&#10;JRjiP4kUa3Z3ulf8FQ/j5Zyoq69p+pIv8FxpkTf+gIldVpv/AAV5+Ntht8/SPCV+n/TbTrhH/wDH&#10;biiis6uVYTkvyBzyOps/+Cy/xGhK/bvAHh1/+uUs8X/oTVrw/wDBaDxLN/rfhXps3+5qcv8A8aoo&#10;r5n6jQv8JfOx/wDw+m1//olNh/4On/8AjVMf/gtD4lT7vwr02H/f1aX/AONUUV7P9j4PlvyhzyMn&#10;Uf8Agsz48kLCx+H/AIdi/wCus8sv/oLVzGr/APBXz4137tBaaH4QsG/2LG4lf/x64oorGnleF/lH&#10;7SRw+vf8FPf2h9S/1Xi+00pf7lpo9r/7VievNfEf7Zfxy8Vb/t3xU8TIr/wWN81kn/kLZRRXrUss&#10;wq+wTdnlmt+JNX8T3Xn6vqt9qtx/z1vrlrh//HqzO3+x/vUUVdXD06XwogfuamUUVBkFFFFaFBRR&#10;RQAUUUUAFFFFABRRRQAU/wA5tm3d8tFFOyA/R3/gmj+24fD95p/wj8b3+bCZ/K8PanK+77O7f8uj&#10;/wDTL/nl/db5fusuz9YjxiiivzXNKcadf3Tvpjx0paKK8s0CiiigAooooAKKKKAK/wBmj/u0fZot&#10;2/bRRQBLtWjYu37tFFAEAtIk+6v/AI992pfJSiigBEto0+6u2kEMaB9q7d33ttFFACpbRp0Wj7NH&#10;/doooADbRMu3bxQkKotFFAD9q0bVoooAZ5K7NrLVe4mihhlkl2pEi72f+GiigD5i+J3/AAUc+Cfw&#10;udrdvEreKdUVtj2fhuNbj/yLu8r/AMi14Dr/APwWB893Xw58MpXt/wDlld6nqmzf/wAAiif/ANCo&#10;or28DhqdWfvoVRnPRf8ABV34g3pxB4M8PBPZ7iX/ANnrodB/4KmeLLlk+2eCNJvE/wCnS6lX/wBk&#10;eiiv1Ohw3l04XlA5ueR6h4S/4KceEbxIv+Eo8NatoO770tvtuol/9Ab/AMcr6R+HXxx8FfFeAt4Z&#10;8R2mozL8rWrt5Vwn+9E+1qKK/Nc0wVHDT/dqxVOpI9Iooor5s6AooooAKKKKAP/ZUEsDBBQABgAI&#10;AAAAIQCXi9ht3gAAAAgBAAAPAAAAZHJzL2Rvd25yZXYueG1sTI9BT8MwDIXvSPyHyEjcWFImKJSm&#10;0zQBpwmJDWnazWu8tlqTVE3Wdv8e7wQ32+/p+Xv5YrKtGKgPjXcakpkCQa70pnGVhp/tx8MLiBDR&#10;GWy9Iw0XCrAobm9yzIwf3TcNm1gJDnEhQw11jF0mZShrshhmviPH2tH3FiOvfSVNjyOH21Y+KvUs&#10;LTaOP9TY0aqm8rQ5Ww2fI47LefI+rE/H1WW/ffrarRPS+v5uWr6BiDTFPzNc8RkdCmY6+LMzQbQa&#10;uEjkq2L+q5q8qhTEgac0nYMscvm/QPELAAD//wMAUEsDBBQABgAIAAAAIQCMmn+7yAAAAKYBAAAZ&#10;AAAAZHJzL19yZWxzL2Uyb0RvYy54bWwucmVsc7yQwYoCMQyG7wu+Q8nd6cwcZFnseJEFr4s+QGgz&#10;neo0LW130be36GUFwZvHJPzf/5H15uxn8Ucpu8AKuqYFQayDcWwVHPbfy08QuSAbnAOTggtl2AyL&#10;j/UPzVhqKE8uZlEpnBVMpcQvKbOeyGNuQiSulzEkj6WOycqI+oSWZN+2K5n+M2B4YIqdUZB2pgex&#10;v8Ta/JodxtFp2gb964nLkwrpfO2uQEyWigJPxuF92TfHSBbkc4nuPRJdE/nmIB++O1wBAAD//wMA&#10;UEsBAi0AFAAGAAgAAAAhANDgc88UAQAARwIAABMAAAAAAAAAAAAAAAAAAAAAAFtDb250ZW50X1R5&#10;cGVzXS54bWxQSwECLQAUAAYACAAAACEAOP0h/9YAAACUAQAACwAAAAAAAAAAAAAAAABFAQAAX3Jl&#10;bHMvLnJlbHNQSwECLQAUAAYACAAAACEAcJqJNFYCAAAaBwAADgAAAAAAAAAAAAAAAABEAgAAZHJz&#10;L2Uyb0RvYy54bWxQSwECLQAKAAAAAAAAACEAizUTSfUAAAD1AAAAFAAAAAAAAAAAAAAAAADGBAAA&#10;ZHJzL21lZGlhL2ltYWdlMS5wbmdQSwECLQAKAAAAAAAAACEADSyiB81XAADNVwAAFQAAAAAAAAAA&#10;AAAAAADtBQAAZHJzL21lZGlhL2ltYWdlMi5qcGVnUEsBAi0AFAAGAAgAAAAhAJeL2G3eAAAACAEA&#10;AA8AAAAAAAAAAAAAAAAA7V0AAGRycy9kb3ducmV2LnhtbFBLAQItABQABgAIAAAAIQCMmn+7yAAA&#10;AKYBAAAZAAAAAAAAAAAAAAAAAPheAABkcnMvX3JlbHMvZTJvRG9jLnhtbC5yZWxzUEsFBgAAAAAH&#10;AAcAvwEAAPdfAAAAAA==&#10;">
+            <v:group w14:anchorId="0837B0D2" id="Group 1" o:spid="_x0000_s1026" style="position:absolute;margin-left:0;margin-top:5.4pt;width:595.35pt;height:83.25pt;z-index:-251660288;mso-wrap-distance-left:0;mso-wrap-distance-right:0;mso-position-horizontal-relative:page;mso-position-vertical-relative:page" coordsize="75609,10572" o:gfxdata="UEsDBBQABgAIAAAAIQDQ4HPPFAEAAEcCAAATAAAAW0NvbnRlbnRfVHlwZXNdLnhtbJSSQU7DMBBF&#10;90jcwfIWJQ5dIISSdEHKEhAqB7DsSWKIx5bHhPb2OGkrQdVWYumZef/Pt10uN3ZgIwQyDit+mxec&#10;ASqnDXYVf18/ZfecUZSo5eAQKr4F4sv6+qpcbz0QSzRSxfsY/YMQpHqwknLnAVOndcHKmI6hE16q&#10;T9mBWBTFnVAOI2DM4qTB67KBVn4Nka02qbzb5MNDx9njbnDyqrixk8DcECcZj6eRqX6aCDDQkYv0&#10;fjBKxnQfYkR9lCXb58gTOc9QbzzdpLBnHKbO3xi/DfbcS3qAYDSwVxnis7QprNCBBCxc41R+WWNa&#10;0lLm2tYoyJtAq5k67HROW7tvDDD+V7xJ2BuMB3Uxf4P6BwAA//8DAFBLAwQUAAYACAAAACEAOP0h&#10;/9YAAACUAQAACwAAAF9yZWxzLy5yZWxzpJDBasMwDIbvg72D0X1xmsMYo04vo9Br6R7A2IpjGltG&#10;Mtn69jODwTJ621G/0PeJf3/4TItakSVSNrDrelCYHfmYg4H3y/HpBZRUm71dKKOBGwocxseH/RkX&#10;W9uRzLGIapQsBuZay6vW4mZMVjoqmNtmIk62tpGDLtZdbUA99P2z5t8MGDdMdfIG+OQHUJdbaeY/&#10;7BQdk9BUO0dJ0zRFd4+qPX3kM66NYjlgNeBZvkPGtWvPgb7v3f3TG9iWOboj24Rv5LZ+HKhlP3q9&#10;6XL8AgAA//8DAFBLAwQUAAYACAAAACEAcJqJNFYCAAAaBwAADgAAAGRycy9lMm9Eb2MueG1s1FXb&#10;jtowEH2v1H+w/L4kBAJsRNgXumilVYt6+QDjOIm18UW2IfD3HTvZLIVKu1q1UvsQa5yxx2fOHI+X&#10;d0fRoAMzliuZ4/EoxohJqgouqxz/+H5/s8DIOiIL0ijJcnxiFt+tPn5YtjpjiapVUzCDIIi0Watz&#10;XDunsyiytGaC2JHSTIKzVEYQB1NTRYUhLUQXTZTE8SxqlSm0UZRZC3/XnROvQvyyZNR9KUvLHGpy&#10;DNhcGE0Yd36MVkuSVYbomtMeBnkHCkG4hEOHUGviCNobfhVKcGqUVaUbUSUiVZacspADZDOOL7LZ&#10;GLXXIZcqays90ATUXvD07rD082Fj9De9NR16MB8VfbLAS9TqKjv3+3n1svhYGuE3QRLoGBg9DYyy&#10;o0MUfs7TWXw7TTGi4BvH6TyZpx3ntIbCXO2j9adXdkYk6w4O8AY4mtMMvp4isK4oel1KsMvtDcN9&#10;EPGmGIKYp72+gWpq4viON9ydgjKhbh6UPGw59ez6CbC5NYgXOU4wkkTAhXgQpGIo8aQ8r/DrPf9X&#10;23cN1/e8aTzr3u6Bgpwv5PCbXDuprRXdCyZdd3cMawCzkrbm2mJkMiZ2DMCZh2IMJYN76wChNly6&#10;rmjWGeZo7c8vAcdXuF4eKMkGRwD9gtOnYHtxvVUv6Wza6SWZLMZJkMtQdJJpY92GKYG8AVABAjBN&#10;MnJ4tD2Y5yU9hd35ARjA6WgG47+RyuRXqUz+NamAlP+yVNI4mUwXoIrrBpMkt2ma9II5azB/VDGh&#10;1UADDlLvHwvf4c/nYJ8/aaufAAAA//8DAFBLAwQKAAAAAAAAACEAizUTSfUAAAD1AAAAFAAAAGRy&#10;cy9tZWRpYS9pbWFnZTEucG5niVBORw0KGgoAAAANSUhEUgAAAxoAAAATCAYAAAAXp3sHAAAABmJL&#10;R0QA/wD/AP+gvaeTAAAACXBIWXMAAA7EAAAOxAGVKw4bAAAAlUlEQVR4nO3XQQ3DMADAwKYqjmHp&#10;s6DKbWOWkbAUKbpD4K/H53m/BwAAQOgaY9yrIwAAgL2cqwMAAID9GA0AACBnNAAAgJzRAAAAckYD&#10;AADIGQ0AACBnNAAAgJzRAAAAckYDAADIGQ0AACBnNAAAgJzRAAAAckYDAADIGQ0AACBnNAAAgJzR&#10;AAAActec87c6AgAA2MsfQv0Fy2l9IuYAAAAASUVORK5CYIJQSwMECgAAAAAAAAAhAA0sogfNVwAA&#10;zVcAABUAAABkcnMvbWVkaWEvaW1hZ2UyLmpwZWf/2P/gABBKRklGAAEBAQBgAGAAAP/bAEMAAwIC&#10;AwICAwMDAwQDAwQFCAUFBAQFCgcHBggMCgwMCwoLCw0OEhANDhEOCwsQFhARExQVFRUMDxcYFhQY&#10;EhQVFP/bAEMBAwQEBQQFCQUFCRQNCw0UFBQUFBQUFBQUFBQUFBQUFBQUFBQUFBQUFBQUFBQUFBQU&#10;FBQUFBQUFBQUFBQUFBQUFP/AABEIAHgCfwMBIgACEQEDEQH/xAAfAAABBQEBAQEBAQAAAAAAAAAA&#10;AQIDBAUGBwgJCgv/xAC1EAACAQMDAgQDBQUEBAAAAX0BAgMABBEFEiExQQYTUWEHInEUMoGRoQgj&#10;QrHBFVLR8CQzYnKCCQoWFxgZGiUmJygpKjQ1Njc4OTpDREVGR0hJSlNUVVZXWFlaY2RlZmdoaWpz&#10;dHV2d3h5eoOEhYaHiImKkpOUlZaXmJmaoqOkpaanqKmqsrO0tba3uLm6wsPExcbHyMnK0tPU1dbX&#10;2Nna4eLj5OXm5+jp6vHy8/T19vf4+fr/xAAfAQADAQEBAQEBAQEBAAAAAAAAAQIDBAUGBwgJCgv/&#10;xAC1EQACAQIEBAMEBwUEBAABAncAAQIDEQQFITEGEkFRB2FxEyIygQgUQpGhscEJIzNS8BVictEK&#10;FiQ04SXxFxgZGiYnKCkqNTY3ODk6Q0RFRkdISUpTVFVWV1hZWmNkZWZnaGlqc3R1dnd4eXqCg4SF&#10;hoeIiYqSk5SVlpeYmZqio6Slpqeoqaqys7S1tre4ubrCw8TFxsfIycrS09TV1tfY2dri4+Tl5ufo&#10;6ery8/T19vf4+fr/2gAMAwEAAhEDEQA/APzP2Uyvtn/god+xjL8CfEkvjXwjbNJ4C1ac77eNf+QT&#10;dN/B/wBcpf4f++f7m74mr9Qw2JhiI80DzZR5AooortEFFFFABRRRQAUUUUAFFFFABRRQnz0udAFF&#10;P+Xf92uo8N/Cvxn4zT/in/Bmv63u+7/ZmmT3G7/vhKx9vSh9sfIcpRXuug/sL/H3xJt+x/C7X4d3&#10;/P8AQJZf+jXSu70r/glz+0PqWzz/AAnZad/196xa/wDsjvXNLH4ePxTHyyPk+ivtiw/4JEfHK8X9&#10;7d+ErP8A67anK3/oMT1sQ/8ABHH4yOvzeJfBKf8Ab5ef/Itc8s0w0ftFezkfB9Ffe3/DnP4s/wDQ&#10;3eCf/Aq6/wDkekb/AII3fGBF3L4r8Et/29Xn/wAi0v7Xwf8AMHs5HwVRX29c/wDBIP422y7l1Xwh&#10;ef8AXHUbhf8A0K3SuZ1X/gll+0LYLug8OabqX/XprEH/ALO6Vt/aeF/nHyyPkeivoDXv2Bv2gvDa&#10;N9p+F2rTbf8AnxeK9/8ARTvXnHiD4G/EbwkXGueAvE2lKv8AHeaPdRJ/6BVxx2Hn9sXKcNRQ+5G+&#10;ZaH2J/HXZGrCZAUUUVp8Ij6U/Yq/a21f9mL4hie4M134L1NvK1jT0b7v/TxF/wBNU/8AQflr9yPC&#10;vi/TvGGiadrukX0GpaPqMSz2t3bt8kqN93b/AJ/vV/NSlzKn3Gr7j/4J1ftsL8F/EMXgHxjdt/wg&#10;+qT7bO7lb/kE3Df+0n/i/wBr5v79fI5tl/NH29I6qcj9avHHw18N/EnRm0rxHpFtq9i3Oy5X7r/3&#10;lb7ytXyN8Rf+CZHhzWJpbnwd4mv/AA9v+f7JfQfbYl/2Eb5WX/ge6vttZxJCrq+4Nt2lfm3VaKLl&#10;ePufdr5vC5ji8DK9Kpym8oxmflLr3/BMv4t2ErtpupeHtVi/g2XUsT/98NF/7PXOTf8ABOn46Ftv&#10;9kaX/wCDOKv1+aJJPvIrf7wzTttfRw4qzGEbe79xj7CB+RWm/wDBMv406qy+fJ4d0pf793qL/wDt&#10;KJ69a8Ff8ElgJYp/Gfjx51/itNEs/K/8jy7/AP0VX6NhF2/LRtFc1fiPMq32yo0Yo8g+DX7NXw9+&#10;BVq6+EvD0FteOu2TUbgefdt/21f7q/7K/LXrRhWP7q0/yldNjLvX/aqTHvXzNWcqsuefvG0fdHUU&#10;UUwCiiigAooooAKKKKACiiigAooooAKKKKACiiigAooooAKKKKACiiigAooooAKKKKACiiigAooo&#10;oAKKZRUAfjZ/wUg/bH8V+Lfix4i+Fmh6ncaJ4Q0Kc2V4lpLtfUZcL5vmt/dX5vlr4t0f7iL/AAV+&#10;mv7ff/BPLWPiP4v1D4lfDVF1DWb399q+hvmPzpVXZ58H+1hfufxfwbmr837/AMMar4P1e40rXNKu&#10;9E1O3f8Ae2moQPFLF/sOj19fk04QkYzOg0r7u3+D+5XYab9yuP0rd/la7DTfuV+35S4ch5sokV4/&#10;yVz94/8AvV0F59yufvP4/l/74X/2Stsc4fbCPMV9B8T6v4G1631rw/qt3o+q2rb4ruxnZHWv2a/Y&#10;f/aP1L9pD4Lx6zq0UCa/pt02mXz264SeVUVhLs/h3q+7FflP8IP2YfiL8fb+KPwxoM39mSttfWbt&#10;WitIk/v+b/F/uIjN/sV+wX7MfwA0v9m34Y2nhXT5Zr+4MrXmoagW2m6uWVFdx/s/Itfi3EdXCzn7&#10;nxHpUT0Pxd4L0Xx74Z1PQde02HUtH1GJ4Lq0nHySq3+fvV+FP7Y/7Jms/st/EOSy8uS/8J6k7vou&#10;quPvp/zwl/6ap/4996v38IzXl3xq+CPhz4+fDrVvCXiO1aWzvVLwXa/621l2/JcRf7S//Y/dr5jA&#10;YuWEq/3S5R5z+c2ivUPjz8CPEP7PHxJ1Hwf4kgxLExazvkX91eW/8Eqf+zf3W/3a8vr9FpVY1o88&#10;DglEKKKP9ytxBRVhLCWb/Y/360LbRIv+WrM9F4AY9PS2nm+7Ez7v7i19IfA79jr4ifG94Z/DXhZ4&#10;dHZvm1jU/wDR7RP+2rf63/gCNX358IP+CVng/wAMJDfeOtXu/FV2q/PY2jfYrT/vpf3rf99rXmV8&#10;1w2H+I0jSkfkjoHgTXvFN/DZ6PpF3qV3K2yK3tIvNldv9lF+avov4ef8Ez/jl8Qlink0G28K2L/8&#10;vGvXP2f/AMhbN/8A47X7UeCfhh4S+G2nmz8LeHdN0K24VksbdYt3+838VbGoarZ6PZTXl9cw2NrE&#10;uZZbh1VVX+81fMV88rz/AIUTf2cT81fAP/BF+3TbL41+Is839600Gz8r/wAmJd3/AKKr6L8E/wDB&#10;Mn4AeDfKkn8JXPiS6T/l51u+nl/8hLsi/wDHK6b4gft6/B/4emSM+Jv+EhvUHNtokX2hT/21/wBV&#10;/wCRK+ZPiF/wVtZEli8K+EbS2/55XGrXXm/+Qov/AIuuLnx2I1k+UrlifdXhL4IfD7wCqDw54F8P&#10;aC6/xafpcUT/APfSpXbTTRIn3lTbX57fs5/FH4l/toWupOvxlj8HtYSf6V4f0nToluIk/vb/AO7/&#10;AMCr3WH9hbwxqzibxd4v8Y+M5P401bVW8o/8B27v/Hq5KlOMf4tQ0PaNd+MXgfwrv/tXxnoGm7Pv&#10;Ld6jFE3/AI81cRqn7ZfwW0cfv/HWnuV/59I5bj/0UjVLoX7HXwb8PfNbeA9Nmf8AvXvm3X/o13ru&#10;9J+EfgnQh/xLfCGh2H/Xvp8Kf+y1n+4j/ML3jxK//wCChfwUsPlTxHd3jr95IdMuN/8A48iVlP8A&#10;8FJvhI/+oi1+8/699M3/APs9fk5+0yiw/tFfEuKL5Ik8RX6KifcX/SHrzWtfa4T+WRcacj9p3/4K&#10;U/DFP+YH4vm/3NMi/wDjtUZ/+CoXwktx/pWkeMLb6aVFL/6BK1fjNTt+/wC98/8Av1zynQ/lNvZy&#10;P2csv+Co3wEmb/Sde1bTV3fM9xodx8v/AHwjV1Gjf8FE/wBnrXgqW3xLsoZf+nq0urf/ANGxV89/&#10;8EebaObwb8SFZVfZfWe1/wC78ktfdWt/CLwL4jD/ANseDNA1Xd/z+6XBL/6ElPmo/wApic/4e/aT&#10;+FPi2VItK+JPhK/lf/l3h1q387/v1v3V6Cl5BeWvmxNHcxP91k+dWrxvxL+w38BfFSMt18LPDsAb&#10;r/Ztv9g/9EbK8rvP+CZvwr0qVrrwdrPjH4dXf8Mvh7X5Ytv/AH93VNqZJ9KeLPhj4M8bp5fiPwro&#10;Wu/9hPTorj/0Ja8P8bf8E4/2f/GG+WTwTHot12m0a8ltdv8A2y3+V/45X58fEj9rH4m/s/fFDU/D&#10;/wAOfjhq/jzw/YN5X2vxDBFdJLKv+tiR5d7Mqf30r0XwB/wWC8caU0UXjbwHpGvRfd+0aPO9lN/v&#10;7G81X/4BW0ZVYfwqouU7Xx9/wRr8PXatP4K+IOp6Wzfdtdbs0ukf/trF5W3/AL5r5j+JX/BLz46e&#10;BBLcadpVh4zsV+fzdBvNz7f+uUux2/4Dur9Bvhd/wVB+B3jnybTUtTvvA9+3yeVr9qY4N3/XaPfG&#10;v/A9tfUuheKNG8XaPDquiaraa1pcqbo7uxnSeKVf95a9GGZY3D/ERyxP5uvFPgnxD4D1V9M8S6Lq&#10;Hh/UF+9banatbv8A+P7axkmdPuN97/gdf0veLfBHh7x3pb6f4i0XT9e09/vW2oWyzp/49Xxn8aP+&#10;CTvwu8drcX3hO7vvAOpv8wSJvtVizf7UUvzf98vXpUM6pz0rIn2J5n/wTS/bdOorY/Cbx3ff6av7&#10;nw/qty//AB8D/n1lb+//AHf87v0vSViOnzLtr8I/jv8AsG/GL4ATPq7aa/iDRbVklj1vw273Hkf7&#10;cqf62Jv9rbt/2q/Qr/gn5+2enx+8Np4P8TXqx+PdGgy7S/L/AGpb/wDPdP8Apon8f/oP93ycfRpT&#10;ftcOVGX8x9wUUUV5JsFFFFABRRRQAUUUUAFFFFABRVH7S3/fP+zVjc1AE1FVElb+Jv8Adpn2lnX5&#10;aAL1FVPOb59v/Aasb6AH0VDuaovtP3925P8AgNAFuiqDyybvlB/z96r9ABRVFJm3btzbP92pt7bP&#10;9ugCxRRRQAUUVRd5Xd9jUAXqKo+cyfxfLQ8zbtqts20AXqKh3t/do3t/doAmoqH5qPmoAmoqHe39&#10;2ot7Ju+b/wAdoAt0VX3t8+2mPMyfMzfJQBy3xI+IOnfC7wXq3irWHkTSNLga4naGPe+2vzz8Yf8A&#10;BV7xpf6jKnhDwBpmm6ejbIpdelluJZf+AxeUq/7u9q/SbXvDem+J9Iu9K1W0ivtPuovKnt5l3I61&#10;8f8Ajb/gmr4K1q9e58Oa/q/hjzfu2jbLhE/3d/z/APfTV6+WSwPP/thjLmPFdE/4Kb/ESzaKXV/D&#10;Xhm5t/7los9u/wD335stfUHwR+Nvw7/bb8P39tq/hC0ub7SEie80nWbaK9SPzd+xopf4v9U9eQ6Z&#10;/wAEq9FkvEfV/H+rXlp/EllZxW7/APf12lr6p+C/wC8G/AXw9PpnhPTWtRdHfdXdxJ501y3/AE1f&#10;/wBlWvUzSrlcqf8AsEfeJp832jzjxH/wT2+B2tM88XhKXSLhv49MvpYv/HGbbWH/AMO0PhSn+qv/&#10;ABJCv9xL6L/41X1p/BUPzO77WWvCp5ljaXwVZGvKfK1j/wAE2vhJBJm4Otakn924vsf+ilSvR/CP&#10;7Hvwd8DSLLpvgDSZp0+7NqEbXjr/AN/d1e0eSj/fTd/vVJtXtU18wxmIjadWQRjErpZwQxJGkSpE&#10;v8G2pEtotvyrUm3NSV595P4ixKpO/l/99VaB+Sviz/go58V/HPw6+Hmg6f4TubnRLfWJZYtQ1m0+&#10;R4kVE2RK3/LLfuf/AL5rpwlGWLqRpQ+0RKXIaX7eHw++Ffxa+Hk2jeMPGnh3wn4usVa40a+1C7ii&#10;uI5fveU6H5nib+Jdv+1X4sSeEtSS4ljSFH8t9m6KVdrf7vzV6N/wjE9zPLPeSy3NxK2+WW4bzZZX&#10;+987/wAVbFno8Vmv3l/3K/Y8m4cr0I8tV+6cFWqeOzeFdVtl3T6fOkX99It9V7ZNn8Pz/wC3XuFz&#10;fqibV2olT/DX4TL8cfip4a8IwebbS6teLFLd2kG/yIv+Wsuz/c/9ArpzLKqWEpSq8/wkRkcb8I/g&#10;74u+N3iqHw/4M0afV71/mlct+5gi/vSv/Dt/z/dr9Tf2bP8Agmn4M+F0VlrnjhoPHPihPn8l4v8A&#10;iWQN/sRN/rf99/8Avmvpf4M/BDwn8BvBUHhrwjpqWdoqq89xt3XF1L/FLK/8TV6M8MTt9371fk2L&#10;zKrW9yHuxPSjEhhs4LaJI4o1RIl2qifw1y3jn4keGvhxoE2ueKtastB06If8fF3Ls/4Cv95v9hfm&#10;rwT9rP8Abn0D9neI6BpEUfiHx7cRoYtLRvkst33HuP8A2WJfnf8A2fvV4h8If2OfHn7SWswfEn9o&#10;HWdQFrK3nWfhvzPJbyv7rr/ywi/6Zff/ANta8+OH5o+0qhzfynT/ABC/4KC+KfG0Gr23wL8B6p4h&#10;g06B5brXr6xldI1X7zLAv/s3/fNfnV8Uf2ivHnxa1J5/FHiPUNVfdvVLiXZFF/u26/Kv/fC1+9Xh&#10;DwN4f8B6HbaN4c0iz0XSrdf3VpZReUiflXzV+0r/AME9fh/8d2uta03Pg3xbKfNbUNPi3W91L/03&#10;g/ib/bXa9a/WYU48tCPL/wClFxj/ADH4w3N/Pef62VnqD7n+/wD3696+N37EvxW+BElxPq/h6XWN&#10;Ei/5jej/AL+02/33/ji/4HXgv/7NcdSrOfxG0eQ2vBvjXXvh/wCJLLxB4d1W70jV7Nt0F1aybWX/&#10;AOw/2K/Rj4Bf8FYbae0t9H+LOjS21wq7P7e0aDdE/wDtywfwf8A3f7tfmbRWHNI292Z/RB8OPjV4&#10;H+Ltl9p8G+LdL8QLjc0VpOvnRf78X30/4Etdr9pbZu+Wv5r7a5ns7qKeCeSG4i+7LC2x1r2PwT+2&#10;l8bvAGxNI+I2tvEv/LHU5ftqf+R99XzHNymJ+0//AMnHfE3/ALGS/wD/AEoevMq1fFvifUPG3ijV&#10;fEOqzrNquqXUt7dSouz96z73f5ayqyOmIUUUUDP1C/4I5v8A8Uf8S/8Ar+sv/RUtfolNdJbw+bM+&#10;xF+87/LX8/Xwm/aY+IvwI0TV9N8EeIE0KLVpVmu9tnFK42/c/wBaj/36xfHPxv8AiD8TvNXxV4z1&#10;vXopfvW93fSvb/8Afr7tVzGHKfs38YP28vhB8GoZYtQ8Twa7qsY/5Bmgut1MG/2n3eVF/wADevze&#10;/aY/4KIeOvjva3Wh6HA3grwlL8ktvZS77i6X+5cS/wB3/cr5QT5Pu0ff/wBv/fphyBvpmynv/vVo&#10;aDoOp+LdXi0rQ9Ku9Y1C4bZFaadE8srt/uLSjIozHRZvvKr16X+zh4c+KWs/Ei00/wCDt9q1h4in&#10;bcz6ZO0UKJ/fuG+55X+//wB8fw19QfAP/gld408ay2+pfEi8/wCEK0X7zafDtl1CVf8A0GLp95v+&#10;+K/S74QfA/wd8DPDKaH4O0WHTbc/NPKPnmn/ANp3+81dlOvKmZSjE+M1/bN+O/7Ll/Fpvx/8Af8A&#10;CQeHPM8pPGPhkRfN/t7F/df8Bbyq+u/hB+0F4E+PPh1ta8HeIbTV1Qfv4Ufyrq1/66xN80f+fvV6&#10;JqWh6frOnXFhf2UN/ZXCeVPBdJ5qOn91lb+GvgX4/f8ABO698N6//wALF/Z61O48H+KbPfL/AMI/&#10;az+VDL/16t/B/wBcn/dN/wBMqr93iPdl7pj8J+hPkrsr5n+MX7E3g/xz4ks/HHhCRvh98R7Cf7VZ&#10;+INEhXa0v/TxB9yXtu/iavJP2RP+CijeP9dX4d/Fu1Xwt4+gl+xx3ksf2e3vZf7kiN/qpf8AZ+7/&#10;AHf7tfdu9X3/AC/991HLKh7ofEcz4E1XxJeeHbZPE1lbW2uQAR3L2TlrWX+7LF/sv/47XaVD5Maf&#10;w1NWRYUUUUAFFFFABRRRQAUUUUAc14g0AeINE1DT/tM1n9qtpbf7TbSbZovM/iX+7X42ftFaJ+0j&#10;+zf4juLbXvHXjq50LzW+x69aa7evaXSf7+/91L/sfe/3/vV+wvxG1vVPDnw+8R65pFst3qdjps93&#10;bW7R+b5sqRMyJ8v+1X5yXv7fH7S2p2k1rd/BCwu7e4XY0UvhnVHRk/2/3tQXEp/sl/8ABTC28F+G&#10;bXwh8VRqurQW8hFr4nhka7mZd27bOm7c/wDvJub/AGKp/wDBQX9ryDxhrPgW8+EHxN1KHT/sd19u&#10;/sS+urB925P9anyN93f/AA14j8R9R8TeOGur6/8A2ZtL0K4+ZpbvR9C1ayRV/wBzz/K/8cr591KF&#10;ob2X/Q2sH/it9rpUc0jblPpT9lD9p7xbpH7QXhCbx18UvEX/AAiUc7tfJq2u3Utvt8p9m9Hb5vn2&#10;V9jfHv8A4KpeCPC+kX2nfDgXHizxE8WyC9ktnt7KBv7371VeX/dC7f8Abr8m0/gX+CvYvhvYarps&#10;MV9Z/AiDxkn8M13Z6pcRf+QLhImo5pBymh8O/iH+0F8X/ESaN4R8Y+P/ABDqcv3kstdumSJf70r7&#10;9sS/7T/LX7E/sy/DLxH8JvhFpWh+MfE174q8SszXGoX19dS3G2V/m8pHb+Ba+APCP7a3x68BaWul&#10;eHf2ftD0OyV9/wBk0/wpqNum7+9s82vuf9kf4r+N/jP8Lpte8feHo/CuvJqU1qmnxWUtriJFTa/l&#10;yszfxNVmMjqP2hrq4074dpNZzyWkv9taSm+GTY+1tQt1avVa8p/aW/5JlH/2HdG/9OVvXq1WQfi7&#10;/wAFBfiZ4y8K/taeNdL0fxdrulafEtgVtLHU54YlP2KLJVEb/brqP+CZXxH8X+L/ANplbDXPFet6&#10;1Zf2LeP9l1HUZbiIP+6/gdv9qvMf+Ckf/J5HjtW/u2H/AKRW9dV/wSpdU/aqi3N876Le7f8AyFWX&#10;vG3LHlP2eooorUxEPSvzw/4Ky+MfEPgvS/hxJ4f1/VNCkuJ78SnTLyW33fJF9/Y3+3X6G1+a/wDw&#10;WMf/AIlPwsRm+fz7/wD9At6C4nxf8HPjN8Qbz4v+B4Lnx14mubeXXbCKWGbWJ3R0+0J9/wCev0x/&#10;au/ZP+Knxs+JNr4g8F/E2XwZpUWnRWr2KXl1FulVpfn/AHXy/dlr8m/gn/yWbwF/f/t+w/8AShK/&#10;oo8mN027flqAkfm9/wAO7f2hf+i+3P8A4M7/AP8Aiq53x/8AsRfHv4e+BvEHie5+O99c2ujWMt/L&#10;DDqd/vlSJHd1X56/UmvMf2lk/wCMePiX/wBi3f8A/pO9HKLmPwl/4Xl8SP8AooPiv/wd3X/xdfV/&#10;7Ov7Mnxy/aJ+GVp420r42alo9pPPPb/ZLvVb93/dfJ/fr4Y/gr9ov+CXaL/wyToi/wAH9p3/AP6N&#10;qIyLPFv+Hdv7Qv8A0X25/wDBnf8A/wAVXXfBP9h740/Dv4p+GvEmv/GOXXtG0u5+0XWmG8vJftCf&#10;3Pn+WvvmmbVq+UjmPyI/4KZ/Efxf4R/aZlsNC8V63otl/Y9m/wBl0/UZbeLd8/8AAjV85+A/2tPi&#10;78Otei1XTfH+tzSxfet9Wvpb23lX+BHilf8A4DXtP/BVX/k62X/sCWf/ALPXB/sCeD9F8fftP+Gt&#10;B8R6Vba3o95BerPY3cXmwt/osv8A8RUmkT7U+AP/AAVc8L+L5LXS/ibYL4P1P7r6rZK82nP/ALT/&#10;AMUX/kVf9ta+4fDWvad4n0SLVNKvrbVdMuU3wXFlKssUqf7G2vz6+Pf/AASks9Smu9W+FOqrpV19&#10;9dB1ad3t/wDtlP8AfX/ge7/er46sNe+OH7Eni/7Mv9s+Cbh2+e0uF83T73/2lL/wD56COU/eXyV/&#10;u18mf8FNPEGreFf2ZZdR0PUr3R9RGsWafa9PuWt5h97+Na8y+AX/AAVe8NeKxbad8TtOPhHUG+T+&#10;2LFWl05/9p1+/F/5FX/bWul/4KW+J9N8Yfsepquh6haavpt1rFm0V3ZT+bE/3/46XKEYn5a/8Ly+&#10;JG7/AJKD4r/8HV1/8XX76/BxmufhP4KuLhzNPNodjJK8jbmZ/ITNfzq/x1/RX8Ff+SPeBP8AsAWH&#10;/pOlES6h3FFFFbGIUUUUAMr4d/4KVftQaR8HPhlJ4Ris7LU/GHiS3dbWzuwjpZwfc+1Ov97d8qf7&#10;St/CjbvuKv5xf2q/jJcfHn47+LvGBmaWyuLx4tPV/wDlnZxfLbqn/Afm/wCBVdLmhPngBzlh8WtV&#10;hX/SVjuf9v7r1a/4Wi03/Lt8/wD11rz1KtI7b0r7/CZ7joQ+M5pUYnpfhW51n4ieLdH8OaJY/adV&#10;1S8isrWHd96Vm21+6H7O/wCzD4P+AXha1tNK0y2uNdeBU1DW3T/SLxv4vm/hX/YX5a/Ln/gk/wCD&#10;LTxV+1ZDfXC7zoOi3WoQb1/5a/uoF/8ARr/98V+2flLXz2cZpicXLknIunEZ5Kv/AA7/APfr5m/b&#10;h/ajH7NvwwLaa0c3i7Wd9vpUEi/6vavz3H/ANyf8CdP9qvp+vxn/AG//ABDefFf9tSXwv5uy3sHs&#10;NAtUf7ivLsZ3/wC+pX/74rxsFTjVqe8bHtn/AATw/ZUm8aXbfG34irJrF7dXT3GkRX373zZd3z3s&#10;u77391P+Bt/cr9H5vvfKtUPDfhrT/Cnh/TdD063S20/TrZLW2hT7ixKuxVr5/wD+Ch+rX3hn9k/x&#10;dqGkX15puoRS2Wy7tLhopU/0qL+L/gVZYmtKpLmCMT6cpnkrtK7fvfer+df/AIXN8Qf+h68Tf+Di&#10;f/4uj/hdPxC/6HrxJ/4OJ/8A4useYvlP6KsV4H8Vv2LPg/8AGLzZtc8H2lnqcq/8hHSv9CuN3/AP&#10;lk/4Hur8Uf8Ahc3xB/6HrxN/4OJ//i6P+FzeP/8AoePEn/g4uP8A4ujmiHsj77+In/BHyPfNP4F8&#10;eMifwWPiG2/9uIv/AI1Xzj42/wCCbXx58GPM0XhiDxDaJ/y8aJeRS/8AkJ3Rv/HK8S/4XV8Qf+h4&#10;8Sf+DWf/AOLo/wCFy+P/APoefEn/AINrj/4uo5jX3g8SfBn4g+Cmb/hIPA/iLR9v8d9pMsSf+gVx&#10;+z7/AMrV13/C5vH/AP0PXiT/AMHFx/8AF1iax4q1rxIztqur6hqu7/n+unl/9CqQMqiiig1Ciiig&#10;A2f72/8A77qxpulX2sTpBp9nPeXH/PG3Xe9Qo7Qv8rbP9yumsPip420q18ix8Y6/YW//ADyt9TuI&#10;k/8AHXoA7Xwl+yL8afG0qJpXw18SOsv3Zbuxa1i/7+z+Ute7+BP+CT/xf8Ruja/faF4St/4kuLn7&#10;XcL/AMBi+T/x+vlv/hc3j/8A6HjxJ/4OLj/4unf8Lm+IP/Q9eJH/AO4xcf8AxdWZ+8fp58Nv+CTH&#10;wz8Lsl54u1vV/Gl2v34U/wBAtH/4BFul/wDItfXnw/8AhH4N+Fmmf2f4R8M6d4dt3++LKDY8n++/&#10;3n/4FX4C/wDC4/H/AP0PHiTf/f8A7YuP/i6d/wALm+IP/Q9eJv8AwcT/APxdLmI5ZH9FXlrR5a+t&#10;fzq/8Lm+IP8A0PXib/wcT/8AxdH/AAun4hf9D14k/wDBxP8A/F0cwuSR/RB53ybt1TfZotm3auyv&#10;wr/ZP+KfjXWv2l/hrZX/AIx1+8tLjXLVJbe41OeVJU3/AMabq/dmrJkfBv8AwUY/Y5tfjH4QuPH/&#10;AIRsRD490aAyz+QuH1S3Vd2xv+mifeT/AHWX+7VL/gmh+13c/GbwxJ8O/FV483jHQ7bfZ30r/Pf2&#10;a9m/6aRN/wCOsn+1X3s9pHs+4tfiZrbf8Muf8FKymlf6Hplr4oifYh2p9jvNnmxf7qpPL+Vezhv9&#10;qozpT+z8JzS92R+39FFFeSbDKcTXzd+0F+03a/s5/Ez4cJ4iYx+DvFr3dheX2P8AkH3Efk/Z5f8A&#10;dfzZQy/7rfwPu93tdUS/gS5gkWaCVd8UqfMrL/s/3v71EoyjHmA26KKKACiiigAooooAxb64trO2&#10;uJ7qRbe3gVpXllb7qL82/d/DX5i/tKf8FTtf1HWb3w98JY4NL0q3byn8Q30Xm3F1/txI3yxJ/vrv&#10;/wCuVfqBquhWWvaZdadfQJc2V1A9vPC3KyRMu1lryL/hir4Gf9Ew8P8A9/8A496go/K34UfAT46/&#10;tvXsur3OtaheaFFP5Ta34mv5Xt1ZfvpEn3t3+4n/AHxWT+17+yR/wyjf+FLGfxH/AMJJd6zaz3E8&#10;y2H2dIvKdP8Abfd9+v208I+A9A8A+H7LQ/D+l22j6PZLtt7G0TZFF8275awviF8CPh98WLqxn8Ye&#10;EdN8QzWCsts99Fv8rd97bRyj5j8I/wBnv4VxfGz4w+HPBM+q/wBiRatLLF/aHleb5X7p3+5vTd9z&#10;+/X0T8X/APgnn8Wv2dra58V+ENe/4SPT7JWllvtGnlstQjX++0X93/ddq/Tnwr+yt8JPBHiC113Q&#10;fAGjaVrVq26C+tbfbLF/utXqrQq+dw+8u2jlL5z8YPgb/wAFL/ip8Mb23tvEd5/wn/h9P9bFqbf6&#10;Wqf9Mrj+9/113V+r/wAIviroHxo8A6P4x8NTtc6ZqMXyb/vxOv34nX+8vzVy/wDwxX8C3fd/wq/w&#10;7u3bv+PWvQfAvw18LfDHRP7I8K6HZ6DpnnG4+yWSbU8xurURMzkv2ln/AOLYpub/AJjujf8Apyt6&#10;9brG17w7p/iexFjqVsl1arPFceU4/wCWkUqyo3/faqa4T46/tD+DP2dfC1n4h8aahNYaZeXn2CCW&#10;3tJJ2Mux2+6n+41BJ8u/t8fsOal8ddSi8c+CbiGTxbFAsF5plw/lJfxL/qmif+GUf7Xyt/wGvzn0&#10;Sb4lfsn/ABQ0nXpND1Lwr4j0ydvI/taxl8mf5Nsqf9NVf/Yr9Qv+HqH7N8zbm8Q6k+5drf8AEjuP&#10;/iKTUf8Agp5+zVrlq1tqGs3l9A33op9AnlT/ANAo5JF8xwHw7/4K/eEL+xij8ceEtY0TUNvzPpPl&#10;XVu3/fToy/8Aj1elp/wVM+BTxb/7T1tP+4U9eV6v+1D+wv4hLNe+FtGZ927fF4PeNv8Ax2Ksb/hc&#10;f7Ajtu/4RWD/AMEt5W3sa/8AKHNE7/xh/wAFcPhdpVvKnh7w/wCIvEF7/wAskliisrd/+Bu+7/xy&#10;vz8+Ovxw8fftk/Eq0vZNInuZYF8jTNB0e2luPIX+79z963+1X27pP7QH7C2jFWtvCWlyFe9z4Wlu&#10;P/RqNXpfhz/goj+zT4VsRZ6JcyaPa/8APvp/h6WBP++UStfqtf8AkDmieB/sQf8ABPXxVonjTR/i&#10;H8SrNNHi0uVLvTtDdt9w8u/dE8v/ADyVP7n3v761+omK+TU/4KWfAL+HXtR/2f8AiT3X/wARVof8&#10;FK/gW/8AzHtS/wDBRcf/ABFVHBYn+Rkcx9UfjXlf7SDt/wAM8/Ev5v8AmW9R/wDSd68s/wCHlPwL&#10;f/mYL/8A8FVx/wDEVT1b/goB8APEOl3emX+rXd9p91E1vcW8ukzukqMu0o3yVp/Z+M/59SI5oH4o&#10;7/8Adr9ov+CXM2f2SNFbd8v9p3v/AKNrgv8AhcH7Er/8yVoP/hLP/wDGq7/wZ+2t+zp4A0ZNH8NS&#10;toulRMzraWWjzxRb2+/8mynHKcd/z6kXKrA+vKX8a+aE/wCCh3wZf/mN3/8A4LLj/wCIp3/Dwb4N&#10;/wDQcvf/AAXzf/EVr/Y+Y/8APiX3Ec8T8+P+Cqb7/wBqx/vf8gW1/wDZ65r/AIJsvs/bA8Gf33iv&#10;f/SeWvubxl+0H+yf8RNZ/tXxRoOn6/qXlrF9r1HQHlfav3PnZKi8NfHf9knwVrNvq+geHdM0bVrf&#10;d5V3Y+HZYpU3Ltf5li/2qj+x8w5v4Ui/aR5T7b8pff8AOsLxZ4D8O+PdEn0bxFotlrWlTjbLaXsC&#10;yIfwrwj/AIeIfBf/AKD93/4LLj/4imf8PFPgon/Mevf/AAWXH/xFV/ZeO/59SI9rE+f/AI9f8Ep9&#10;M1Vp9V+FernRLs/P/YesytLbt/1yl/1qf8D3V8BfEv4a/Er4Ftd+E/Fmm6xoVjdSq32Rnb7DdOn3&#10;WT+Fv+AV+u7/APBRT4Jbf+Rhvf8AwWXX/wARWT4p/bl/Z08baRNpHiG4/tvSZR+8tL7QppYm/wCA&#10;vFWf9l4z/n1Iv2sT8Vv9uv6JfgtL/wAWc8CfN/zArD+L/p3Svjr/AIXP+xJ/0JOg/wDhLP8A/Gq9&#10;Q0z/AIKGfAPR7G3s7TWry3tbVViiiTS59qIq7R/BUf2Xi4/8upBKrGR9YfjS/jXyx/w8o+Bq/wDM&#10;ev8A/wAFk/8A8RQ3/BSv4Fj/AJmC/wD/AAVXH/xFP+z8Z/z6kRzRPqjNGfWvlT/h5f8AAn/oYr//&#10;AMFVx/8AEV618GPj/wCDfj7od7rHg/Ubm4srO5+y3D3Fq8GyTaG2/Ov+1XPUw1elG84BzI9D1VJJ&#10;dNulhPztE22v5eH3bnVl2Om/dX9SeyvwI/b/APgBP8BP2ifEaxRbPDviKWXWdIbb8m2Vt8sS/wDX&#10;KX5f93bU0iz5eSrqffqklXofv17dAg+3f+CS/iq10H9qr7DctsfWdFurKD/blXypdn/fMT1+1/Sv&#10;5oPhx471X4Y+O9C8V6O6Q6ro95FdQCT7jtE33Hr+hT4LfGXRvjl8NtD8aeH5/MstRh3NAW+eCX+O&#10;J/8AaVvl/wD2q4sbTlzc4RPSOwr8Zf29tHufhX+3DL4lniZ7e8nsNctf+mqRIiS/+PRNX7NGvkz9&#10;vj9l6b9ob4axX2iw+Z4y8OK9xY/9PUX/AC1t/wDefb8v+1WOBqRpVveGfTWhaxbeINIstTsrhZ7K&#10;9gS6gl/vRN8yN/3yy14X+3r4I1/4j/sweK9B8M6Vc63rN1Ja+RaWi7nfZdxO3/jqV89f8E4/2rIG&#10;0qH4OeMZ2sNb0xmi0ea7+TzU+81q+7/lrF/9j/DX6C79+z/0OufE0/ZVOWQoyPwd/wCGJ/jp/wBE&#10;x8Qf9+P/ALOj/hif46f9Ex8Qf9+P/s6/fLApuBWPKdHtD8D/APhif47/APRMPEH/AH4/+zo/4Yn+&#10;O/8A0TDxB/34/wDs6/dvUtdsdEsJb7Ub62sLSBf3txdyrEkX+8zV8r/Ff/gpz8Hfh551npd7d+Nd&#10;VT5PJ0aL/R9/93zpdit/wDdQP2kj8zP+GJvjp/0TDxB/34/+zo/4Yq+OX8fww1//AIBa17/8RP8A&#10;grj8Stdlli8JeHNE8JW7fce533tyn/fexf8AyFXzh4z/AGuvjN4/dzq/xI111f8A5d7S6+xRf9+o&#10;ti1HMXzSIdb/AGTvi74bt/P1fwLqWlQ/xPfeVEn/AI89edax4evNB+W8a23/ANy3vILj/wBFO9Ur&#10;y/udSuHnvJ5Lm4f/AJazNveoqkPeCiiig0CiiigARN77a63w98KPFHi2VItFtLbUpf8Anjb6jau/&#10;/fHm7q5Kj7/3vuf3KAPaIf2MPjhMvmxfDTXXib+NIPk/9Dp3/DFXx1/h+GXiD/wFrzLwx4/8T+CZ&#10;0n8OeI9X0GVf49Mvpbd//HXr3XwH/wAFEfjv4G8lV8Yt4ksk/wCXfW7WK4R/+2uzzf8Ax+q5jP3j&#10;mv8Ahif47/8ARMPEH/fj/wCzo/4Yn+O//RMPEH/fj/7OvsX4af8ABYWN3htviD4DaH/nrfeHp/8A&#10;23l/+O19gfCH9rj4W/HA+T4V8YWU+psvyaTdN9nu/wDgMTrub/gO6rI5pH49f8MTfHT/AKJh4g/7&#10;8f8A2dH/AAxP8d/+iYeIP+/H/wBnX7xw3LP95qv5FHKHtZH4sfswfsl/GDwl+0P8Oda1r4fazpum&#10;WGsQXF1dzRfJFEr/AH3r9qKreUuzb/D/ALVS7qjmM5EG5tv3q/Ef4iyf8NH/APBSOWLRV+02l54r&#10;tbRZU+ffb2vlRSyp/s7beV/92vu3/goB+2Pp/wABPh9deF9BvFf4ga3A8VrFE+XsIGb57hv7rf3V&#10;/wDia85/4JdfsjXvgHT7j4seLrFrbW9WtvJ0W0uF+eCzb79wy/3pf4f9j/fr28L/ALJSnWl9owl7&#10;x+jY6UtMrlvFPizT/BWianr2r3kFjo+nQPcXV3cPtSJF+9/n/dWvJj78uVGp+a//AAWV8WwJqPw0&#10;8KwS/wCnRRX+pTp/cileJIv/AEVL/wB8U3/gmr+20bE2Pwl8dX7CFwkPhzU7iX7v/Tk/+z/zyb+H&#10;7tfF37VHxzuf2jfjX4g8aSq8On3T/Z9Ot3+9b2sXyxL/AL38bf8AXWvJkvJ4WRopWR0bero3zrX3&#10;FLL+fA+zmcnN7x/Tp5rH7v8A+zVvqK+Df+CdX7bA+Omgw+A/GN4q+O9Lg/cXDt/yFrVf4/8Arqn8&#10;af3fm/vbfvCvi69KVGfJI6Iy5h9FFUfNl+7UFl6iqO+X+JqPOl2p/wDE0AXqKyftku2VVbfL/ClW&#10;PtEn3dv+9QBeoqj9p3/MrfJTftk+7/VUAaFFUfNbdjd93b92hLlpUXb0/wC+t1AF6iqPnN9379Ml&#10;um37dyId38X/AI7QBo1+fn/BZW2V/wBnbwpu+/8A8JPF/wCkt1X3g9zIn8TP839yqOs6Np+v2iQa&#10;nZWuoxK3mrFdQb1+X/foh8QH8yqWdaENhX9Iv/CvfCaXDr/wiuibP+vGL/4in/8ACtvCW59vhfRP&#10;k/6h0H/xFepHFxh9gg/nEhsP9n/x2rcOm/8ATL/x2v6Nf+FdeE0/5lXRv/BdF/8AEVC/w/8ACXlf&#10;L4X0Teq7v+PGD/4mu2OaU4f8uiPZn88ENhs/h/8AHaupYf7Nf0K/8K/8K7v+Ra0VPvf8w+L/AOJo&#10;fwF4YRWdfDWj/L/04xbq9COfxh/y6I9mfz8Q2Cp/DVqGw2fw/wDjtfv7/wAIF4ShT5vDmj/3/wDj&#10;xi/+Jp3/AAgPhjft/wCEa0f/AMAYv8/errjxNGH/AC5D2Z+BaWf+zWglhX7yP4C8ObPl8OaTu/68&#10;YqP+EC8OedtXw9pO37v/AB4xV1R4vUP+XJj7A/CaGwX+7V2GGJP4a/ceHwX4c2J5nh/Sd/8AF/oM&#10;VWP+EE8NO3y+GtL/ANr/AEOL/wCJrujxwof8w4/qx+GfyQ/xUx7lq/c9Ph/4X/6F7S//AABi/wDi&#10;aYngTwy6/N4d0n/wBi/+Jp/69P8A58h9WPwue8/2qqPeNX7vv8PvDf3v+Ed0nZ/14xf/ABFJ/wAI&#10;D4Xf5f8AhGNL/wDAGL/4ms/9d3/z5L9ifgy81V3ua/er/hBfC+zd/wAI1pOz+D/QYv8A4mn/APCB&#10;eF9u7/hGtJ/8AYv/AImsf9c3/wA+RfVj8DXmqo9zX7+P4D8KorM3hrRv977DFt/9BqL/AIQLwu7/&#10;APIq6O//AG4xf99fcrP/AFv/AOnX/kwexPwDe5qu9zX9A8fw88Mv97w1o/8A4L4v/iaangLwv/F4&#10;X0f7v/QPi/8AiK5v9an/AM+g9ifz5Pc1Xeb/AGa/oX/4V54S3f8AIr6Ps/v/ANnxf/E1Enw/8Kur&#10;/wDFMaJvRv8Anxi+X/xyolxQ/wDn0X7E/nneb/ar9Tv+CRbLD8GvGQbbb48Rbfu/9OsVfaX/AArn&#10;wh/0K+if7P8AxL4v/iK1tJ8NaZoVq9tpem2mmQO25o7SBYlb8FrxMfnEsbT9nyFxp8hsV8//ALVv&#10;7NOhftRfDG78O6o32DUrcmfStVWNC9nP07/8s2+7ItfQFQvbxP8AeX7tfPmx/Nb8YPg54l+BPji7&#10;8KeLdKmsNUtPm3gborqL/ntE/wDFG/8Ae/8A2V4qH79f0VftA/s6eBv2j/CR0Hxnpa3DRbms9Qt/&#10;3N1av/fif/2Vvlavx7/ac/4J6/EP9na5utVs7WTxl4KTcy63p0D77Zf+nqL70X+98yf7X8Nelhqs&#10;SD5mh+/X0f8Ase/tea5+y34wb93Lqng2/ZP7T0n/AMd+0Rf7S/8A2NfOEP36uwu+771fQeyhWhym&#10;R/Rx8N/ihoHxb8IWPiTwrq9tqukXq7knhfds/wBlv7jc/dauyESH+Gv58PgF+0b44/Zy8R/2r4R1&#10;Pbbyt/pmmXC+baXX/XVP73+2nzV+sn7On/BQfwB8d4bXTbyZPB/jGUKn9k6pJtiuJfS3l+6//oX+&#10;y1fOYnA1aUrx+E15jmv2t/2FbL4x3svjbwPcr4b+IVr+9/uW9+y/c3uv+ql/6a//ALVcf8CP26dZ&#10;+G+rp8Ofj9pl34e1qz2QRa9dxffX+D7R/wDHU+T/ANCr7y3I38P/AADb/wCP/wD2VcX8VfgX4I+N&#10;Wif2b4t0C21VUH7i4ZdtxA38Ril+8tZ063u+zq+9EOU6uy8S2WqaZFqdlf2tzp0sXmpdwTq8TL/e&#10;3/d2/wC1XxD+0r/wVJ8OeAZ7rw/8NLaHxhr8PyS6sx/4l0H+7/FL/wAB+X/aauO+L3/BPv4keC/C&#10;etaP8KfG+oav4PvxvufC1zefZ5m/75/dS/8Ajlfn94z+EviPwBqz6Z4g0W70rUIv+XS+g8qX/f8A&#10;9r/fo+pe196hLmLpl34tfHvx78b9S+2eM/Et7raffW0dtlpEv+xEv7r/AMcrgv8AxxP7iVK8MsP+&#10;vXZ833Pv1X3/AN1q4p0pw+M6fdH0f3//AGT+BK7L4R/B3xZ8cfF9v4a8H6U2q6hL8zP9yKCL+9K/&#10;8K/7X/7Ffp78Cf8Agl74F+Hkdnqnj8r4713PmfZJd0WnxPj+GL70v/A/+/VYmdz8svBnw98UfEXU&#10;vsPhXw5qniG7/wCeOmWbXGz/AH9v3f8AgdfRHgn/AIJnfHfxgqSXmg6f4Yif+PWdRVP/AB2LzW/8&#10;dr9m9A8O6T4a0uHT9G0u10rT4B+6tLGBYYk/3UX5a03hVv4av3R+0kfziePPB958PfG/iDwrqE8F&#10;zqGjXkunzy2/+qaWJ3V3T/ZrCr039p//AJOO+Jv/AGMl/wD+lD15lQbcwUUUUe8M9y/Z7/Y/8bft&#10;M+HvEGq+Dr7Rk/saeK3nt9TneJ5d3z/JtR1/g/jdal8f/sP/ABw+G6PLqfw+1K/t1/5eNG2Xqf8A&#10;fEW//wAf219nf8Edv33g/wCJe75/9Psv/RUtforsoMOY/mqubaeznlgnglhli/1sTrsdf9+oq/oN&#10;+K/7O3w8+Nth9m8aeE9O1qXZhL17fZcx/wC5Kv7xf++q/N79p/8A4Ji654At73xD8MLm58VaLB+9&#10;n0SVN+oW8X/TLb/r/wDd+9/sPSL5z4T2bPu/J/uUd/8Ab/v0508mV4v40+8j/fX/AD/cpvy1ETQ+&#10;pfgJ/wAFDvif8GXhs9Tvm8c+Gom2NY6tLvliT/plcfe/773LX6h/s8ftZeCf2kdJEnhrUTbarBGs&#10;t5ol98l3Av8Ae2/xr/tr8v8A6DX4KecsPlM7f8Det34b+IfFGl+NNMu/AH9pTeKoJd9n/YkTvL5v&#10;+4v367KdCrV+Ewlyn9GU18LaJ2lYIipu3O1fEH7T/wDwUh0zwdqD+BPhBEPHnxBun+ypNZx/aLW1&#10;l/uLt/18v+yvy/7X8NcSvwJ/am/a90u1X4s+KIPhf4MdV83Q9Mi23F523SxK/wA27/prL/2yr6z+&#10;Af7Jvw2/Z40n7P4T0NH1Rk2z6xeFZb24/wCB/wAC/wCwm1a1jTpYf3pe9I5viPlb9lX/AIJ7avqv&#10;i2P4qftAXDeIfFF1L9ti0K6k83ZK38d1/eb/AKZfcX/x2v0R+zRJ91aieGL5FeJXevAf2i/22fhv&#10;+zdZ3EGs6udU8S7T5Xh7Sis13/21/hi/3n/8eqKkquMlaIfCe2+I/E1l4R0G+1fWb6DT9Ns4mlnu&#10;7htkUSf3mavx3/bu/bm/4aG1O58H+EZJbT4e2ku5p3+VtWlT+Jv7kS/wr/wL73yV5Z+09+2l48/a&#10;d1B4NZddH8KxPvtdBsZf3X+/K/8Ay1b/AG/u/wCzXzxvr63Lcq9l+9qnNKoFFFFfVmBreGPFWr+C&#10;/EOn69omoT6brGnTrcWt3F9+KVa/dP8AYu/a2079qj4eCeWWKx8ZaUqRaxp6f3/+esf/AEzf/wAd&#10;avwWr0D4LfGbxF8BfiJpPi/w3ceTqFhJ80L58q5i/jib/eXb/wB8rXhZll8cVC6+I6IS5T+kauU8&#10;bfDLwr8SLGKz8UeH7DXrWKTzY4tQt1lVG+lcR+zx8f8AQP2ivhrYeK/Dc+fO/d3lnL/rrC4/jil/&#10;3f4f7y16+XzX5/OLhLkkdZ8IfsWfsf3vgjU/iTdfFPwFZHzdfe68OPqEtve+Va/P9zY7eV/B97bX&#10;CeMP2WviNf8A7XXxM8Y33gi91vwVqiJ/ZT28WkX6u+233/6PeXsXlL8ktfpR5KUz7NH/AHaAPir4&#10;3fBT4p+K/wBnLwh4d+F4uvB9zZ3jTax4cM0GjXV/b+b/AKpJbWV4ov7+3zfut/wCuu+Hvw08N2Gt&#10;+H3i/Zr1rw1qVvPE7atNfaXL5Dr/ABvKt60sq/7y7v8AZr6mWzgRtyxqCtP8lf7lAHwDe/sfeMPH&#10;37WHxa8V6le634KsrlrW48JeKdJ1GLfFdJEqP+5835l+/uRkWk1r4ZftEeOP2ifgvqfjTwrZ3Gne&#10;BdQuPt3i/Q9Rt4rTVLd/K2TNauyyRMvlfOn/AHzX6ApEsf3VryH9pn4wXPwE+B/ifx5Z6bFq82iw&#10;RSrZTStEj7pYovvqrf36APFfCPwe8fWn/BRjxt8RrvR50+Ht/oMVpZ6i99EyNcfZ7VPli83ev3Jf&#10;4a5D4f8AwF8deGfGXjC5+M/w81b46Peah9o0zXrLVbWW3t4P+eS2V5dRLF/wDdXonwG/ae8b/GG3&#10;8K6heeGINJ03XIlupJl0XWUSKLZu/wCPprX7K3+/v21y1x+3P45t/jJ8SPD9n8Mz4n8JeA9QS11i&#10;70W736lFbvu/0hLXb+927PmXdQB1vjw/EPwz8Co9B+CXwrufCuu63ePboNQ1GwEOjxPt33r7biVH&#10;3bvlRHf/ANlbw2x/ZN+NX7P0/hDxb8OI9I13xZoqm31uyh1qff4nikl3N5puVSMMu7+/937te2L+&#10;2/pHij42fCLwr4It9O8R+GvHcF1NLrCTtFcWcsSO7RNF/eXb8yvXu/xm8ay/DX4U+MvF8FpFfTaH&#10;pN1qS28rbEl8qJn+agD50/bE/Z1uvjj8AdZ1nwx8OYLb4taillLGGa1i1CBvNi82J7jzdnyqv3t9&#10;dN4T/Zm0/R/2Xp9B0zwxp3hf4i6z4L/sfUdQSJPtBvHtPK/eyxfe/e/xfNXkHhT/AIKDfEHxJ8Mt&#10;B8XaT8NbTxNeanI0S+FdGh1R735ZXi+W4Fk8H8G/71eg/tFftj+IvhB44+FvhaDwfafafGlt5t1F&#10;qrSyzWEvyfufKtkdpWVm/gVqAM/9nDTfin8EP2aLP4ba18J/EOveJNPiv4ItV03V9LayuvNuJZUP&#10;my3iSj/Wr/yy/hrhvCv7JnxV8If8E9vGvw2u4YtU+IWs3/2y00+31FWaFGlt18rz5GVN2yJ3+9t+&#10;evWf2dP2tNd+OHxZ8ReDx4VtbzStDT/SfFmkz3EVvHP/AM+72t1FFKrf/E/3ai+EH7W/jD9pfXvF&#10;0Xw58IaFZ6L4fvv7Plu/FOryw3M7fN832WK3fZ/wJ/8A7EA8Db9jL4qaH4D+FV5bafbR3umw2r69&#10;a+CJItF8Sq2wfKb17iWK52Nnd/qunyV67+074L+NX7RfiXQPBHh/QZfB/wANVWO/1zV9V1GGKbU5&#10;F2f6Ftt5ZZUH8O/+8G/hT5+28F/tY6wf2l5fgf428L2Wn+J2shf2upeHdTa/tJU2ebslWWKJom2f&#10;733v91m5bwD+2jr/AMbh421LwJ4O07TfCvhK8+xXl94hvLp7uVt/8FhZ28rf+P8A/s20Ayvgj8Jf&#10;jF+zV8aru207w/pmvfCPxVP9ou9J0fVPN/4Rq4+T97F9q8pmif8AuLu/8c+f6C/aW+Hms/FT4FeL&#10;/COgXMdprWq6c1vZvKzRJ5v+9/DXBfDj9p+Lx34D+JOoR3Ph7WtY8FW8s1zp2jpfxeU0aSt5VxFd&#10;W8TxPugddvzfd/hr590b/gp34jn+GOneMrjwroDzX981hZ+HUl1GKW8l83b+6uvsrwf7XzNQB6P4&#10;Hg+KvhT9lT/hUt78IfEmo+KLfQLjRV1KPWNJeyZ5UliSfzXvVl2/P/zyrz7Xv2Vvirpf/BOiP4V2&#10;cH9tfEFtRW/a3stRT5Fa637PNlZE+7/tf7u6vpb4yftTaZ8B/ghY+OvGuntomq31vF9m8MyTxvdS&#10;Xjpu+z7/ALvyfxy/dXbXkXwU/wCCglv4m+JeieDPHX/CJ2F14h06C70rUPDOvxalaJdP/wAuV0y7&#10;vKn/AM/N96gBYfgR8WP2fNLjb4WT3HjLwtqVmian8Ptb1Da9hLKn72XTrqV9vy/88nf/AIFXBaV+&#10;zL8XrX/gmvrHw3l8PXP/AAsi41T7RFpranB5vlfa4n/1/m7PuBv467344/tweKfhb+0F4l8GaZ4D&#10;tvEmi+GdKg1zVrtLxkvVsN8XnSxRbdjMnmq3+6lb/wAZf25bXw7pNgnws0u0+IOrT6LP4nuQbryL&#10;TTtJii817idv77/dVf73/jwBj+Pf2WPF2u/AT4Uaz4cuX8N/HHwDoWmrZ3H2hdk8scEazWU7q22V&#10;Wbf833dzN82x2pvhz4U/FL9pD4y6H4t+NPhw+CfB/hSCJtM8FrfxXaalqOxPNuJfKd18pX+6v+yn&#10;+3XaeEv2yNIP7JelfG/xnFB4ftrqGWR9OtJfNdp/PliSKLdt+Ztn/of+9Xlnww/4KSW2q+LvBVj4&#10;+s/Cmg6J4sgY213ofiNL+XSZ9/7qC/iT/Vb1dP8Ad3/Pt2vsAOK8W/su/Ea5/ay+J3jHUfAt9rng&#10;3Vto0d7eLSNSV/ki3/6PeXsXlL8tdd+1r+z18RPiR+yb4G8J+BPCNxaaxYawlxc6UZLDTXt4sXG5&#10;mWK4aBfvxfKkrV678WP2rL3wp+0L4c+DPhTwxb634v1qyN79r1nVPsGnxRfvf4lilllb903yqn93&#10;/gPqXhS6+I66rIPFth4Vj01IGdbjRtRuWm8z5fk2SxKv/A/N/wCA0AfK8P7Lvj34cftF+E/Fljpd&#10;vqPhCwH7+H4bNFoL+b/0/wBrPcOs8X/XJ93+zTPjV+z14n174r+J/Fui+C/GPiC+undYLXxCujav&#10;oT7fuNbxS6hbz2qtXUfBb9vhvHP7LPjf4x+KfCj6ZB4Xv5LT+z9HkMr3HyQ7Pvfc+aX5v7u3dWn4&#10;X8ffHT9o7wBoHjjwp/wjngTQr2L7bBp8WsfaLq6i/wCeU8r2EqRf8A+ZaAPLv2hPgP8AGj4ofsa+&#10;GvCtj4D0vSPGsGvpdXWjeGdTWKGK32XG5/Nnl/vOv7re1e1/tZfs223xR+BfiZtF8Gafq3xPn0qK&#10;3sb5kiS781XT/l4fbt/j/irnfh5+3M/jz4CfFLxrD4SbTtf+H8Eq3enz3wurSeVEb5o7iJfnX5Pm&#10;qv8ACz9vC4uLXwzqPxY8I/8ACu9D8UwRXWheKIp2m0eXf/ywuJdv7iX/AH/l/wC+d1AG38CPg7df&#10;Av8AZ50DV7X4ZWt/8XbPQ0iuYbee1W9vLr+411v27f7z7/u/drwmP9jb45/ETSNb8a+K9X0fSvip&#10;q19b6rp2ovrM6zaD5T7orWJYoni27fl+XfX09+zH+0Zd/tF6n8TLW80S20xfCXiGXRYJred5ftUS&#10;u+yX/wAcr6F+zLv3UAfBn7RvhD47/tF/sc2Xh7UfAVzpfxTtdYt1vbO0v7VYrpI0ctcRSebt2/d+&#10;Xf8AerDuP2TviR4Q+J3ww8TWelQX/h3S0gbUbb4cSRaDqHnqkTf6V59w0V1F8mz5JU+/X6H/AGSP&#10;+7R9kj/u0AfHMvwh+IL/APBRGL4m/wBi3P8Awr9fDn2X7X9rg2/aPK+55Xm793+1triPFf7P/wAZ&#10;v2o/ilrnif4g+HtP8N+ELOO40vw54U1bWHR4llT/AI/Xez81fN/4H97/AHPm/QDyV27ai+zx/wB0&#10;/wDfTVAHzF+yDpXxk+HWn33w7+J+njUNO0M7dF8Y217FOl/a/wDPKWL/AFqsn991X/4r6nqs9tG/&#10;3l+Tb93+GrNWAUUUUAM2rUP2aLbjb/s1ZoqAPkL9oH/gnD8J/jb9o1Cz05/A/iWX/mI6IiLFK395&#10;4Put/wAB2tX58/GD/gmj8YPhe9xdaRpkfjzR4vu3Gif8fCJ/tW7fvd3+5ur9vPJjx90Uvkj/AGv+&#10;+q9GhjauH+EiUT+ae/0e80TUZbHU7G5sNQg/dS2l3F5UsT/7aNsZafC/ybfuJ/cr+iT4g/B/wT8V&#10;bL7H4u8LaV4giC7V+3Wqu6/7r/eX8K+T/iL/AMEqvhT4keW58OahrPgy4/hSKX7bb/8AkX5//Ite&#10;1QzaP/L5EezPiX4F/t1/FT4Irb6eupr4m8Oxf8wrW98vlL/cib70X/fWyvvj4Qf8FM/hd8Qhb23i&#10;X7T4E1P7rf2mvm2m/wD2Lhf/AGdVr5X8Z/8ABJ74l6I3m+Gte0LxJbp91Jmlsrhv+AMjr/4/XiXi&#10;f9jn4zeB5W/tD4c62+3/AJbadB9t/wDRG+uz2OXY3afKT7x+3Wh6/pXifSYb7SNQstU0+X/UXFpK&#10;ksTL/sslQ+KPBOg+M9NbT/EGkWWt2b/8u99AkqL/ALqtX4PeHvEnjP4Ra28mlalrfhLUl/1v2dpb&#10;KWX/AH0/+Lr6V+HX/BSj4seElig1n+zfGForbH+3W3lXG3/YaLZ/4+lc0shr/wATCz5he0/mPrX4&#10;lf8ABNn4T+M/Ol0hNQ8K3cvzL9hn823d/wDbil3/APjm2vmLx/8A8Em/GOmu8vhrWdL16L+FHZrK&#10;4b/gLb1/8fr3fwV/wVK8F6wsUfiXwtrGgyv/AMtbRluov/ZG/wDHK938IfthfBzxjEv2Lx7pNm39&#10;zU2ayb/yLsrlqUswwj/fw5v8S5i+Y+YP2a9Q8Tfsd+C28Na58DPEUryyPcanr2jNFfy3T7vk3+V8&#10;i7E/6a171on7d3wi1aX7NqOp33hu9cfNaaxp8qbP97ZuWvc9K8RaRr1ol1puoWmpWrfdms5/PT/x&#10;2jWPDWj+JbT7Pqml2WoxN/yyu4FlT/vmvLnVoy1qUuX/AAmhy2jftCfDjxJ/yDPHXh66Zh8sY1OJ&#10;HP8AwDdu/wDHa7G11iC8RZLW7guYP78TK27/AMerzjWP2V/hJr3/AB9+A9GRm/jtLX7L/wCitlcb&#10;f/sE/B1382x0i90SX+/Y6rcJ/wChO1Y/uf5g94/Jf9pbwT4jvP2h/iXPBoOqTW8viK/dZUs5XTb9&#10;ofY+/Z81edJ4A8UP93w1q/8A4By//EV+03/DDXh+22/2Z8Q/iHo/+xa6/j/2So/+GOdWQf6J8cvi&#10;dD/v63vrTlpfZka+0Pxg/wCFceLP+hY1n/wXS/8AxFJ/wrnxb/0K+s/+CyX/AOIr9ov+GQvFH/Rf&#10;fiN/4Mai/wCGOdclT/Sfj38T3/3NY8qs+Sn/ADD9pI8R/wCCR/h/UvDfhD4ipqum3umyS31qUS7g&#10;eLf8kv8AeRK+/HvEtovNnniSL++7V81v+wnpF+m3VPil8TtY/vLd+Ivvf+QqIP8Agnd8HpGR9V07&#10;WfED/wB7UdYnf/0DbU+zo/8APww5pHrviL48fDzwqsv9q/EDwzpzIOUuNWgR/wD0P/2WvKvFn/BQ&#10;j4E+GGdV8X/2xd/wRaZZy3G7/dfZs/8AHq67Qf2M/gp4eCfZfhzo023/AJ/onvf/AEaz16P4f8B+&#10;GvCCbdD8P6Vo+3/nxsYrfb/3wtTGNP7JZ+PH7Q3wx1z9pb4wXHib4PfCPxnbafqkay3j6hpf2K3e&#10;6V/mlild9i1reAP+CUPxm8UpFceI9Q0DwTbt99JZ/ttwv/AIv3X/AJFr9gdW1TT9Ks2ub+6trW1X&#10;7z3EixJ/49Xj/jT9tD4H+Aw76p8TPD3moMNDp9x9vn/74g3tXRzS/wCXVMjmPAPhj/wSJ+FvhZob&#10;rxjrmt+ObtfvRO32C0f/ALZRfvf/ACLX2D8PvhH4M+FWnGx8IeF9L8N2m35l0+1SJ5f99vvN/wAC&#10;r4+8ff8ABXv4WaAZbbwroOv+KbtfuOYUsrd/xfdL/wCQq+X/AIl/8Fefiz4qWWDwnpGj+CbVv9VK&#10;kX2+7T/trL+6/wDIVdMMJjMR8SI5on6+ahqdjpVlLdXk8djawJvkluJfKVV/2q+XfjP/AMFK/g58&#10;KfNtbLWG8c6svyfZPD2yeH/gdxu8r/vne3+zX44/Ej42ePPi5def4z8Xat4k+fckN7dM8Sf7kX3V&#10;/wC+a4nez/e+f/fr2KGRP/l6Y+0PsT46f8FP/iz8YY7jTPDksfgDw/K+xbfSZd17Kv8At3H3v+/S&#10;pXx9eXM9/PLPcytcyytvZ5W3O1Q7/m3UV9DQwNLD/CZSmPd2mfczfN/f/jplFFegSFFFFABRRRQB&#10;7x+yR+1Frf7LfxJh1eyEt/4dvGSDWNIRztuIh/Ev/TRPmZW/2mr92vA3jzSfiN4S0jxP4dvY77Rd&#10;TiSe2uIz8rK3/s38O3+Gv5sPOevsD9gb9s6+/Z98XQ+GvEd5I/w/1iT98zsf+JZL/wA90/2Wb/W/&#10;99fw18tmmX+1/e0viN6dTlP3DorHsNVj1G2t57SeO5trhd8M0TbkdW+Zf/Ha1a+L2OwfRRRQAVzn&#10;jPwLoXxE8OX3h7xJpcGsaJertnsbtNyS/Nuro6KAPL/Cv7N3w18D3un3fh/wnaaXLYHfa/Z5ZQkX&#10;+6m7bW/4b+FfhLwl4r17xLougWWm67rsiy6nqFumJbp1/v12NFAHl9n+zl8M9K8fDxxa+CdHtfF/&#10;mvcHWILbypvMZdrvlf4mrt9e8Nab4o0G/wBF1Sziv9LvongubWb7kkb/AHlrZooA8507T/AvwG+H&#10;0Nqp0nwN4Q0vds8+5SytbfezP95m2/eZv4qw7DSvhd8ctU0XxzYR6B45vfD87Jp2t6dcpe/ZZV+Z&#10;1R0+Xd/9jXl37QP7MPjj9o34o6SuueLNP8P/AAo0bZdQaTZL9quNRvF/juklRIvK/wBj979z/a+S&#10;h4D/AGW/Hfwa+P8AL418FeNtN1Hw/wCJX3eLdD1aH7Gsz/wT28UEWxZfm/2fv/7VAHtnjDwZ8NfD&#10;XiWX4neILHSdB1axgWKfxPcyrZ7Ivu7JZdy7k/2XrzXVLv8AZT8eeIZdXk1n4Z3+v3h2y6haatZR&#10;3Fy3+3LE+5v+BV3f7T/wq1X42fAzxb4H0ae0ttS12z+zxXd8zpFF+9ib59qu38NeMWn7NfxYuf2b&#10;NK+DmpwfD6Oxg0r+ypNZlnutQlCf89Ut2t4l83/gdAHsOneHfg/+zlpMuupa+EPh9ZX7KkusSi3s&#10;hdN/dedtvm7vmasb4oeC/wBn3SdZXxH4707wT4f1XUn3rq2oT2+ny3n+15u9Hl/h+b/drxX4tfsG&#10;a1r37HfhP4LeGPFkN3daJqy37av4geWJJFzLuRNiuV2tNtRPavS/jp+zZqHxH8T+GNdsvDvh681X&#10;QbBYLPXm1+/0jU7SX+LbLaxOrR/e+/8A33oAveCNS/Zt8IeE/Etx4T1T4d6f4b1T/Rdau7LU7Xyp&#10;9+/YlxLv/i3y7d1VdL8Z/sraZ8PpfAVt4q+GP/CISu0r6I+tWUtvud/7nmt826t/9nX4WfEz4ejX&#10;R8RPHUPiy3vJIm0y1EHmzWCLv/1t35UTz/w/61f4K5X4C/s06/8ACn9pj4x/EfVNS0u60fxpPusL&#10;W3eT7RF+93fvd6Kv/fLNQB2OtfDT4JfDy28KeJ/EFp4b0LT/AA7si0DU9cvkS3sNzbkS3eWXYv8A&#10;s7a2ta8O/DH9pLw7YHULPQPH/h3z2ns7qCWO8t/NX5d6yxfLu+Vv4q8c+JP7L3jz43/H2x8W+LvG&#10;lhpfg/w5KsvhbQdKg+1bZ/47i6ini2NL/wB9bf8AgLbp/gP+y946/Z3+Ld/ceHfE+na18LNd33uo&#10;6LqKfZ5rK9Zt3m2aRReUqfd+T91/45QB6N4Eufgh41+JOoa54T1bwn4g8cHTvsF5NpOpxXt0bVdq&#10;bH2v/s7ab4P+F/wL8Hav4n+HfhjRvCunarq9nu1rw5YtEtxcWrLt/exfe8r97/4/XgPwh/4JzroP&#10;w51Sz8TazBpXj1fEd1rWjeMfC7PFe6cGSLYjOyruXdF80X3Pm+V66n4A/szfFPwt+0xrfxY+IPiT&#10;w34lnv8AQf7Da40eKWCWfY8WyV4tmxGZYvmVG27qAO/8WeGP2bvA0Hhbw54suPAmg2/hyV7jRtH1&#10;nUreBbNmfc7JFK/9+ug+I3iT4L/En4XSXvi3XvB2v+AJZ0ie9vtRt30/z1bcn737m6vJfgX+y18Q&#10;v2YtT8VJ4QuvCfjXTteu/tX9o+JnnstTT/plLLFFL5v/AI7Wx+1b+zn49/aV/Z0fwSZfC+g+I5dV&#10;ivWe3ef7CsUf+35W/d/wGgD0vxf8MPhf4j8F6bN4n0Dw7qPhrQrVGtLvU1iZLG12ffWV/miXZ/tV&#10;mfBbR/g3cX9/rPwyn8LarNEv2W5vtBvkvJYl/uNKr/Kv3Pkrzn4+fsz/ABA+Ouk+CvAq+KdP8O/D&#10;Ows4E1w2TStqOpyRoNqBdnleVxn7/wDFWX/wyF4++HPxj0f4ifDPxxpy36xxabrWjatYrZ2Oo2cS&#10;bYk/0WL/AFqf3tv/AKA28A+lPAnwa8EfC7wxfeH/AAn4Z0/Q9EvpXlurC2hHlTs6KjllP3tyKq1y&#10;9x+yR8HbjzQfh3oMEU2fOt7S18i3k/vbokwn6V7ElFQBxcHwf8F2fge78GWnhbSbTwreRNBPo1pa&#10;pBbyo33gyqKkj+E3g5fACeCP+EbsH8HpbfY10aaAPb+V/c2NXYUVYHD/AA1+DPgr4O6fe2Pgvw1Y&#10;+G7S9m865h09Niyvt27mru6ZQ5zUcwD6KKKsAooooAKKKKACiiigAooooAKKKKACmbKKKgA2rR8t&#10;FFVYoxtf8MaT4q0i403V9PttQ0+dGSW1uIt6Ov8Au1+If7bn7KesfsuePjc6TPcz+BdZld9KuJZN&#10;/wBlb/n1l/2v7r/xJ/wOiivoMjr1I4iKTOaqj5tTxnq9t/y8/wDkJavw+P8AWk+75b/78VFFfpGL&#10;rzpfCcUTQ034wa9o86T2fl20qf8ALWFpUf8A9Dr0PQf24vjH4c2Gx8X6oir/AATXk8qf98s+2iiu&#10;JRjiP4kUa3Z3ulf8FQ/j5Zyoq69p+pIv8FxpkTf+gIldVpv/AAV5+Ntht8/SPCV+n/TbTrhH/wDH&#10;biiis6uVYTkvyBzyOps/+Cy/xGhK/bvAHh1/+uUs8X/oTVrw/wDBaDxLN/rfhXps3+5qcv8A8aoo&#10;r5n6jQv8JfOx/wDw+m1//olNh/4On/8AjVMf/gtD4lT7vwr02H/f1aX/AONUUV7P9j4PlvyhzyMn&#10;Uf8Agsz48kLCx+H/AIdi/wCus8sv/oLVzGr/APBXz4137tBaaH4QsG/2LG4lf/x64oorGnleF/lH&#10;7SRw+vf8FPf2h9S/1Xi+00pf7lpo9r/7VievNfEf7Zfxy8Vb/t3xU8TIr/wWN81kn/kLZRRXrUss&#10;wq+wTdnlmt+JNX8T3Xn6vqt9qtx/z1vrlrh//HqzO3+x/vUUVdXD06XwogfuamUUVBkFFFFaFBRR&#10;RQAUUUUAFFFFABRRRQAU/wA5tm3d8tFFOyA/R3/gmj+24fD95p/wj8b3+bCZ/K8PanK+77O7f8uj&#10;/wDTL/nl/db5fusuz9YjxiiivzXNKcadf3Tvpjx0paKK8s0CiiigAooooAKKKKAK/wBmj/u0fZot&#10;2/bRRQBLtWjYu37tFFAEAtIk+6v/AI992pfJSiigBEto0+6u2kEMaB9q7d33ttFFACpbRp0Wj7NH&#10;/doooADbRMu3bxQkKotFFAD9q0bVoooAZ5K7NrLVe4mihhlkl2pEi72f+GiigD5i+J3/AAUc+Cfw&#10;udrdvEreKdUVtj2fhuNbj/yLu8r/AMi14Dr/APwWB893Xw58MpXt/wDlld6nqmzf/wAAiif/ANCo&#10;or28DhqdWfvoVRnPRf8ABV34g3pxB4M8PBPZ7iX/ANnrodB/4KmeLLlk+2eCNJvE/wCnS6lX/wBk&#10;eiiv1Ohw3l04XlA5ueR6h4S/4KceEbxIv+Eo8NatoO770tvtuol/9Ab/AMcr6R+HXxx8FfFeAt4Z&#10;8R2mozL8rWrt5Vwn+9E+1qKK/Nc0wVHDT/dqxVOpI9Iooor5s6AooooAKKKKAP/ZUEsDBBQABgAI&#10;AAAAIQCXi9ht3gAAAAgBAAAPAAAAZHJzL2Rvd25yZXYueG1sTI9BT8MwDIXvSPyHyEjcWFImKJSm&#10;0zQBpwmJDWnazWu8tlqTVE3Wdv8e7wQ32+/p+Xv5YrKtGKgPjXcakpkCQa70pnGVhp/tx8MLiBDR&#10;GWy9Iw0XCrAobm9yzIwf3TcNm1gJDnEhQw11jF0mZShrshhmviPH2tH3FiOvfSVNjyOH21Y+KvUs&#10;LTaOP9TY0aqm8rQ5Ww2fI47LefI+rE/H1WW/ffrarRPS+v5uWr6BiDTFPzNc8RkdCmY6+LMzQbQa&#10;uEjkq2L+q5q8qhTEgac0nYMscvm/QPELAAD//wMAUEsDBBQABgAIAAAAIQCMmn+7yAAAAKYBAAAZ&#10;AAAAZHJzL19yZWxzL2Uyb0RvYy54bWwucmVsc7yQwYoCMQyG7wu+Q8nd6cwcZFnseJEFr4s+QGgz&#10;neo0LW130be36GUFwZvHJPzf/5H15uxn8Ucpu8AKuqYFQayDcWwVHPbfy08QuSAbnAOTggtl2AyL&#10;j/UPzVhqKE8uZlEpnBVMpcQvKbOeyGNuQiSulzEkj6WOycqI+oSWZN+2K5n+M2B4YIqdUZB2pgex&#10;v8Ta/JodxtFp2gb964nLkwrpfO2uQEyWigJPxuF92TfHSBbkc4nuPRJdE/nmIB++O1wBAAD//wMA&#10;UEsBAi0AFAAGAAgAAAAhANDgc88UAQAARwIAABMAAAAAAAAAAAAAAAAAAAAAAFtDb250ZW50X1R5&#10;cGVzXS54bWxQSwECLQAUAAYACAAAACEAOP0h/9YAAACUAQAACwAAAAAAAAAAAAAAAABFAQAAX3Jl&#10;bHMvLnJlbHNQSwECLQAUAAYACAAAACEAcJqJNFYCAAAaBwAADgAAAAAAAAAAAAAAAABEAgAAZHJz&#10;L2Uyb0RvYy54bWxQSwECLQAKAAAAAAAAACEAizUTSfUAAAD1AAAAFAAAAAAAAAAAAAAAAADGBAAA&#10;ZHJzL21lZGlhL2ltYWdlMS5wbmdQSwECLQAKAAAAAAAAACEADSyiB81XAADNVwAAFQAAAAAAAAAA&#10;AAAAAADtBQAAZHJzL21lZGlhL2ltYWdlMi5qcGVnUEsBAi0AFAAGAAgAAAAhAJeL2G3eAAAACAEA&#10;AA8AAAAAAAAAAAAAAAAA7V0AAGRycy9kb3ducmV2LnhtbFBLAQItABQABgAIAAAAIQCMmn+7yAAA&#10;AKYBAAAZAAAAAAAAAAAAAAAAAPheAABkcnMvX3JlbHMvZTJvRG9jLnhtbC5yZWxzUEsFBgAAAAAH&#10;AAcAvwEAAPdfAAAAAA==&#10;">
               <v:shapetype id="_x0000_t75" coordsize="21600,21600" o:spt="75" o:preferrelative="t" path="m@4@5l@4@11@9@11@9@5xe" filled="f" stroked="f">
                 <v:stroke joinstyle="miter"/>
                 <v:formulas>
@@ -4089,7 +5567,7 @@
   <w:style w:type="paragraph" w:default="1" w:styleId="Normal">
     <w:name w:val="Normal"/>
     <w:qFormat/>
-    <w:rsid w:val="007D0F35"/>
+    <w:rsid w:val="001C2565"/>
     <w:rPr>
       <w:rFonts w:ascii="Arial" w:eastAsia="Arial" w:hAnsi="Arial" w:cs="Arial"/>
       <w:lang w:val="es-ES"/>
@@ -4155,6 +5633,7 @@
   <w:style w:type="paragraph" w:styleId="Textoindependiente">
     <w:name w:val="Body Text"/>
     <w:basedOn w:val="Normal"/>
+    <w:link w:val="TextoindependienteCar"/>
     <w:uiPriority w:val="1"/>
     <w:qFormat/>
   </w:style>
@@ -4223,6 +5702,17 @@
       <w:sz w:val="24"/>
       <w:szCs w:val="24"/>
       <w:lang w:val="es-AR"/>
+    </w:rPr>
+  </w:style>
+  <w:style w:type="character" w:customStyle="1" w:styleId="TextoindependienteCar">
+    <w:name w:val="Texto independiente Car"/>
+    <w:basedOn w:val="Fuentedeprrafopredeter"/>
+    <w:link w:val="Textoindependiente"/>
+    <w:uiPriority w:val="1"/>
+    <w:rsid w:val="00A253DB"/>
+    <w:rPr>
+      <w:rFonts w:ascii="Arial" w:eastAsia="Arial" w:hAnsi="Arial" w:cs="Arial"/>
+      <w:lang w:val="es-ES"/>
     </w:rPr>
   </w:style>
 </w:styles>

</xml_diff>